<commit_message>
A bit of a corrections to Fully Dressed
</commit_message>
<xml_diff>
--- a/Report/Report.docx
+++ b/Report/Report.docx
@@ -103,7 +103,31 @@
         <w:rPr>
           <w:rFonts w:ascii="Tahoma" w:hAnsi="Tahoma" w:cs="Tahoma"/>
         </w:rPr>
-        <w:t xml:space="preserve"> we tried different approach by searching for a company within circle of people that our group members where friends with or people we knew. This approach was successful and we found friend of Janis that founded his own bar / restaurant “</w:t>
+        <w:t xml:space="preserve"> we tried different approach by searching for a company within circle of people that our group members </w:t>
+      </w:r>
+      <w:r>
+        <w:rPr>
+          <w:rFonts w:ascii="Tahoma" w:hAnsi="Tahoma" w:cs="Tahoma"/>
+        </w:rPr>
+        <w:t>is</w:t>
+      </w:r>
+      <w:r>
+        <w:rPr>
+          <w:rFonts w:ascii="Tahoma" w:hAnsi="Tahoma" w:cs="Tahoma"/>
+        </w:rPr>
+        <w:t xml:space="preserve"> friends with or people we </w:t>
+      </w:r>
+      <w:r>
+        <w:rPr>
+          <w:rFonts w:ascii="Tahoma" w:hAnsi="Tahoma" w:cs="Tahoma"/>
+        </w:rPr>
+        <w:t>know</w:t>
+      </w:r>
+      <w:r>
+        <w:rPr>
+          <w:rFonts w:ascii="Tahoma" w:hAnsi="Tahoma" w:cs="Tahoma"/>
+        </w:rPr>
+        <w:t>. This approach was successful and we found friend of Janis that founded his own bar / restaurant “</w:t>
       </w:r>
       <w:proofErr w:type="spellStart"/>
       <w:r>
@@ -137,7 +161,19 @@
         <w:rPr>
           <w:rFonts w:ascii="Tahoma" w:hAnsi="Tahoma" w:cs="Tahoma"/>
         </w:rPr>
-        <w:t xml:space="preserve"> (When zebras burn)</w:t>
+        <w:t xml:space="preserve"> (</w:t>
+      </w:r>
+      <w:r>
+        <w:rPr>
+          <w:rFonts w:ascii="Tahoma" w:hAnsi="Tahoma" w:cs="Tahoma"/>
+        </w:rPr>
+        <w:t xml:space="preserve">English - </w:t>
+      </w:r>
+      <w:r>
+        <w:rPr>
+          <w:rFonts w:ascii="Tahoma" w:hAnsi="Tahoma" w:cs="Tahoma"/>
+        </w:rPr>
+        <w:t>When zebras burn)</w:t>
       </w:r>
       <w:r>
         <w:rPr>
@@ -145,6 +181,144 @@
         </w:rPr>
         <w:t xml:space="preserve"> in 2014 and he agreed to provide us with necessary information. </w:t>
       </w:r>
+      <w:r>
+        <w:rPr>
+          <w:rFonts w:ascii="Tahoma" w:hAnsi="Tahoma" w:cs="Tahoma"/>
+        </w:rPr>
+        <w:t xml:space="preserve">After </w:t>
+      </w:r>
+      <w:r>
+        <w:rPr>
+          <w:rFonts w:ascii="Tahoma" w:hAnsi="Tahoma" w:cs="Tahoma"/>
+        </w:rPr>
+        <w:t>arranging meeting with owner</w:t>
+      </w:r>
+      <w:r>
+        <w:rPr>
+          <w:rFonts w:ascii="Tahoma" w:hAnsi="Tahoma" w:cs="Tahoma"/>
+        </w:rPr>
+        <w:t xml:space="preserve"> </w:t>
+      </w:r>
+      <w:r>
+        <w:rPr>
+          <w:rFonts w:ascii="Tahoma" w:hAnsi="Tahoma" w:cs="Tahoma"/>
+        </w:rPr>
+        <w:t>in Skype</w:t>
+      </w:r>
+      <w:r>
+        <w:rPr>
+          <w:rFonts w:ascii="Tahoma" w:hAnsi="Tahoma" w:cs="Tahoma"/>
+        </w:rPr>
+        <w:t>,</w:t>
+      </w:r>
+      <w:r>
+        <w:rPr>
+          <w:rFonts w:ascii="Tahoma" w:hAnsi="Tahoma" w:cs="Tahoma"/>
+        </w:rPr>
+        <w:t xml:space="preserve"> the</w:t>
+      </w:r>
+      <w:r>
+        <w:rPr>
+          <w:rFonts w:ascii="Tahoma" w:hAnsi="Tahoma" w:cs="Tahoma"/>
+        </w:rPr>
+        <w:t xml:space="preserve"> plan for the work process where made. In order to do a good</w:t>
+      </w:r>
+      <w:r>
+        <w:rPr>
+          <w:rFonts w:ascii="Tahoma" w:hAnsi="Tahoma" w:cs="Tahoma"/>
+        </w:rPr>
+        <w:t xml:space="preserve"> and organized</w:t>
+      </w:r>
+      <w:r>
+        <w:rPr>
+          <w:rFonts w:ascii="Tahoma" w:hAnsi="Tahoma" w:cs="Tahoma"/>
+        </w:rPr>
+        <w:t xml:space="preserve"> job on pr</w:t>
+      </w:r>
+      <w:r>
+        <w:rPr>
+          <w:rFonts w:ascii="Tahoma" w:hAnsi="Tahoma" w:cs="Tahoma"/>
+        </w:rPr>
+        <w:t>oject, the plan was divided in 4</w:t>
+      </w:r>
+      <w:r>
+        <w:rPr>
+          <w:rFonts w:ascii="Tahoma" w:hAnsi="Tahoma" w:cs="Tahoma"/>
+        </w:rPr>
+        <w:t xml:space="preserve"> </w:t>
+      </w:r>
+      <w:r>
+        <w:rPr>
+          <w:rFonts w:ascii="Tahoma" w:hAnsi="Tahoma" w:cs="Tahoma"/>
+        </w:rPr>
+        <w:t>phases</w:t>
+      </w:r>
+      <w:r>
+        <w:rPr>
+          <w:rFonts w:ascii="Tahoma" w:hAnsi="Tahoma" w:cs="Tahoma"/>
+        </w:rPr>
+        <w:t xml:space="preserve"> </w:t>
+      </w:r>
+      <w:r>
+        <w:rPr>
+          <w:rFonts w:ascii="Tahoma" w:hAnsi="Tahoma" w:cs="Tahoma"/>
+        </w:rPr>
+        <w:t>– preliminary investigation,</w:t>
+      </w:r>
+      <w:r>
+        <w:rPr>
+          <w:rFonts w:ascii="Tahoma" w:hAnsi="Tahoma" w:cs="Tahoma"/>
+        </w:rPr>
+        <w:t xml:space="preserve"> inception, elaboration</w:t>
+      </w:r>
+      <w:r>
+        <w:rPr>
+          <w:rFonts w:ascii="Tahoma" w:hAnsi="Tahoma" w:cs="Tahoma"/>
+        </w:rPr>
+        <w:t xml:space="preserve"> and construction. </w:t>
+      </w:r>
+      <w:r>
+        <w:rPr>
+          <w:rFonts w:ascii="Tahoma" w:hAnsi="Tahoma" w:cs="Tahoma"/>
+        </w:rPr>
+        <w:t xml:space="preserve">For the work process we chose to follow </w:t>
+      </w:r>
+      <w:r>
+        <w:rPr>
+          <w:rFonts w:ascii="Tahoma" w:hAnsi="Tahoma" w:cs="Tahoma"/>
+        </w:rPr>
+        <w:t>UP</w:t>
+      </w:r>
+      <w:r>
+        <w:rPr>
+          <w:rFonts w:ascii="Tahoma" w:hAnsi="Tahoma" w:cs="Tahoma"/>
+        </w:rPr>
+        <w:t xml:space="preserve"> (Unified Process)</w:t>
+      </w:r>
+      <w:r>
+        <w:rPr>
+          <w:rFonts w:ascii="Tahoma" w:hAnsi="Tahoma" w:cs="Tahoma"/>
+        </w:rPr>
+        <w:t xml:space="preserve"> </w:t>
+      </w:r>
+      <w:r>
+        <w:rPr>
+          <w:rFonts w:ascii="Tahoma" w:hAnsi="Tahoma" w:cs="Tahoma"/>
+        </w:rPr>
+        <w:t xml:space="preserve">combined </w:t>
+      </w:r>
+      <w:r>
+        <w:rPr>
+          <w:rFonts w:ascii="Tahoma" w:hAnsi="Tahoma" w:cs="Tahoma"/>
+        </w:rPr>
+        <w:t xml:space="preserve">with </w:t>
+      </w:r>
+      <w:r>
+        <w:rPr>
+          <w:rFonts w:ascii="Tahoma" w:hAnsi="Tahoma" w:cs="Tahoma"/>
+        </w:rPr>
+        <w:t>practice of Scrum.</w:t>
+      </w:r>
     </w:p>
     <w:p>
       <w:pPr>
@@ -153,14 +327,27 @@
         <w:rPr>
           <w:rFonts w:ascii="Tahoma" w:hAnsi="Tahoma" w:cs="Tahoma"/>
           <w:b/>
+          <w:sz w:val="24"/>
+          <w:szCs w:val="24"/>
         </w:rPr>
       </w:pPr>
       <w:r>
         <w:rPr>
           <w:rFonts w:ascii="Tahoma" w:hAnsi="Tahoma" w:cs="Tahoma"/>
           <w:b/>
-        </w:rPr>
-        <w:t>(To be continued…)</w:t>
+          <w:sz w:val="24"/>
+          <w:szCs w:val="24"/>
+        </w:rPr>
+        <w:t xml:space="preserve">Explanation of 4 </w:t>
+      </w:r>
+      <w:r>
+        <w:rPr>
+          <w:rFonts w:ascii="Tahoma" w:hAnsi="Tahoma" w:cs="Tahoma"/>
+          <w:b/>
+          <w:sz w:val="24"/>
+          <w:szCs w:val="24"/>
+        </w:rPr>
+        <w:t>phases</w:t>
       </w:r>
     </w:p>
     <w:p>
@@ -169,9 +356,15 @@
         <w:jc w:val="both"/>
         <w:rPr>
           <w:rFonts w:ascii="Tahoma" w:hAnsi="Tahoma" w:cs="Tahoma"/>
+        </w:rPr>
+      </w:pPr>
+      <w:r>
+        <w:rPr>
+          <w:rFonts w:ascii="Tahoma" w:hAnsi="Tahoma" w:cs="Tahoma"/>
           <w:b/>
         </w:rPr>
-      </w:pPr>
+        <w:t>Preliminary investigation</w:t>
+      </w:r>
     </w:p>
     <w:p>
       <w:pPr>
@@ -179,119 +372,185 @@
         <w:jc w:val="both"/>
         <w:rPr>
           <w:rFonts w:ascii="Tahoma" w:hAnsi="Tahoma" w:cs="Tahoma"/>
-          <w:sz w:val="26"/>
-          <w:szCs w:val="26"/>
-        </w:rPr>
-      </w:pPr>
-      <w:r>
+        </w:rPr>
+      </w:pPr>
+      <w:r>
+        <w:rPr>
+          <w:rFonts w:ascii="Tahoma" w:hAnsi="Tahoma" w:cs="Tahoma"/>
+        </w:rPr>
+        <w:t>Preliminary investigation contains interview with</w:t>
+      </w:r>
+      <w:r>
+        <w:rPr>
+          <w:rFonts w:ascii="Tahoma" w:hAnsi="Tahoma" w:cs="Tahoma"/>
+        </w:rPr>
+        <w:t xml:space="preserve"> owner</w:t>
+      </w:r>
+      <w:r>
+        <w:rPr>
+          <w:rFonts w:ascii="Tahoma" w:hAnsi="Tahoma" w:cs="Tahoma"/>
+        </w:rPr>
+        <w:t xml:space="preserve"> [Appendix 1 - interview]</w:t>
+      </w:r>
+      <w:r>
+        <w:rPr>
+          <w:rFonts w:ascii="Tahoma" w:hAnsi="Tahoma" w:cs="Tahoma"/>
+        </w:rPr>
+        <w:t xml:space="preserve"> </w:t>
+      </w:r>
+      <w:r>
+        <w:rPr>
+          <w:rFonts w:ascii="Tahoma" w:hAnsi="Tahoma" w:cs="Tahoma"/>
+        </w:rPr>
+        <w:t>and</w:t>
+      </w:r>
+      <w:r>
+        <w:rPr>
+          <w:rFonts w:ascii="Tahoma" w:hAnsi="Tahoma" w:cs="Tahoma"/>
+        </w:rPr>
+        <w:t xml:space="preserve"> company description.  </w:t>
+      </w:r>
+    </w:p>
+    <w:p>
+      <w:pPr>
+        <w:spacing w:after="120" w:line="360" w:lineRule="auto"/>
+        <w:jc w:val="both"/>
+        <w:rPr>
+          <w:rFonts w:ascii="Tahoma" w:hAnsi="Tahoma" w:cs="Tahoma"/>
+          <w:b/>
+        </w:rPr>
+      </w:pPr>
+      <w:r>
+        <w:rPr>
+          <w:rFonts w:ascii="Tahoma" w:hAnsi="Tahoma" w:cs="Tahoma"/>
+          <w:b/>
+        </w:rPr>
+        <w:t>Inception</w:t>
+      </w:r>
+    </w:p>
+    <w:p>
+      <w:pPr>
+        <w:spacing w:after="120" w:line="360" w:lineRule="auto"/>
+        <w:jc w:val="both"/>
+        <w:rPr>
+          <w:rFonts w:ascii="Tahoma" w:hAnsi="Tahoma" w:cs="Tahoma"/>
+        </w:rPr>
+      </w:pPr>
+      <w:r>
+        <w:rPr>
+          <w:rFonts w:ascii="Tahoma" w:hAnsi="Tahoma" w:cs="Tahoma"/>
+        </w:rPr>
+        <w:t>Inception contains</w:t>
+      </w:r>
+      <w:r>
+        <w:rPr>
+          <w:rFonts w:ascii="Tahoma" w:hAnsi="Tahoma" w:cs="Tahoma"/>
+        </w:rPr>
+        <w:t xml:space="preserve"> problem statement, problem description, mission and vision, SWOT analysis, porters 5 forces, stakeholder analysis and business case for the system.</w:t>
+      </w:r>
+    </w:p>
+    <w:p>
+      <w:pPr>
+        <w:spacing w:after="120" w:line="360" w:lineRule="auto"/>
+        <w:jc w:val="both"/>
+        <w:rPr>
+          <w:rFonts w:ascii="Tahoma" w:hAnsi="Tahoma" w:cs="Tahoma"/>
+        </w:rPr>
+      </w:pPr>
+      <w:r>
+        <w:rPr>
+          <w:rFonts w:ascii="Tahoma" w:hAnsi="Tahoma" w:cs="Tahoma"/>
+          <w:b/>
+        </w:rPr>
+        <w:t>Elaboration</w:t>
+      </w:r>
+    </w:p>
+    <w:p>
+      <w:pPr>
+        <w:spacing w:after="120" w:line="360" w:lineRule="auto"/>
+        <w:jc w:val="both"/>
+        <w:rPr>
+          <w:rFonts w:ascii="Tahoma" w:hAnsi="Tahoma" w:cs="Tahoma"/>
+        </w:rPr>
+      </w:pPr>
+      <w:r>
+        <w:rPr>
+          <w:rFonts w:ascii="Tahoma" w:hAnsi="Tahoma" w:cs="Tahoma"/>
+        </w:rPr>
+        <w:t>Elaboration c</w:t>
+      </w:r>
+      <w:r>
+        <w:rPr>
+          <w:rFonts w:ascii="Tahoma" w:hAnsi="Tahoma" w:cs="Tahoma"/>
+        </w:rPr>
+        <w:t>ontains</w:t>
+      </w:r>
+      <w:r>
+        <w:rPr>
+          <w:rFonts w:ascii="Tahoma" w:hAnsi="Tahoma" w:cs="Tahoma"/>
+        </w:rPr>
+        <w:t xml:space="preserve"> use case diagram, mock-up, brief use cases, fully dressed use cases, </w:t>
+      </w:r>
+      <w:bookmarkStart w:id="0" w:name="_GoBack"/>
+      <w:bookmarkEnd w:id="0"/>
+    </w:p>
+    <w:p>
+      <w:pPr>
+        <w:spacing w:after="120" w:line="360" w:lineRule="auto"/>
+        <w:jc w:val="both"/>
+        <w:rPr>
+          <w:rFonts w:ascii="Tahoma" w:hAnsi="Tahoma" w:cs="Tahoma"/>
+        </w:rPr>
+      </w:pPr>
+      <w:r>
+        <w:rPr>
+          <w:rFonts w:ascii="Tahoma" w:hAnsi="Tahoma" w:cs="Tahoma"/>
+          <w:b/>
+        </w:rPr>
+        <w:t>Construction</w:t>
+      </w:r>
+    </w:p>
+    <w:p>
+      <w:pPr>
+        <w:spacing w:after="120" w:line="360" w:lineRule="auto"/>
+        <w:jc w:val="both"/>
+        <w:rPr>
+          <w:rFonts w:ascii="Tahoma" w:hAnsi="Tahoma" w:cs="Tahoma"/>
+        </w:rPr>
+      </w:pPr>
+      <w:r>
+        <w:rPr>
+          <w:rFonts w:ascii="Tahoma" w:hAnsi="Tahoma" w:cs="Tahoma"/>
+        </w:rPr>
+        <w:t>Construction contains</w:t>
+      </w:r>
+    </w:p>
+    <w:p>
+      <w:pPr>
+        <w:spacing w:after="120" w:line="360" w:lineRule="auto"/>
+        <w:jc w:val="both"/>
+        <w:rPr>
+          <w:rFonts w:ascii="Tahoma" w:hAnsi="Tahoma" w:cs="Tahoma"/>
+          <w:b/>
+        </w:rPr>
+      </w:pPr>
+    </w:p>
+    <w:p>
+      <w:pPr>
+        <w:spacing w:after="120" w:line="360" w:lineRule="auto"/>
+        <w:jc w:val="both"/>
         <w:rPr>
           <w:rFonts w:ascii="Tahoma" w:hAnsi="Tahoma" w:cs="Tahoma"/>
           <w:b/>
           <w:sz w:val="26"/>
           <w:szCs w:val="26"/>
         </w:rPr>
-        <w:t>2. Company description</w:t>
-      </w:r>
-    </w:p>
-    <w:p>
-      <w:pPr>
-        <w:spacing w:after="120" w:line="360" w:lineRule="auto"/>
-        <w:rPr>
-          <w:rFonts w:ascii="Tahoma" w:hAnsi="Tahoma" w:cs="Tahoma"/>
-        </w:rPr>
-      </w:pPr>
-      <w:r>
-        <w:rPr>
-          <w:rFonts w:ascii="Tahoma" w:hAnsi="Tahoma" w:cs="Tahoma"/>
-        </w:rPr>
-        <w:t>“</w:t>
-      </w:r>
-      <w:proofErr w:type="spellStart"/>
-      <w:r>
-        <w:rPr>
-          <w:rFonts w:ascii="Tahoma" w:hAnsi="Tahoma" w:cs="Tahoma"/>
-        </w:rPr>
-        <w:t>Kad</w:t>
-      </w:r>
-      <w:proofErr w:type="spellEnd"/>
-      <w:r>
-        <w:rPr>
-          <w:rFonts w:ascii="Tahoma" w:hAnsi="Tahoma" w:cs="Tahoma"/>
-        </w:rPr>
-        <w:t xml:space="preserve"> Zebras </w:t>
-      </w:r>
-      <w:proofErr w:type="spellStart"/>
-      <w:r>
-        <w:rPr>
-          <w:rFonts w:ascii="Tahoma" w:hAnsi="Tahoma" w:cs="Tahoma"/>
-        </w:rPr>
-        <w:t>Deg</w:t>
-      </w:r>
-      <w:proofErr w:type="spellEnd"/>
-      <w:r>
-        <w:rPr>
-          <w:rFonts w:ascii="Tahoma" w:hAnsi="Tahoma" w:cs="Tahoma"/>
-        </w:rPr>
-        <w:t xml:space="preserve">” is a small bar/restaurant which is situated in the capital city of Latvia in Riga. It’s been </w:t>
-      </w:r>
-      <w:r>
-        <w:rPr>
-          <w:rFonts w:ascii="Tahoma" w:hAnsi="Tahoma" w:cs="Tahoma"/>
-        </w:rPr>
-        <w:t>found</w:t>
-      </w:r>
-      <w:r>
-        <w:rPr>
-          <w:rFonts w:ascii="Tahoma" w:hAnsi="Tahoma" w:cs="Tahoma"/>
-        </w:rPr>
-        <w:t xml:space="preserve">ed in 2014 by </w:t>
-      </w:r>
-      <w:proofErr w:type="spellStart"/>
-      <w:r>
-        <w:rPr>
-          <w:rFonts w:ascii="Tahoma" w:hAnsi="Tahoma" w:cs="Tahoma"/>
-        </w:rPr>
-        <w:t>Renars</w:t>
-      </w:r>
-      <w:proofErr w:type="spellEnd"/>
-      <w:r>
-        <w:rPr>
-          <w:rFonts w:ascii="Tahoma" w:hAnsi="Tahoma" w:cs="Tahoma"/>
-        </w:rPr>
-        <w:t xml:space="preserve"> Bents. He is the only owner of the company and he has 6 employees. One cashier, 2 waiters / bartenders, 1 chef and 2 kitchen assistants. </w:t>
-      </w:r>
-      <w:proofErr w:type="spellStart"/>
-      <w:r>
-        <w:rPr>
-          <w:rFonts w:ascii="Tahoma" w:hAnsi="Tahoma" w:cs="Tahoma"/>
-        </w:rPr>
-        <w:t>Renars</w:t>
-      </w:r>
-      <w:proofErr w:type="spellEnd"/>
-      <w:r>
-        <w:rPr>
-          <w:rFonts w:ascii="Tahoma" w:hAnsi="Tahoma" w:cs="Tahoma"/>
-        </w:rPr>
-        <w:t xml:space="preserve"> is strongly involved in his bar/restaurant and is helping as much as he can to his employees. He is very friendly and fair to his employees as he doesn’t fire anyone without a serious reason. Bar / restaurant is quite new so it doesn’t have any IT system. He can’t afford to have a lot of employees so he is in need of IT system to make his bar/restaurant more organized and efficient. At the moment everything is done by writing down on paper and using the computer to record the income and outcome with the help of MS Word or MS Excel. Every weekend </w:t>
-      </w:r>
-      <w:proofErr w:type="spellStart"/>
-      <w:r>
-        <w:rPr>
-          <w:rFonts w:ascii="Tahoma" w:hAnsi="Tahoma" w:cs="Tahoma"/>
-        </w:rPr>
-        <w:t>Renars</w:t>
-      </w:r>
-      <w:proofErr w:type="spellEnd"/>
-      <w:r>
-        <w:rPr>
-          <w:rFonts w:ascii="Tahoma" w:hAnsi="Tahoma" w:cs="Tahoma"/>
-        </w:rPr>
-        <w:t xml:space="preserve"> is organizing all kinds of events like music bands, stand-up comedians, game nights on Xbox witch has prizes at the end, in order to attract more customers. The usual customers are mostly his friends and young people from 16 – 30 years old as it was designed to follow up with current trends. </w:t>
-      </w:r>
-    </w:p>
-    <w:p>
-      <w:pPr>
-        <w:spacing w:after="120" w:line="360" w:lineRule="auto"/>
+      </w:pPr>
+    </w:p>
+    <w:p>
+      <w:pPr>
+        <w:spacing w:after="120" w:line="360" w:lineRule="auto"/>
+        <w:jc w:val="both"/>
         <w:rPr>
           <w:rFonts w:ascii="Tahoma" w:hAnsi="Tahoma" w:cs="Tahoma"/>
           <w:b/>
@@ -299,6 +558,17 @@
           <w:szCs w:val="26"/>
         </w:rPr>
       </w:pPr>
+    </w:p>
+    <w:p>
+      <w:pPr>
+        <w:spacing w:after="120" w:line="360" w:lineRule="auto"/>
+        <w:jc w:val="both"/>
+        <w:rPr>
+          <w:rFonts w:ascii="Tahoma" w:hAnsi="Tahoma" w:cs="Tahoma"/>
+          <w:sz w:val="26"/>
+          <w:szCs w:val="26"/>
+        </w:rPr>
+      </w:pPr>
       <w:r>
         <w:rPr>
           <w:rFonts w:ascii="Tahoma" w:hAnsi="Tahoma" w:cs="Tahoma"/>
@@ -306,16 +576,186 @@
           <w:sz w:val="26"/>
           <w:szCs w:val="26"/>
         </w:rPr>
-        <w:t xml:space="preserve">3. </w:t>
-      </w:r>
-      <w:r>
+        <w:lastRenderedPageBreak/>
+        <w:t>2. Company description</w:t>
+      </w:r>
+    </w:p>
+    <w:p>
+      <w:pPr>
+        <w:spacing w:after="120" w:line="360" w:lineRule="auto"/>
+        <w:rPr>
+          <w:rFonts w:ascii="Tahoma" w:hAnsi="Tahoma" w:cs="Tahoma"/>
+        </w:rPr>
+      </w:pPr>
+      <w:r>
+        <w:rPr>
+          <w:rFonts w:ascii="Tahoma" w:hAnsi="Tahoma" w:cs="Tahoma"/>
+        </w:rPr>
+        <w:t>“</w:t>
+      </w:r>
+      <w:proofErr w:type="spellStart"/>
+      <w:r>
+        <w:rPr>
+          <w:rFonts w:ascii="Tahoma" w:hAnsi="Tahoma" w:cs="Tahoma"/>
+        </w:rPr>
+        <w:t>Kad</w:t>
+      </w:r>
+      <w:proofErr w:type="spellEnd"/>
+      <w:r>
+        <w:rPr>
+          <w:rFonts w:ascii="Tahoma" w:hAnsi="Tahoma" w:cs="Tahoma"/>
+        </w:rPr>
+        <w:t xml:space="preserve"> Zebras </w:t>
+      </w:r>
+      <w:proofErr w:type="spellStart"/>
+      <w:r>
+        <w:rPr>
+          <w:rFonts w:ascii="Tahoma" w:hAnsi="Tahoma" w:cs="Tahoma"/>
+        </w:rPr>
+        <w:t>Deg</w:t>
+      </w:r>
+      <w:proofErr w:type="spellEnd"/>
+      <w:r>
+        <w:rPr>
+          <w:rFonts w:ascii="Tahoma" w:hAnsi="Tahoma" w:cs="Tahoma"/>
+        </w:rPr>
+        <w:t xml:space="preserve">” is a small bar/restaurant which is situated in the capital city of Latvia in Riga. It’s been </w:t>
+      </w:r>
+      <w:r>
+        <w:rPr>
+          <w:rFonts w:ascii="Tahoma" w:hAnsi="Tahoma" w:cs="Tahoma"/>
+        </w:rPr>
+        <w:t>found</w:t>
+      </w:r>
+      <w:r>
+        <w:rPr>
+          <w:rFonts w:ascii="Tahoma" w:hAnsi="Tahoma" w:cs="Tahoma"/>
+        </w:rPr>
+        <w:t xml:space="preserve">ed in 2014 by </w:t>
+      </w:r>
+      <w:proofErr w:type="spellStart"/>
+      <w:r>
+        <w:rPr>
+          <w:rFonts w:ascii="Tahoma" w:hAnsi="Tahoma" w:cs="Tahoma"/>
+        </w:rPr>
+        <w:t>Renars</w:t>
+      </w:r>
+      <w:proofErr w:type="spellEnd"/>
+      <w:r>
+        <w:rPr>
+          <w:rFonts w:ascii="Tahoma" w:hAnsi="Tahoma" w:cs="Tahoma"/>
+        </w:rPr>
+        <w:t xml:space="preserve"> Bents. He is the only owner of the company and he has 6 employees. One cashier, 2 waiters / bartenders, 1 chef and 2 kitchen assistants. </w:t>
+      </w:r>
+      <w:proofErr w:type="spellStart"/>
+      <w:r>
+        <w:rPr>
+          <w:rFonts w:ascii="Tahoma" w:hAnsi="Tahoma" w:cs="Tahoma"/>
+        </w:rPr>
+        <w:t>Renars</w:t>
+      </w:r>
+      <w:proofErr w:type="spellEnd"/>
+      <w:r>
+        <w:rPr>
+          <w:rFonts w:ascii="Tahoma" w:hAnsi="Tahoma" w:cs="Tahoma"/>
+        </w:rPr>
+        <w:t xml:space="preserve"> is strongly involved in his bar/restaurant and is helping as much as he can to his employees. He is very friendly and fair to his employees as he doesn’t fire anyone without a serious reason. Bar / restaurant is quite new so it doesn’t have any IT system. He can’t afford to have a lot of employees so he is in need of IT system to make his bar/restaurant more organized and efficient. At the moment everything is done by writing down on paper and using the computer to record the income and outcome with the help of MS Word or MS Excel. Every weekend </w:t>
+      </w:r>
+      <w:proofErr w:type="spellStart"/>
+      <w:r>
+        <w:rPr>
+          <w:rFonts w:ascii="Tahoma" w:hAnsi="Tahoma" w:cs="Tahoma"/>
+        </w:rPr>
+        <w:t>Renars</w:t>
+      </w:r>
+      <w:proofErr w:type="spellEnd"/>
+      <w:r>
+        <w:rPr>
+          <w:rFonts w:ascii="Tahoma" w:hAnsi="Tahoma" w:cs="Tahoma"/>
+        </w:rPr>
+        <w:t xml:space="preserve"> is organizing all kinds of events like music bands, stand-up comedians, game nights on Xbox witch has prizes at the end, in order to attract more customers. The usual customers are mostly his friends and young people from 16 – 30 years old as it was designed to follow up with current trends. </w:t>
+      </w:r>
+    </w:p>
+    <w:p>
+      <w:pPr>
+        <w:spacing w:after="120" w:line="360" w:lineRule="auto"/>
+        <w:rPr>
+          <w:rFonts w:ascii="Tahoma" w:hAnsi="Tahoma" w:cs="Tahoma"/>
+        </w:rPr>
+      </w:pPr>
+    </w:p>
+    <w:p>
+      <w:pPr>
+        <w:spacing w:after="120" w:line="360" w:lineRule="auto"/>
         <w:rPr>
           <w:rFonts w:ascii="Tahoma" w:hAnsi="Tahoma" w:cs="Tahoma"/>
           <w:b/>
           <w:sz w:val="26"/>
           <w:szCs w:val="26"/>
         </w:rPr>
-        <w:t>Problem description</w:t>
+      </w:pPr>
+      <w:r>
+        <w:rPr>
+          <w:rFonts w:ascii="Tahoma" w:hAnsi="Tahoma" w:cs="Tahoma"/>
+          <w:b/>
+          <w:sz w:val="26"/>
+          <w:szCs w:val="26"/>
+        </w:rPr>
+        <w:t>3. Problem Statement</w:t>
+      </w:r>
+    </w:p>
+    <w:p>
+      <w:pPr>
+        <w:spacing w:after="120" w:line="360" w:lineRule="auto"/>
+        <w:rPr>
+          <w:rFonts w:ascii="Tahoma" w:hAnsi="Tahoma" w:cs="Tahoma"/>
+        </w:rPr>
+      </w:pPr>
+      <w:r>
+        <w:rPr>
+          <w:rFonts w:ascii="Tahoma" w:hAnsi="Tahoma" w:cs="Tahoma"/>
+        </w:rPr>
+        <w:t>How should we design a software for a newly established bar without having previous experiences from the customer’s side?</w:t>
+      </w:r>
+    </w:p>
+    <w:p>
+      <w:pPr>
+        <w:spacing w:after="120" w:line="360" w:lineRule="auto"/>
+        <w:rPr>
+          <w:rFonts w:ascii="Tahoma" w:hAnsi="Tahoma" w:cs="Tahoma"/>
+          <w:b/>
+          <w:sz w:val="26"/>
+          <w:szCs w:val="26"/>
+        </w:rPr>
+      </w:pPr>
+    </w:p>
+    <w:p>
+      <w:pPr>
+        <w:spacing w:after="120" w:line="360" w:lineRule="auto"/>
+        <w:rPr>
+          <w:rFonts w:ascii="Tahoma" w:hAnsi="Tahoma" w:cs="Tahoma"/>
+          <w:b/>
+          <w:sz w:val="26"/>
+          <w:szCs w:val="26"/>
+        </w:rPr>
+      </w:pPr>
+      <w:r>
+        <w:rPr>
+          <w:rFonts w:ascii="Tahoma" w:hAnsi="Tahoma" w:cs="Tahoma"/>
+          <w:b/>
+          <w:sz w:val="26"/>
+          <w:szCs w:val="26"/>
+        </w:rPr>
+        <w:t>4</w:t>
+      </w:r>
+      <w:r>
+        <w:rPr>
+          <w:rFonts w:ascii="Tahoma" w:hAnsi="Tahoma" w:cs="Tahoma"/>
+          <w:b/>
+          <w:sz w:val="26"/>
+          <w:szCs w:val="26"/>
+        </w:rPr>
+        <w:t>. Problem description</w:t>
       </w:r>
     </w:p>
     <w:p>
@@ -355,50 +795,56 @@
         <w:rPr>
           <w:rFonts w:ascii="Tahoma" w:hAnsi="Tahoma" w:cs="Tahoma"/>
         </w:rPr>
+        <w:t>The main problem with the company “</w:t>
+      </w:r>
+      <w:proofErr w:type="spellStart"/>
+      <w:r>
+        <w:rPr>
+          <w:rFonts w:ascii="Tahoma" w:hAnsi="Tahoma" w:cs="Tahoma"/>
+        </w:rPr>
+        <w:t>Kad</w:t>
+      </w:r>
+      <w:proofErr w:type="spellEnd"/>
+      <w:r>
+        <w:rPr>
+          <w:rFonts w:ascii="Tahoma" w:hAnsi="Tahoma" w:cs="Tahoma"/>
+        </w:rPr>
+        <w:t xml:space="preserve"> Zebras </w:t>
+      </w:r>
+      <w:proofErr w:type="spellStart"/>
+      <w:r>
+        <w:rPr>
+          <w:rFonts w:ascii="Tahoma" w:hAnsi="Tahoma" w:cs="Tahoma"/>
+        </w:rPr>
+        <w:t>Deg</w:t>
+      </w:r>
+      <w:proofErr w:type="spellEnd"/>
+      <w:r>
+        <w:rPr>
+          <w:rFonts w:ascii="Tahoma" w:hAnsi="Tahoma" w:cs="Tahoma"/>
+        </w:rPr>
+        <w:t>” Bar that it is newly founded and doesn’t have an IT system yet. The processing of orders, bookings, the event handling and all service related processes are manually done (per say, written on a piece of paper).</w:t>
+      </w:r>
+    </w:p>
+    <w:p>
+      <w:pPr>
+        <w:spacing w:after="120" w:line="360" w:lineRule="auto"/>
+        <w:rPr>
+          <w:rFonts w:ascii="Tahoma" w:hAnsi="Tahoma" w:cs="Tahoma"/>
+        </w:rPr>
+      </w:pPr>
+      <w:r>
+        <w:rPr>
+          <w:rFonts w:ascii="Tahoma" w:hAnsi="Tahoma" w:cs="Tahoma"/>
+        </w:rPr>
+        <w:t xml:space="preserve">A bar in 2015 has to have an IT system to show quality and prestige in front of the customers. With an IT system it is easier for the customers to reserve a table, it is easier for the employees to register and process orders and to keep track of them. Because there was no previous </w:t>
+      </w:r>
+      <w:r>
+        <w:rPr>
+          <w:rFonts w:ascii="Tahoma" w:hAnsi="Tahoma" w:cs="Tahoma"/>
+        </w:rPr>
         <w:lastRenderedPageBreak/>
-        <w:t>The main problem with the company “</w:t>
-      </w:r>
-      <w:proofErr w:type="spellStart"/>
-      <w:r>
-        <w:rPr>
-          <w:rFonts w:ascii="Tahoma" w:hAnsi="Tahoma" w:cs="Tahoma"/>
-        </w:rPr>
-        <w:t>Kad</w:t>
-      </w:r>
-      <w:proofErr w:type="spellEnd"/>
-      <w:r>
-        <w:rPr>
-          <w:rFonts w:ascii="Tahoma" w:hAnsi="Tahoma" w:cs="Tahoma"/>
-        </w:rPr>
-        <w:t xml:space="preserve"> Zebras </w:t>
-      </w:r>
-      <w:proofErr w:type="spellStart"/>
-      <w:r>
-        <w:rPr>
-          <w:rFonts w:ascii="Tahoma" w:hAnsi="Tahoma" w:cs="Tahoma"/>
-        </w:rPr>
-        <w:t>Deg</w:t>
-      </w:r>
-      <w:proofErr w:type="spellEnd"/>
-      <w:r>
-        <w:rPr>
-          <w:rFonts w:ascii="Tahoma" w:hAnsi="Tahoma" w:cs="Tahoma"/>
-        </w:rPr>
-        <w:t>” Bar that it is newly founded and doesn’t have an IT system yet. The processing of orders, bookings, the event handling and all service related processes are manually done (per say, written on a piece of paper).</w:t>
-      </w:r>
-    </w:p>
-    <w:p>
-      <w:pPr>
-        <w:spacing w:after="120" w:line="360" w:lineRule="auto"/>
-        <w:rPr>
-          <w:rFonts w:ascii="Tahoma" w:hAnsi="Tahoma" w:cs="Tahoma"/>
-        </w:rPr>
-      </w:pPr>
-      <w:r>
-        <w:rPr>
-          <w:rFonts w:ascii="Tahoma" w:hAnsi="Tahoma" w:cs="Tahoma"/>
-        </w:rPr>
-        <w:t>A bar in 2015 has to have an IT system to show quality and prestige in front of the customers. With an IT system it is easier for the customers to reserve a table, it is easier for the employees to register and process orders and to keep track of them. Because there was no previous system existing, there is no previous experience, no software to update, therefore a brand new system needs to be implemented.</w:t>
+        <w:t>system existing, there is no previous experience, no software to update, therefore a brand new system needs to be implemented.</w:t>
       </w:r>
     </w:p>
     <w:p>
@@ -453,7 +899,7 @@
           <w:color w:val="auto"/>
           <w:lang w:val="en-US"/>
         </w:rPr>
-        <w:t>4</w:t>
+        <w:t>5</w:t>
       </w:r>
       <w:r>
         <w:rPr>
@@ -462,6 +908,19 @@
           <w:lang w:val="en-US"/>
         </w:rPr>
         <w:t>. Mission / vision</w:t>
+      </w:r>
+    </w:p>
+    <w:p>
+      <w:pPr>
+        <w:rPr>
+          <w:rFonts w:ascii="Tahoma" w:hAnsi="Tahoma" w:cs="Tahoma"/>
+        </w:rPr>
+      </w:pPr>
+      <w:r>
+        <w:rPr>
+          <w:rFonts w:ascii="Tahoma" w:hAnsi="Tahoma" w:cs="Tahoma"/>
+        </w:rPr>
+        <w:t>The mission vision of the company defines its primary sets of goals, their main objective for the long-term. The vision of the company is how the company wants to see themselves, how they want the customers to think and feel about the company.</w:t>
       </w:r>
     </w:p>
     <w:p>
@@ -723,6 +1182,7 @@
         <w:spacing w:after="120" w:line="360" w:lineRule="auto"/>
         <w:rPr>
           <w:rFonts w:ascii="Tahoma" w:hAnsi="Tahoma" w:cs="Tahoma"/>
+          <w:lang w:val="en-GB"/>
         </w:rPr>
       </w:pPr>
     </w:p>
@@ -736,37 +1196,14 @@
           <w:szCs w:val="26"/>
         </w:rPr>
       </w:pPr>
-    </w:p>
-    <w:p>
-      <w:pPr>
-        <w:spacing w:after="120" w:line="360" w:lineRule="auto"/>
+      <w:r>
         <w:rPr>
           <w:rFonts w:ascii="Tahoma" w:hAnsi="Tahoma" w:cs="Tahoma"/>
           <w:b/>
           <w:sz w:val="26"/>
           <w:szCs w:val="26"/>
         </w:rPr>
-      </w:pPr>
-    </w:p>
-    <w:p>
-      <w:pPr>
-        <w:spacing w:after="120" w:line="360" w:lineRule="auto"/>
-        <w:rPr>
-          <w:rFonts w:ascii="Tahoma" w:hAnsi="Tahoma" w:cs="Tahoma"/>
-          <w:b/>
-          <w:sz w:val="26"/>
-          <w:szCs w:val="26"/>
-        </w:rPr>
-      </w:pPr>
-      <w:r>
-        <w:rPr>
-          <w:rFonts w:ascii="Tahoma" w:hAnsi="Tahoma" w:cs="Tahoma"/>
-          <w:b/>
-          <w:sz w:val="26"/>
-          <w:szCs w:val="26"/>
-        </w:rPr>
-        <w:lastRenderedPageBreak/>
-        <w:t>5</w:t>
+        <w:t>6</w:t>
       </w:r>
       <w:r>
         <w:rPr>
@@ -942,6 +1379,7 @@
         <w:rPr>
           <w:rFonts w:ascii="Tahoma" w:hAnsi="Tahoma" w:cs="Tahoma"/>
         </w:rPr>
+        <w:lastRenderedPageBreak/>
         <w:t>Unique design</w:t>
       </w:r>
     </w:p>
@@ -1426,7 +1864,6 @@
         <w:rPr>
           <w:rFonts w:ascii="Tahoma" w:hAnsi="Tahoma" w:cs="Tahoma"/>
         </w:rPr>
-        <w:lastRenderedPageBreak/>
         <w:t>Even though the pub is a popular place the lack of experience for the manager is a great disadvantage. Because of a small budget advertising is not an option. What makes it even hard to manage is the lack of an IT system which is needed in order to ensure a nice flow for transactions and very easy management.</w:t>
       </w:r>
     </w:p>
@@ -1435,7 +1872,6 @@
         <w:tabs>
           <w:tab w:val="left" w:pos="2445"/>
         </w:tabs>
-        <w:spacing w:after="120" w:line="360" w:lineRule="auto"/>
         <w:jc w:val="both"/>
         <w:rPr>
           <w:rFonts w:ascii="Tahoma" w:hAnsi="Tahoma" w:cs="Tahoma"/>
@@ -1445,7 +1881,14 @@
         <w:rPr>
           <w:rFonts w:ascii="Tahoma" w:hAnsi="Tahoma" w:cs="Tahoma"/>
         </w:rPr>
-        <w:t>Expansion is what every business need. This is a very important step in this case too as the pub needs more clients, more employees. With more clients also comes a bigger demand. The organization of more and bigger events is a clear goal for the near future.</w:t>
+        <w:t xml:space="preserve">Depending on the success and the income of the company the owner could decide to expend the scale of business and to enter new markets. This is a very important step in this case too as the pub needs more clients and more employees. In most of the cases the more clients we have the </w:t>
+      </w:r>
+      <w:r>
+        <w:rPr>
+          <w:rFonts w:ascii="Tahoma" w:hAnsi="Tahoma" w:cs="Tahoma"/>
+        </w:rPr>
+        <w:lastRenderedPageBreak/>
+        <w:t>more profit we can have. If the clients ask for it then the pub could organize bigger and better events.</w:t>
       </w:r>
     </w:p>
     <w:p>
@@ -1517,510 +1960,32 @@
           <w:szCs w:val="26"/>
         </w:rPr>
       </w:pPr>
-      <w:r>
+    </w:p>
+    <w:p>
+      <w:pPr>
+        <w:spacing w:after="120" w:line="360" w:lineRule="auto"/>
         <w:rPr>
           <w:rFonts w:ascii="Tahoma" w:hAnsi="Tahoma" w:cs="Tahoma"/>
           <w:b/>
           <w:sz w:val="26"/>
           <w:szCs w:val="26"/>
         </w:rPr>
-        <w:t>6</w:t>
-      </w:r>
-      <w:r>
+      </w:pPr>
+    </w:p>
+    <w:p>
+      <w:pPr>
+        <w:spacing w:after="120" w:line="360" w:lineRule="auto"/>
         <w:rPr>
           <w:rFonts w:ascii="Tahoma" w:hAnsi="Tahoma" w:cs="Tahoma"/>
           <w:b/>
           <w:sz w:val="26"/>
           <w:szCs w:val="26"/>
         </w:rPr>
-        <w:t>. Porters Five Forces</w:t>
-      </w:r>
-    </w:p>
-    <w:p>
-      <w:pPr>
-        <w:spacing w:after="120" w:line="360" w:lineRule="auto"/>
-        <w:jc w:val="both"/>
-        <w:rPr>
-          <w:rFonts w:ascii="Tahoma" w:hAnsi="Tahoma" w:cs="Tahoma"/>
-        </w:rPr>
-      </w:pPr>
-      <w:r>
-        <w:rPr>
-          <w:rFonts w:ascii="Tahoma" w:hAnsi="Tahoma" w:cs="Tahoma"/>
-        </w:rPr>
-        <w:t>This document is used to analyze all five Porter’s forces to explain the connection between the new entrants and how their represent a threat for our business. This document also explain customers’ power and what a substitute produce is.</w:t>
-      </w:r>
-    </w:p>
-    <w:p>
-      <w:pPr>
-        <w:spacing w:after="120" w:line="360" w:lineRule="auto"/>
-        <w:rPr>
-          <w:rFonts w:ascii="Tahoma" w:hAnsi="Tahoma" w:cs="Tahoma"/>
-          <w:b/>
-        </w:rPr>
-      </w:pPr>
-      <w:r>
-        <w:rPr>
-          <w:rFonts w:ascii="Tahoma" w:hAnsi="Tahoma" w:cs="Tahoma"/>
-          <w:b/>
-        </w:rPr>
-        <w:t>Threat of new entrants</w:t>
-      </w:r>
-    </w:p>
-    <w:p>
-      <w:pPr>
-        <w:spacing w:after="120" w:line="360" w:lineRule="auto"/>
-        <w:rPr>
-          <w:rFonts w:ascii="Tahoma" w:hAnsi="Tahoma" w:cs="Tahoma"/>
-        </w:rPr>
-      </w:pPr>
-      <w:r>
-        <w:rPr>
-          <w:rFonts w:ascii="Tahoma" w:hAnsi="Tahoma" w:cs="Tahoma"/>
-        </w:rPr>
-        <w:t>Easy to purchase a propriety and get started with a similar pub in a very short time.</w:t>
-      </w:r>
-    </w:p>
-    <w:p>
-      <w:pPr>
-        <w:spacing w:after="120" w:line="360" w:lineRule="auto"/>
-        <w:rPr>
-          <w:rFonts w:ascii="Tahoma" w:hAnsi="Tahoma" w:cs="Tahoma"/>
-        </w:rPr>
-      </w:pPr>
-      <w:r>
-        <w:rPr>
-          <w:rFonts w:ascii="Tahoma" w:hAnsi="Tahoma" w:cs="Tahoma"/>
-        </w:rPr>
-        <w:t>New clubs, bars or restaurants can also be open nearby and it can affect the way the business is evolving.</w:t>
-      </w:r>
-    </w:p>
-    <w:p>
-      <w:pPr>
-        <w:spacing w:after="120" w:line="360" w:lineRule="auto"/>
-        <w:rPr>
-          <w:rFonts w:ascii="Tahoma" w:hAnsi="Tahoma" w:cs="Tahoma"/>
-        </w:rPr>
-      </w:pPr>
-      <w:r>
-        <w:rPr>
-          <w:rFonts w:ascii="Tahoma" w:hAnsi="Tahoma" w:cs="Tahoma"/>
-        </w:rPr>
-        <w:t>Very difficult to predict or anticipate new entrants on the market.</w:t>
-      </w:r>
-    </w:p>
-    <w:p>
-      <w:pPr>
-        <w:spacing w:after="120" w:line="360" w:lineRule="auto"/>
-        <w:rPr>
-          <w:rFonts w:ascii="Tahoma" w:hAnsi="Tahoma" w:cs="Tahoma"/>
-        </w:rPr>
-      </w:pPr>
-      <w:r>
-        <w:rPr>
-          <w:rFonts w:ascii="Tahoma" w:hAnsi="Tahoma" w:cs="Tahoma"/>
-        </w:rPr>
-        <w:t xml:space="preserve">It is important to create a brand and to maintain. </w:t>
-      </w:r>
-    </w:p>
-    <w:p>
-      <w:pPr>
-        <w:spacing w:after="120" w:line="360" w:lineRule="auto"/>
-        <w:rPr>
-          <w:rFonts w:ascii="Tahoma" w:hAnsi="Tahoma" w:cs="Tahoma"/>
-        </w:rPr>
-      </w:pPr>
-      <w:r>
-        <w:rPr>
-          <w:rFonts w:ascii="Tahoma" w:hAnsi="Tahoma" w:cs="Tahoma"/>
-        </w:rPr>
-        <w:t>It is easy to gain permission from the authorities.</w:t>
-      </w:r>
-    </w:p>
-    <w:p>
-      <w:pPr>
-        <w:spacing w:after="120" w:line="360" w:lineRule="auto"/>
-        <w:rPr>
-          <w:rFonts w:ascii="Tahoma" w:hAnsi="Tahoma" w:cs="Tahoma"/>
-          <w:b/>
-        </w:rPr>
-      </w:pPr>
-      <w:r>
-        <w:rPr>
-          <w:rFonts w:ascii="Tahoma" w:hAnsi="Tahoma" w:cs="Tahoma"/>
-          <w:b/>
-        </w:rPr>
-        <w:t>Determinants of supplier power</w:t>
-      </w:r>
-    </w:p>
-    <w:p>
-      <w:pPr>
-        <w:spacing w:after="120" w:line="360" w:lineRule="auto"/>
-        <w:rPr>
-          <w:rFonts w:ascii="Tahoma" w:hAnsi="Tahoma" w:cs="Tahoma"/>
-        </w:rPr>
-      </w:pPr>
-      <w:r>
-        <w:rPr>
-          <w:rFonts w:ascii="Tahoma" w:hAnsi="Tahoma" w:cs="Tahoma"/>
-        </w:rPr>
-        <w:t>Multiple suppliers can be used to provide the same articles. Low influence.</w:t>
-      </w:r>
-    </w:p>
-    <w:p>
-      <w:pPr>
-        <w:spacing w:after="120" w:line="360" w:lineRule="auto"/>
-        <w:rPr>
-          <w:rFonts w:ascii="Tahoma" w:hAnsi="Tahoma" w:cs="Tahoma"/>
-        </w:rPr>
-      </w:pPr>
-      <w:r>
-        <w:rPr>
-          <w:rFonts w:ascii="Tahoma" w:hAnsi="Tahoma" w:cs="Tahoma"/>
-        </w:rPr>
-        <w:t>High number of alternatives.</w:t>
-      </w:r>
-    </w:p>
-    <w:p>
-      <w:pPr>
-        <w:spacing w:after="120" w:line="360" w:lineRule="auto"/>
-        <w:rPr>
-          <w:rFonts w:ascii="Tahoma" w:hAnsi="Tahoma" w:cs="Tahoma"/>
-        </w:rPr>
-      </w:pPr>
-      <w:r>
-        <w:rPr>
-          <w:rFonts w:ascii="Tahoma" w:hAnsi="Tahoma" w:cs="Tahoma"/>
-        </w:rPr>
-        <w:t>The liberty of ordering online or directly.</w:t>
-      </w:r>
-    </w:p>
-    <w:p>
-      <w:pPr>
-        <w:spacing w:after="120" w:line="360" w:lineRule="auto"/>
-        <w:rPr>
-          <w:rFonts w:ascii="Tahoma" w:hAnsi="Tahoma" w:cs="Tahoma"/>
-        </w:rPr>
-      </w:pPr>
-      <w:r>
-        <w:rPr>
-          <w:rFonts w:ascii="Tahoma" w:hAnsi="Tahoma" w:cs="Tahoma"/>
-        </w:rPr>
-        <w:t>Working with global known brands.</w:t>
-      </w:r>
-    </w:p>
-    <w:p>
-      <w:pPr>
-        <w:spacing w:after="120" w:line="360" w:lineRule="auto"/>
-        <w:rPr>
-          <w:rFonts w:ascii="Tahoma" w:hAnsi="Tahoma" w:cs="Tahoma"/>
-          <w:b/>
-        </w:rPr>
-      </w:pPr>
-      <w:r>
-        <w:rPr>
-          <w:rFonts w:ascii="Tahoma" w:hAnsi="Tahoma" w:cs="Tahoma"/>
-          <w:b/>
-        </w:rPr>
-        <w:lastRenderedPageBreak/>
-        <w:t>Rivalry among existing firms</w:t>
-      </w:r>
-    </w:p>
-    <w:p>
-      <w:pPr>
-        <w:spacing w:after="120" w:line="360" w:lineRule="auto"/>
-        <w:rPr>
-          <w:rFonts w:ascii="Tahoma" w:hAnsi="Tahoma" w:cs="Tahoma"/>
-        </w:rPr>
-      </w:pPr>
-      <w:r>
-        <w:rPr>
-          <w:rFonts w:ascii="Tahoma" w:hAnsi="Tahoma" w:cs="Tahoma"/>
-        </w:rPr>
-        <w:t>Medium rivals in the nearby area.</w:t>
-      </w:r>
-    </w:p>
-    <w:p>
-      <w:pPr>
-        <w:spacing w:after="120" w:line="360" w:lineRule="auto"/>
-        <w:rPr>
-          <w:rFonts w:ascii="Tahoma" w:hAnsi="Tahoma" w:cs="Tahoma"/>
-        </w:rPr>
-      </w:pPr>
-      <w:r>
-        <w:rPr>
-          <w:rFonts w:ascii="Tahoma" w:hAnsi="Tahoma" w:cs="Tahoma"/>
-        </w:rPr>
-        <w:t>Bigger and better pubs or highly known competitors can open anytime.</w:t>
-      </w:r>
-    </w:p>
-    <w:p>
-      <w:pPr>
-        <w:spacing w:after="120" w:line="360" w:lineRule="auto"/>
-        <w:rPr>
-          <w:rFonts w:ascii="Tahoma" w:hAnsi="Tahoma" w:cs="Tahoma"/>
-        </w:rPr>
-      </w:pPr>
-      <w:r>
-        <w:rPr>
-          <w:rFonts w:ascii="Tahoma" w:hAnsi="Tahoma" w:cs="Tahoma"/>
-        </w:rPr>
-        <w:t>Marketing partners and using customer to promote.</w:t>
-      </w:r>
-    </w:p>
-    <w:p>
-      <w:pPr>
-        <w:spacing w:after="120" w:line="360" w:lineRule="auto"/>
-        <w:rPr>
-          <w:rFonts w:ascii="Tahoma" w:hAnsi="Tahoma" w:cs="Tahoma"/>
-        </w:rPr>
-      </w:pPr>
-      <w:r>
-        <w:rPr>
-          <w:rFonts w:ascii="Tahoma" w:hAnsi="Tahoma" w:cs="Tahoma"/>
-        </w:rPr>
-        <w:t>Innovation is very important.</w:t>
-      </w:r>
-    </w:p>
-    <w:p>
-      <w:pPr>
-        <w:spacing w:after="120" w:line="360" w:lineRule="auto"/>
-        <w:rPr>
-          <w:rFonts w:ascii="Tahoma" w:hAnsi="Tahoma" w:cs="Tahoma"/>
-          <w:b/>
-        </w:rPr>
-      </w:pPr>
-      <w:r>
-        <w:rPr>
-          <w:rFonts w:ascii="Tahoma" w:hAnsi="Tahoma" w:cs="Tahoma"/>
-          <w:b/>
-        </w:rPr>
-        <w:t>Determinants of buyer power</w:t>
-      </w:r>
-    </w:p>
-    <w:p>
-      <w:pPr>
-        <w:spacing w:after="120" w:line="360" w:lineRule="auto"/>
-        <w:rPr>
-          <w:rFonts w:ascii="Tahoma" w:hAnsi="Tahoma" w:cs="Tahoma"/>
-        </w:rPr>
-      </w:pPr>
-      <w:r>
-        <w:rPr>
-          <w:rFonts w:ascii="Tahoma" w:hAnsi="Tahoma" w:cs="Tahoma"/>
-        </w:rPr>
-        <w:t>Vast selection of drinks and foods available.</w:t>
-      </w:r>
-    </w:p>
-    <w:p>
-      <w:pPr>
-        <w:spacing w:after="120" w:line="360" w:lineRule="auto"/>
-        <w:rPr>
-          <w:rFonts w:ascii="Tahoma" w:hAnsi="Tahoma" w:cs="Tahoma"/>
-        </w:rPr>
-      </w:pPr>
-      <w:r>
-        <w:rPr>
-          <w:rFonts w:ascii="Tahoma" w:hAnsi="Tahoma" w:cs="Tahoma"/>
-        </w:rPr>
-        <w:t>Buyers don’t have bargaining power since prices are set.</w:t>
-      </w:r>
-    </w:p>
-    <w:p>
-      <w:pPr>
-        <w:spacing w:after="120" w:line="360" w:lineRule="auto"/>
-        <w:rPr>
-          <w:rFonts w:ascii="Tahoma" w:hAnsi="Tahoma" w:cs="Tahoma"/>
-        </w:rPr>
-      </w:pPr>
-      <w:r>
-        <w:rPr>
-          <w:rFonts w:ascii="Tahoma" w:hAnsi="Tahoma" w:cs="Tahoma"/>
-        </w:rPr>
-        <w:t>Buyers determine the theme for parties/events.</w:t>
-      </w:r>
-    </w:p>
-    <w:p>
-      <w:pPr>
-        <w:spacing w:after="120" w:line="360" w:lineRule="auto"/>
-        <w:rPr>
-          <w:rFonts w:ascii="Tahoma" w:hAnsi="Tahoma" w:cs="Tahoma"/>
-          <w:b/>
-        </w:rPr>
-      </w:pPr>
-      <w:r>
-        <w:rPr>
-          <w:rFonts w:ascii="Tahoma" w:hAnsi="Tahoma" w:cs="Tahoma"/>
-          <w:b/>
-        </w:rPr>
-        <w:t>Threat of substitute products</w:t>
-      </w:r>
-    </w:p>
-    <w:p>
-      <w:pPr>
-        <w:spacing w:after="120" w:line="360" w:lineRule="auto"/>
-        <w:rPr>
-          <w:rFonts w:ascii="Tahoma" w:hAnsi="Tahoma" w:cs="Tahoma"/>
-        </w:rPr>
-      </w:pPr>
-      <w:r>
-        <w:rPr>
-          <w:rFonts w:ascii="Tahoma" w:hAnsi="Tahoma" w:cs="Tahoma"/>
-        </w:rPr>
-        <w:t>New and better events can be regarded as substitutes.</w:t>
-      </w:r>
-    </w:p>
-    <w:p>
-      <w:pPr>
-        <w:spacing w:after="120" w:line="360" w:lineRule="auto"/>
-        <w:rPr>
-          <w:rFonts w:ascii="Tahoma" w:hAnsi="Tahoma" w:cs="Tahoma"/>
-        </w:rPr>
-      </w:pPr>
-      <w:r>
-        <w:rPr>
-          <w:rFonts w:ascii="Tahoma" w:hAnsi="Tahoma" w:cs="Tahoma"/>
-        </w:rPr>
-        <w:t>Difficult to stay in the top of all similar/substitute products.</w:t>
-      </w:r>
-    </w:p>
-    <w:p>
-      <w:pPr>
-        <w:spacing w:after="120" w:line="360" w:lineRule="auto"/>
-        <w:rPr>
-          <w:rFonts w:ascii="Tahoma" w:hAnsi="Tahoma" w:cs="Tahoma"/>
-        </w:rPr>
-      </w:pPr>
-    </w:p>
-    <w:p>
-      <w:pPr>
-        <w:spacing w:after="120" w:line="360" w:lineRule="auto"/>
-        <w:rPr>
-          <w:rFonts w:ascii="Tahoma" w:hAnsi="Tahoma" w:cs="Tahoma"/>
-        </w:rPr>
-      </w:pPr>
-      <w:r>
-        <w:rPr>
-          <w:rFonts w:ascii="Tahoma" w:hAnsi="Tahoma" w:cs="Tahoma"/>
-        </w:rPr>
-        <w:t>The threat of new entrants is a very serious one. At any given moment a new pub or bar could open in the neighborhood since it’s very easy to purchase a propriety and transform it into a bar. Most of the client could take advantage of this. Since is very hard to predict new entrants is it better to focus on creating brand and a very high stats since the very beginning.</w:t>
-      </w:r>
-    </w:p>
-    <w:p>
-      <w:pPr>
-        <w:spacing w:after="120" w:line="360" w:lineRule="auto"/>
-        <w:jc w:val="both"/>
-        <w:rPr>
-          <w:rFonts w:ascii="Tahoma" w:hAnsi="Tahoma" w:cs="Tahoma"/>
-        </w:rPr>
-      </w:pPr>
-      <w:r>
-        <w:rPr>
-          <w:rFonts w:ascii="Tahoma" w:hAnsi="Tahoma" w:cs="Tahoma"/>
-        </w:rPr>
-        <w:t>The supplier don’t have that much power since the products they deliver can be offered from more than one supplier. This way the manager can choose the supplier according to delivery and product quality, price and so on. A good advantage is having a brand and a very good reputation. The order can be done online or directly.</w:t>
-      </w:r>
-    </w:p>
-    <w:p>
-      <w:pPr>
-        <w:spacing w:after="120" w:line="360" w:lineRule="auto"/>
-        <w:jc w:val="both"/>
-        <w:rPr>
-          <w:rFonts w:ascii="Tahoma" w:hAnsi="Tahoma" w:cs="Tahoma"/>
-        </w:rPr>
-      </w:pPr>
-      <w:r>
-        <w:rPr>
-          <w:rFonts w:ascii="Tahoma" w:hAnsi="Tahoma" w:cs="Tahoma"/>
-        </w:rPr>
-        <w:t>Innovation is very important regardless of area. The business needs to keep improving in order to keep the customers and acquiring new ones. Every small new entrants can be a threat. Existing rivals could also improve and the competition can become bigger is no measures are taken. The use of marketing partners and promoting using t-shirt or cups can help a lot.</w:t>
-      </w:r>
-    </w:p>
-    <w:p>
-      <w:pPr>
-        <w:spacing w:after="120" w:line="360" w:lineRule="auto"/>
-        <w:jc w:val="both"/>
-        <w:rPr>
-          <w:rFonts w:ascii="Tahoma" w:hAnsi="Tahoma" w:cs="Tahoma"/>
-        </w:rPr>
-      </w:pPr>
-      <w:r>
-        <w:rPr>
-          <w:rFonts w:ascii="Tahoma" w:hAnsi="Tahoma" w:cs="Tahoma"/>
-        </w:rPr>
-        <w:t xml:space="preserve"> The customers have no influence regarding the price of the place. They are very influent when it comes to parties and events themes or singers. They can also influence the products in the menu.</w:t>
-      </w:r>
-    </w:p>
-    <w:p>
-      <w:pPr>
-        <w:spacing w:after="120" w:line="360" w:lineRule="auto"/>
-        <w:jc w:val="both"/>
-        <w:rPr>
-          <w:rFonts w:ascii="Tahoma" w:hAnsi="Tahoma" w:cs="Tahoma"/>
-        </w:rPr>
-      </w:pPr>
-      <w:r>
-        <w:rPr>
-          <w:rFonts w:ascii="Tahoma" w:hAnsi="Tahoma" w:cs="Tahoma"/>
-        </w:rPr>
-        <w:lastRenderedPageBreak/>
-        <w:t>Some substitute products can be specific food restaurants. They can appear any time and there is nothing to do to prevent their launch. Also, it’s very difficult to predict they appearance.  The only solution is to race with them and stay in top when talking about customer satisfaction and number of services offered.</w:t>
-      </w:r>
-    </w:p>
-    <w:p>
-      <w:pPr>
-        <w:spacing w:after="120" w:line="360" w:lineRule="auto"/>
-        <w:jc w:val="both"/>
-        <w:rPr>
-          <w:rFonts w:ascii="Tahoma" w:hAnsi="Tahoma" w:cs="Tahoma"/>
-        </w:rPr>
-      </w:pPr>
-      <w:r>
-        <w:rPr>
-          <w:rFonts w:ascii="Tahoma" w:hAnsi="Tahoma" w:cs="Tahoma"/>
-        </w:rPr>
-        <w:t>Porter five forces was made based on studies of [</w:t>
-      </w:r>
-      <w:proofErr w:type="spellStart"/>
-      <w:r>
-        <w:t>Lauritzen</w:t>
-      </w:r>
-      <w:proofErr w:type="spellEnd"/>
-      <w:r>
-        <w:rPr>
-          <w:rFonts w:ascii="Tahoma" w:hAnsi="Tahoma" w:cs="Tahoma"/>
-        </w:rPr>
-        <w:t xml:space="preserve"> and </w:t>
-      </w:r>
-      <w:proofErr w:type="spellStart"/>
-      <w:r>
-        <w:rPr>
-          <w:rFonts w:ascii="Tahoma" w:hAnsi="Tahoma" w:cs="Tahoma"/>
-        </w:rPr>
-        <w:t>Krogager</w:t>
-      </w:r>
-      <w:proofErr w:type="spellEnd"/>
-      <w:r>
-        <w:rPr>
-          <w:rFonts w:ascii="Tahoma" w:hAnsi="Tahoma" w:cs="Tahoma"/>
-        </w:rPr>
-        <w:t>].</w:t>
-      </w:r>
-    </w:p>
-    <w:p>
-      <w:pPr>
-        <w:pStyle w:val="Heading2"/>
-        <w:spacing w:before="0" w:after="120" w:line="360" w:lineRule="auto"/>
-        <w:rPr>
-          <w:rFonts w:ascii="Tahoma" w:hAnsi="Tahoma" w:cs="Tahoma"/>
-          <w:color w:val="auto"/>
-          <w:lang w:val="en-US"/>
-        </w:rPr>
-      </w:pPr>
-    </w:p>
-    <w:p>
-      <w:pPr>
-        <w:spacing w:line="360" w:lineRule="auto"/>
+      </w:pPr>
+    </w:p>
+    <w:p>
+      <w:pPr>
+        <w:spacing w:after="120" w:line="360" w:lineRule="auto"/>
         <w:rPr>
           <w:rFonts w:ascii="Tahoma" w:hAnsi="Tahoma" w:cs="Tahoma"/>
           <w:b/>
@@ -2028,7 +1993,600 @@
           <w:szCs w:val="26"/>
         </w:rPr>
       </w:pPr>
-      <w:r>
+    </w:p>
+    <w:p>
+      <w:pPr>
+        <w:spacing w:after="120" w:line="360" w:lineRule="auto"/>
+        <w:rPr>
+          <w:rFonts w:ascii="Tahoma" w:hAnsi="Tahoma" w:cs="Tahoma"/>
+          <w:b/>
+          <w:sz w:val="26"/>
+          <w:szCs w:val="26"/>
+        </w:rPr>
+      </w:pPr>
+    </w:p>
+    <w:p>
+      <w:pPr>
+        <w:spacing w:after="120" w:line="360" w:lineRule="auto"/>
+        <w:rPr>
+          <w:rFonts w:ascii="Tahoma" w:hAnsi="Tahoma" w:cs="Tahoma"/>
+          <w:b/>
+          <w:sz w:val="26"/>
+          <w:szCs w:val="26"/>
+        </w:rPr>
+      </w:pPr>
+      <w:r>
+        <w:rPr>
+          <w:rFonts w:ascii="Tahoma" w:hAnsi="Tahoma" w:cs="Tahoma"/>
+          <w:b/>
+          <w:sz w:val="26"/>
+          <w:szCs w:val="26"/>
+        </w:rPr>
+        <w:t>7</w:t>
+      </w:r>
+      <w:r>
+        <w:rPr>
+          <w:rFonts w:ascii="Tahoma" w:hAnsi="Tahoma" w:cs="Tahoma"/>
+          <w:b/>
+          <w:sz w:val="26"/>
+          <w:szCs w:val="26"/>
+        </w:rPr>
+        <w:t>. Porters Five Forces</w:t>
+      </w:r>
+    </w:p>
+    <w:p>
+      <w:pPr>
+        <w:spacing w:after="120" w:line="360" w:lineRule="auto"/>
+        <w:jc w:val="both"/>
+        <w:rPr>
+          <w:rFonts w:ascii="Tahoma" w:hAnsi="Tahoma" w:cs="Tahoma"/>
+        </w:rPr>
+      </w:pPr>
+      <w:r>
+        <w:rPr>
+          <w:rFonts w:ascii="Tahoma" w:hAnsi="Tahoma" w:cs="Tahoma"/>
+        </w:rPr>
+        <w:t xml:space="preserve">This </w:t>
+      </w:r>
+      <w:r>
+        <w:rPr>
+          <w:rFonts w:ascii="Tahoma" w:hAnsi="Tahoma" w:cs="Tahoma"/>
+        </w:rPr>
+        <w:t>section</w:t>
+      </w:r>
+      <w:r>
+        <w:rPr>
+          <w:rFonts w:ascii="Tahoma" w:hAnsi="Tahoma" w:cs="Tahoma"/>
+        </w:rPr>
+        <w:t xml:space="preserve"> is used to analyze all five Porter’s forces to explain the connection between the new entrants and how their represent a threat for</w:t>
+      </w:r>
+      <w:r>
+        <w:rPr>
+          <w:rFonts w:ascii="Tahoma" w:hAnsi="Tahoma" w:cs="Tahoma"/>
+        </w:rPr>
+        <w:t xml:space="preserve"> the client’s</w:t>
+      </w:r>
+      <w:r>
+        <w:rPr>
+          <w:rFonts w:ascii="Tahoma" w:hAnsi="Tahoma" w:cs="Tahoma"/>
+        </w:rPr>
+        <w:t xml:space="preserve"> business. This </w:t>
+      </w:r>
+      <w:r>
+        <w:rPr>
+          <w:rFonts w:ascii="Tahoma" w:hAnsi="Tahoma" w:cs="Tahoma"/>
+        </w:rPr>
+        <w:t>section also explains customer’s purchase</w:t>
+      </w:r>
+      <w:r>
+        <w:rPr>
+          <w:rFonts w:ascii="Tahoma" w:hAnsi="Tahoma" w:cs="Tahoma"/>
+        </w:rPr>
+        <w:t xml:space="preserve"> power and what a substitute produc</w:t>
+      </w:r>
+      <w:r>
+        <w:rPr>
+          <w:rFonts w:ascii="Tahoma" w:hAnsi="Tahoma" w:cs="Tahoma"/>
+        </w:rPr>
+        <w:t>t</w:t>
+      </w:r>
+      <w:r>
+        <w:rPr>
+          <w:rFonts w:ascii="Tahoma" w:hAnsi="Tahoma" w:cs="Tahoma"/>
+        </w:rPr>
+        <w:t xml:space="preserve"> is.</w:t>
+      </w:r>
+    </w:p>
+    <w:p>
+      <w:pPr>
+        <w:spacing w:after="120" w:line="360" w:lineRule="auto"/>
+        <w:rPr>
+          <w:rFonts w:ascii="Tahoma" w:hAnsi="Tahoma" w:cs="Tahoma"/>
+          <w:b/>
+        </w:rPr>
+      </w:pPr>
+      <w:r>
+        <w:rPr>
+          <w:rFonts w:ascii="Tahoma" w:hAnsi="Tahoma" w:cs="Tahoma"/>
+          <w:b/>
+        </w:rPr>
+        <w:t>Threat of new entrants</w:t>
+      </w:r>
+    </w:p>
+    <w:p>
+      <w:pPr>
+        <w:spacing w:after="120" w:line="360" w:lineRule="auto"/>
+        <w:rPr>
+          <w:rFonts w:ascii="Tahoma" w:hAnsi="Tahoma" w:cs="Tahoma"/>
+        </w:rPr>
+      </w:pPr>
+      <w:r>
+        <w:rPr>
+          <w:rFonts w:ascii="Tahoma" w:hAnsi="Tahoma" w:cs="Tahoma"/>
+        </w:rPr>
+        <w:t>Easy to purchase a propriety and get started with a similar pub in a very short time.</w:t>
+      </w:r>
+    </w:p>
+    <w:p>
+      <w:pPr>
+        <w:spacing w:after="120" w:line="360" w:lineRule="auto"/>
+        <w:rPr>
+          <w:rFonts w:ascii="Tahoma" w:hAnsi="Tahoma" w:cs="Tahoma"/>
+        </w:rPr>
+      </w:pPr>
+      <w:r>
+        <w:rPr>
+          <w:rFonts w:ascii="Tahoma" w:hAnsi="Tahoma" w:cs="Tahoma"/>
+        </w:rPr>
+        <w:t>New clubs, bars or restaurants can also be open nearby and it can affect the way the business is evolving.</w:t>
+      </w:r>
+    </w:p>
+    <w:p>
+      <w:pPr>
+        <w:spacing w:after="120" w:line="360" w:lineRule="auto"/>
+        <w:rPr>
+          <w:rFonts w:ascii="Tahoma" w:hAnsi="Tahoma" w:cs="Tahoma"/>
+        </w:rPr>
+      </w:pPr>
+      <w:r>
+        <w:rPr>
+          <w:rFonts w:ascii="Tahoma" w:hAnsi="Tahoma" w:cs="Tahoma"/>
+        </w:rPr>
+        <w:t>Very difficult to predict or anticipate new entrants on the market.</w:t>
+      </w:r>
+    </w:p>
+    <w:p>
+      <w:pPr>
+        <w:spacing w:after="120" w:line="360" w:lineRule="auto"/>
+        <w:rPr>
+          <w:rFonts w:ascii="Tahoma" w:hAnsi="Tahoma" w:cs="Tahoma"/>
+        </w:rPr>
+      </w:pPr>
+      <w:r>
+        <w:rPr>
+          <w:rFonts w:ascii="Tahoma" w:hAnsi="Tahoma" w:cs="Tahoma"/>
+        </w:rPr>
+        <w:t xml:space="preserve">It is important to create a brand and to maintain. </w:t>
+      </w:r>
+    </w:p>
+    <w:p>
+      <w:pPr>
+        <w:spacing w:after="120" w:line="360" w:lineRule="auto"/>
+        <w:rPr>
+          <w:rFonts w:ascii="Tahoma" w:hAnsi="Tahoma" w:cs="Tahoma"/>
+        </w:rPr>
+      </w:pPr>
+      <w:r>
+        <w:rPr>
+          <w:rFonts w:ascii="Tahoma" w:hAnsi="Tahoma" w:cs="Tahoma"/>
+        </w:rPr>
+        <w:t>It is easy to gain permission from the authorities.</w:t>
+      </w:r>
+    </w:p>
+    <w:p>
+      <w:pPr>
+        <w:spacing w:after="120" w:line="360" w:lineRule="auto"/>
+        <w:rPr>
+          <w:rFonts w:ascii="Tahoma" w:hAnsi="Tahoma" w:cs="Tahoma"/>
+          <w:b/>
+        </w:rPr>
+      </w:pPr>
+      <w:r>
+        <w:rPr>
+          <w:rFonts w:ascii="Tahoma" w:hAnsi="Tahoma" w:cs="Tahoma"/>
+          <w:b/>
+        </w:rPr>
+        <w:t>Determinants of supplier power</w:t>
+      </w:r>
+    </w:p>
+    <w:p>
+      <w:pPr>
+        <w:spacing w:after="120" w:line="360" w:lineRule="auto"/>
+        <w:rPr>
+          <w:rFonts w:ascii="Tahoma" w:hAnsi="Tahoma" w:cs="Tahoma"/>
+        </w:rPr>
+      </w:pPr>
+      <w:r>
+        <w:rPr>
+          <w:rFonts w:ascii="Tahoma" w:hAnsi="Tahoma" w:cs="Tahoma"/>
+        </w:rPr>
+        <w:t>Multiple suppliers can be used to provide the same articles. Low influence.</w:t>
+      </w:r>
+    </w:p>
+    <w:p>
+      <w:pPr>
+        <w:spacing w:after="120" w:line="360" w:lineRule="auto"/>
+        <w:rPr>
+          <w:rFonts w:ascii="Tahoma" w:hAnsi="Tahoma" w:cs="Tahoma"/>
+        </w:rPr>
+      </w:pPr>
+      <w:r>
+        <w:rPr>
+          <w:rFonts w:ascii="Tahoma" w:hAnsi="Tahoma" w:cs="Tahoma"/>
+        </w:rPr>
+        <w:t>High number of alternatives.</w:t>
+      </w:r>
+    </w:p>
+    <w:p>
+      <w:pPr>
+        <w:spacing w:after="120" w:line="360" w:lineRule="auto"/>
+        <w:rPr>
+          <w:rFonts w:ascii="Tahoma" w:hAnsi="Tahoma" w:cs="Tahoma"/>
+        </w:rPr>
+      </w:pPr>
+      <w:r>
+        <w:rPr>
+          <w:rFonts w:ascii="Tahoma" w:hAnsi="Tahoma" w:cs="Tahoma"/>
+        </w:rPr>
+        <w:t>The liberty of ordering online or directly.</w:t>
+      </w:r>
+    </w:p>
+    <w:p>
+      <w:pPr>
+        <w:spacing w:after="120" w:line="360" w:lineRule="auto"/>
+        <w:rPr>
+          <w:rFonts w:ascii="Tahoma" w:hAnsi="Tahoma" w:cs="Tahoma"/>
+        </w:rPr>
+      </w:pPr>
+      <w:r>
+        <w:rPr>
+          <w:rFonts w:ascii="Tahoma" w:hAnsi="Tahoma" w:cs="Tahoma"/>
+        </w:rPr>
+        <w:lastRenderedPageBreak/>
+        <w:t>Working with global known brands.</w:t>
+      </w:r>
+    </w:p>
+    <w:p>
+      <w:pPr>
+        <w:spacing w:after="120" w:line="360" w:lineRule="auto"/>
+        <w:rPr>
+          <w:rFonts w:ascii="Tahoma" w:hAnsi="Tahoma" w:cs="Tahoma"/>
+          <w:b/>
+        </w:rPr>
+      </w:pPr>
+      <w:r>
+        <w:rPr>
+          <w:rFonts w:ascii="Tahoma" w:hAnsi="Tahoma" w:cs="Tahoma"/>
+          <w:b/>
+        </w:rPr>
+        <w:t>Rivalry among existing firms</w:t>
+      </w:r>
+    </w:p>
+    <w:p>
+      <w:pPr>
+        <w:spacing w:after="120" w:line="360" w:lineRule="auto"/>
+        <w:rPr>
+          <w:rFonts w:ascii="Tahoma" w:hAnsi="Tahoma" w:cs="Tahoma"/>
+        </w:rPr>
+      </w:pPr>
+      <w:r>
+        <w:rPr>
+          <w:rFonts w:ascii="Tahoma" w:hAnsi="Tahoma" w:cs="Tahoma"/>
+        </w:rPr>
+        <w:t>Medium rivals in the nearby area.</w:t>
+      </w:r>
+    </w:p>
+    <w:p>
+      <w:pPr>
+        <w:spacing w:after="120" w:line="360" w:lineRule="auto"/>
+        <w:rPr>
+          <w:rFonts w:ascii="Tahoma" w:hAnsi="Tahoma" w:cs="Tahoma"/>
+        </w:rPr>
+      </w:pPr>
+      <w:r>
+        <w:rPr>
+          <w:rFonts w:ascii="Tahoma" w:hAnsi="Tahoma" w:cs="Tahoma"/>
+        </w:rPr>
+        <w:t>Bigger and better pubs or highly known competitors can open anytime.</w:t>
+      </w:r>
+    </w:p>
+    <w:p>
+      <w:pPr>
+        <w:spacing w:after="120" w:line="360" w:lineRule="auto"/>
+        <w:rPr>
+          <w:rFonts w:ascii="Tahoma" w:hAnsi="Tahoma" w:cs="Tahoma"/>
+        </w:rPr>
+      </w:pPr>
+      <w:r>
+        <w:rPr>
+          <w:rFonts w:ascii="Tahoma" w:hAnsi="Tahoma" w:cs="Tahoma"/>
+        </w:rPr>
+        <w:t>Marketing partners and using customer to promote.</w:t>
+      </w:r>
+    </w:p>
+    <w:p>
+      <w:pPr>
+        <w:rPr>
+          <w:rFonts w:ascii="Tahoma" w:hAnsi="Tahoma" w:cs="Tahoma"/>
+        </w:rPr>
+      </w:pPr>
+      <w:r>
+        <w:rPr>
+          <w:rFonts w:ascii="Tahoma" w:hAnsi="Tahoma" w:cs="Tahoma"/>
+        </w:rPr>
+        <w:t>Innovation is very important because</w:t>
+      </w:r>
+      <w:r>
+        <w:rPr>
+          <w:rFonts w:ascii="Tahoma" w:hAnsi="Tahoma" w:cs="Tahoma"/>
+        </w:rPr>
+        <w:t xml:space="preserve"> of</w:t>
+      </w:r>
+      <w:r>
+        <w:rPr>
+          <w:rFonts w:ascii="Tahoma" w:hAnsi="Tahoma" w:cs="Tahoma"/>
+        </w:rPr>
+        <w:t xml:space="preserve"> better and newer products can attract more clients.</w:t>
+      </w:r>
+    </w:p>
+    <w:p>
+      <w:pPr>
+        <w:spacing w:after="120" w:line="360" w:lineRule="auto"/>
+        <w:rPr>
+          <w:rFonts w:ascii="Tahoma" w:hAnsi="Tahoma" w:cs="Tahoma"/>
+          <w:b/>
+        </w:rPr>
+      </w:pPr>
+      <w:r>
+        <w:rPr>
+          <w:rFonts w:ascii="Tahoma" w:hAnsi="Tahoma" w:cs="Tahoma"/>
+          <w:b/>
+        </w:rPr>
+        <w:t>Determinants of buyer power</w:t>
+      </w:r>
+    </w:p>
+    <w:p>
+      <w:pPr>
+        <w:spacing w:after="120" w:line="360" w:lineRule="auto"/>
+        <w:rPr>
+          <w:rFonts w:ascii="Tahoma" w:hAnsi="Tahoma" w:cs="Tahoma"/>
+        </w:rPr>
+      </w:pPr>
+      <w:r>
+        <w:rPr>
+          <w:rFonts w:ascii="Tahoma" w:hAnsi="Tahoma" w:cs="Tahoma"/>
+        </w:rPr>
+        <w:t>Vast selection of drinks and foods available.</w:t>
+      </w:r>
+    </w:p>
+    <w:p>
+      <w:pPr>
+        <w:spacing w:after="120" w:line="360" w:lineRule="auto"/>
+        <w:rPr>
+          <w:rFonts w:ascii="Tahoma" w:hAnsi="Tahoma" w:cs="Tahoma"/>
+        </w:rPr>
+      </w:pPr>
+      <w:r>
+        <w:rPr>
+          <w:rFonts w:ascii="Tahoma" w:hAnsi="Tahoma" w:cs="Tahoma"/>
+        </w:rPr>
+        <w:t>Buyers don’t have bargaining power since prices are set.</w:t>
+      </w:r>
+    </w:p>
+    <w:p>
+      <w:pPr>
+        <w:spacing w:after="120" w:line="360" w:lineRule="auto"/>
+        <w:rPr>
+          <w:rFonts w:ascii="Tahoma" w:hAnsi="Tahoma" w:cs="Tahoma"/>
+        </w:rPr>
+      </w:pPr>
+      <w:r>
+        <w:rPr>
+          <w:rFonts w:ascii="Tahoma" w:hAnsi="Tahoma" w:cs="Tahoma"/>
+        </w:rPr>
+        <w:t>Buyers determine the theme for parties/events.</w:t>
+      </w:r>
+    </w:p>
+    <w:p>
+      <w:pPr>
+        <w:spacing w:after="120" w:line="360" w:lineRule="auto"/>
+        <w:rPr>
+          <w:rFonts w:ascii="Tahoma" w:hAnsi="Tahoma" w:cs="Tahoma"/>
+          <w:b/>
+        </w:rPr>
+      </w:pPr>
+    </w:p>
+    <w:p>
+      <w:pPr>
+        <w:spacing w:after="120" w:line="360" w:lineRule="auto"/>
+        <w:rPr>
+          <w:rFonts w:ascii="Tahoma" w:hAnsi="Tahoma" w:cs="Tahoma"/>
+          <w:b/>
+        </w:rPr>
+      </w:pPr>
+      <w:r>
+        <w:rPr>
+          <w:rFonts w:ascii="Tahoma" w:hAnsi="Tahoma" w:cs="Tahoma"/>
+          <w:b/>
+        </w:rPr>
+        <w:t>Threat of substitute products</w:t>
+      </w:r>
+    </w:p>
+    <w:p>
+      <w:pPr>
+        <w:spacing w:after="120" w:line="360" w:lineRule="auto"/>
+        <w:rPr>
+          <w:rFonts w:ascii="Tahoma" w:hAnsi="Tahoma" w:cs="Tahoma"/>
+        </w:rPr>
+      </w:pPr>
+      <w:r>
+        <w:rPr>
+          <w:rFonts w:ascii="Tahoma" w:hAnsi="Tahoma" w:cs="Tahoma"/>
+        </w:rPr>
+        <w:t>New and better events can be regarded as substitutes.</w:t>
+      </w:r>
+    </w:p>
+    <w:p>
+      <w:pPr>
+        <w:spacing w:after="120" w:line="360" w:lineRule="auto"/>
+        <w:rPr>
+          <w:rFonts w:ascii="Tahoma" w:hAnsi="Tahoma" w:cs="Tahoma"/>
+        </w:rPr>
+      </w:pPr>
+      <w:r>
+        <w:rPr>
+          <w:rFonts w:ascii="Tahoma" w:hAnsi="Tahoma" w:cs="Tahoma"/>
+        </w:rPr>
+        <w:t>Difficult to stay in the top of all similar/substitute products.</w:t>
+      </w:r>
+    </w:p>
+    <w:p>
+      <w:pPr>
+        <w:spacing w:after="120" w:line="360" w:lineRule="auto"/>
+        <w:rPr>
+          <w:rFonts w:ascii="Tahoma" w:hAnsi="Tahoma" w:cs="Tahoma"/>
+        </w:rPr>
+      </w:pPr>
+    </w:p>
+    <w:p>
+      <w:pPr>
+        <w:spacing w:after="120" w:line="360" w:lineRule="auto"/>
+        <w:rPr>
+          <w:rFonts w:ascii="Tahoma" w:hAnsi="Tahoma" w:cs="Tahoma"/>
+        </w:rPr>
+      </w:pPr>
+      <w:r>
+        <w:rPr>
+          <w:rFonts w:ascii="Tahoma" w:hAnsi="Tahoma" w:cs="Tahoma"/>
+        </w:rPr>
+        <w:t>The threat of new entrants is a very serious one. At any given moment a new pub or bar could open in the neighborhood since it’s very easy to purchase a propriety and transform it into a bar. Most of the client could take advantage of this. Since is very hard to predict new entrants is it better to focus on creating brand and a very high stats since the very beginning.</w:t>
+      </w:r>
+    </w:p>
+    <w:p>
+      <w:pPr>
+        <w:spacing w:after="120" w:line="360" w:lineRule="auto"/>
+        <w:jc w:val="both"/>
+        <w:rPr>
+          <w:rFonts w:ascii="Tahoma" w:hAnsi="Tahoma" w:cs="Tahoma"/>
+        </w:rPr>
+      </w:pPr>
+      <w:r>
+        <w:rPr>
+          <w:rFonts w:ascii="Tahoma" w:hAnsi="Tahoma" w:cs="Tahoma"/>
+        </w:rPr>
+        <w:t>The supplier don’t have that much power since the products they deliver can be offered from more than one supplier. This way the manager can choose the supplier according to delivery and product quality, price and so on. A good advantage is having a brand and a very good reputation. The order can be done online or directly.</w:t>
+      </w:r>
+    </w:p>
+    <w:p>
+      <w:pPr>
+        <w:spacing w:after="120" w:line="360" w:lineRule="auto"/>
+        <w:jc w:val="both"/>
+        <w:rPr>
+          <w:rFonts w:ascii="Tahoma" w:hAnsi="Tahoma" w:cs="Tahoma"/>
+        </w:rPr>
+      </w:pPr>
+      <w:r>
+        <w:rPr>
+          <w:rFonts w:ascii="Tahoma" w:hAnsi="Tahoma" w:cs="Tahoma"/>
+        </w:rPr>
+        <w:t>Innovation is very important regardless of area. The business needs to keep improving in order to keep the customers and acquiring new ones. Every small new entrants can be a threat. Existing rivals could also improve and the competition can become bigger is no measures are taken. The use of marketing partners and promoting using t-shirt or cups can help a lot.</w:t>
+      </w:r>
+    </w:p>
+    <w:p>
+      <w:pPr>
+        <w:spacing w:after="120" w:line="360" w:lineRule="auto"/>
+        <w:jc w:val="both"/>
+        <w:rPr>
+          <w:rFonts w:ascii="Tahoma" w:hAnsi="Tahoma" w:cs="Tahoma"/>
+        </w:rPr>
+      </w:pPr>
+      <w:r>
+        <w:rPr>
+          <w:rFonts w:ascii="Tahoma" w:hAnsi="Tahoma" w:cs="Tahoma"/>
+        </w:rPr>
+        <w:lastRenderedPageBreak/>
+        <w:t xml:space="preserve"> The customers have no influence regarding the price of the place. They are very influent when it comes to parties and events themes or singers. They can also influence the products in the menu.</w:t>
+      </w:r>
+    </w:p>
+    <w:p>
+      <w:pPr>
+        <w:spacing w:after="120" w:line="360" w:lineRule="auto"/>
+        <w:jc w:val="both"/>
+        <w:rPr>
+          <w:rFonts w:ascii="Tahoma" w:hAnsi="Tahoma" w:cs="Tahoma"/>
+        </w:rPr>
+      </w:pPr>
+      <w:r>
+        <w:rPr>
+          <w:rFonts w:ascii="Tahoma" w:hAnsi="Tahoma" w:cs="Tahoma"/>
+        </w:rPr>
+        <w:t>Some substitute products can be specific food restaurants. They can appear any time and there is nothing to do to prevent their launch. Also, it’s very difficult to predict they appearance.  The only solution is to race with them and stay in top when talking about customer satisfaction and number of services offered.</w:t>
+      </w:r>
+    </w:p>
+    <w:p>
+      <w:pPr>
+        <w:spacing w:after="120" w:line="360" w:lineRule="auto"/>
+        <w:jc w:val="both"/>
+        <w:rPr>
+          <w:rFonts w:ascii="Tahoma" w:hAnsi="Tahoma" w:cs="Tahoma"/>
+        </w:rPr>
+      </w:pPr>
+      <w:r>
+        <w:rPr>
+          <w:rFonts w:ascii="Tahoma" w:hAnsi="Tahoma" w:cs="Tahoma"/>
+        </w:rPr>
+        <w:t>Porter five forces was made based on studies of [</w:t>
+      </w:r>
+      <w:proofErr w:type="spellStart"/>
+      <w:r>
+        <w:t>Lauritzen</w:t>
+      </w:r>
+      <w:proofErr w:type="spellEnd"/>
+      <w:r>
+        <w:rPr>
+          <w:rFonts w:ascii="Tahoma" w:hAnsi="Tahoma" w:cs="Tahoma"/>
+        </w:rPr>
+        <w:t xml:space="preserve"> and </w:t>
+      </w:r>
+      <w:proofErr w:type="spellStart"/>
+      <w:r>
+        <w:rPr>
+          <w:rFonts w:ascii="Tahoma" w:hAnsi="Tahoma" w:cs="Tahoma"/>
+        </w:rPr>
+        <w:t>Krogager</w:t>
+      </w:r>
+      <w:proofErr w:type="spellEnd"/>
+      <w:r>
+        <w:rPr>
+          <w:rFonts w:ascii="Tahoma" w:hAnsi="Tahoma" w:cs="Tahoma"/>
+        </w:rPr>
+        <w:t>].</w:t>
+      </w:r>
+    </w:p>
+    <w:p>
+      <w:pPr>
+        <w:pStyle w:val="Heading2"/>
+        <w:spacing w:before="0" w:after="120" w:line="360" w:lineRule="auto"/>
+        <w:rPr>
+          <w:rFonts w:ascii="Tahoma" w:hAnsi="Tahoma" w:cs="Tahoma"/>
+          <w:color w:val="auto"/>
+          <w:lang w:val="en-US"/>
+        </w:rPr>
+      </w:pPr>
+    </w:p>
+    <w:p>
+      <w:pPr>
+        <w:spacing w:line="360" w:lineRule="auto"/>
         <w:rPr>
           <w:rFonts w:ascii="Tahoma" w:hAnsi="Tahoma" w:cs="Tahoma"/>
           <w:b/>
@@ -2036,7 +2594,51 @@
           <w:szCs w:val="26"/>
           <w:lang w:val="en-GB"/>
         </w:rPr>
-        <w:t>7</w:t>
+      </w:pPr>
+    </w:p>
+    <w:p>
+      <w:pPr>
+        <w:spacing w:line="360" w:lineRule="auto"/>
+        <w:rPr>
+          <w:rFonts w:ascii="Tahoma" w:hAnsi="Tahoma" w:cs="Tahoma"/>
+          <w:b/>
+          <w:sz w:val="26"/>
+          <w:szCs w:val="26"/>
+          <w:lang w:val="en-GB"/>
+        </w:rPr>
+      </w:pPr>
+    </w:p>
+    <w:p>
+      <w:pPr>
+        <w:spacing w:line="360" w:lineRule="auto"/>
+        <w:rPr>
+          <w:rFonts w:ascii="Tahoma" w:hAnsi="Tahoma" w:cs="Tahoma"/>
+          <w:b/>
+          <w:sz w:val="26"/>
+          <w:szCs w:val="26"/>
+          <w:lang w:val="en-GB"/>
+        </w:rPr>
+      </w:pPr>
+    </w:p>
+    <w:p>
+      <w:pPr>
+        <w:spacing w:line="360" w:lineRule="auto"/>
+        <w:rPr>
+          <w:rFonts w:ascii="Tahoma" w:hAnsi="Tahoma" w:cs="Tahoma"/>
+          <w:b/>
+          <w:sz w:val="26"/>
+          <w:szCs w:val="26"/>
+        </w:rPr>
+      </w:pPr>
+      <w:r>
+        <w:rPr>
+          <w:rFonts w:ascii="Tahoma" w:hAnsi="Tahoma" w:cs="Tahoma"/>
+          <w:b/>
+          <w:sz w:val="26"/>
+          <w:szCs w:val="26"/>
+          <w:lang w:val="en-GB"/>
+        </w:rPr>
+        <w:t>8</w:t>
       </w:r>
       <w:r>
         <w:rPr>
@@ -2226,6 +2828,7 @@
         <w:rPr>
           <w:rFonts w:ascii="Tahoma" w:hAnsi="Tahoma" w:cs="Tahoma"/>
         </w:rPr>
+        <w:lastRenderedPageBreak/>
         <w:t>Possible old people living in the area (negative external effect): They don’t want to have a noisy place at night and drunken people disturbing the area.</w:t>
       </w:r>
     </w:p>
@@ -2257,7 +2860,7 @@
           <w:sz w:val="26"/>
           <w:szCs w:val="26"/>
         </w:rPr>
-        <w:t>8</w:t>
+        <w:t>9</w:t>
       </w:r>
       <w:r>
         <w:rPr>
@@ -2349,14 +2952,7 @@
         <w:rPr>
           <w:rFonts w:ascii="Tahoma" w:hAnsi="Tahoma" w:cs="Tahoma"/>
         </w:rPr>
-        <w:t xml:space="preserve">” will succeed in many ways. As it doesn’t have any system at this particular time it will be custom made and </w:t>
-      </w:r>
-      <w:r>
-        <w:rPr>
-          <w:rFonts w:ascii="Tahoma" w:hAnsi="Tahoma" w:cs="Tahoma"/>
-        </w:rPr>
-        <w:lastRenderedPageBreak/>
-        <w:t xml:space="preserve">will cover all of the required operations. This company is not rich and can’t afford a lot of staff so this proposal is vital to increase its efficiency by letting students to build it. </w:t>
+        <w:t xml:space="preserve">” will succeed in many ways. As it doesn’t have any system at this particular time it will be custom made and will cover all of the required operations. This company is not rich and can’t afford a lot of staff so this proposal is vital to increase its efficiency by letting students to build it. </w:t>
       </w:r>
     </w:p>
     <w:p>
@@ -2446,7 +3042,14 @@
         <w:rPr>
           <w:rFonts w:ascii="Tahoma" w:hAnsi="Tahoma" w:cs="Tahoma"/>
         </w:rPr>
-        <w:t xml:space="preserve">]. Research shows that the company will profit after the first year. Calculation of prices showed that company does not require high end PCs to operate with software proposed and as a minimum it requires 4 PCs and 1 external hard drive which will allow to back up data in case of accidents. Total amount for hardware is 2540 Euros. Hardware maintenance will cost 1000 Euros a year as there will be only 4 PCs. Only software that they need to acquire is antivirus (we chose </w:t>
+        <w:t xml:space="preserve">]. Research shows that the company will profit after the first year. Calculation of prices showed that company does not </w:t>
+      </w:r>
+      <w:r>
+        <w:rPr>
+          <w:rFonts w:ascii="Tahoma" w:hAnsi="Tahoma" w:cs="Tahoma"/>
+        </w:rPr>
+        <w:lastRenderedPageBreak/>
+        <w:t xml:space="preserve">require high end PCs to operate with software proposed and as a minimum it requires 4 PCs and 1 external hard drive which will allow to back up data in case of accidents. Total amount for hardware is 2540 Euros. Hardware maintenance will cost 1000 Euros a year as there will be only 4 PCs. Only software that they need to acquire is antivirus (we chose </w:t>
       </w:r>
       <w:proofErr w:type="spellStart"/>
       <w:r>
@@ -2474,20 +3077,8 @@
         <w:rPr>
           <w:rFonts w:ascii="Tahoma" w:hAnsi="Tahoma" w:cs="Tahoma"/>
         </w:rPr>
-        <w:t xml:space="preserve"> license cost 150 Euros a year  for all computers and requires renewal every year. Another software that will be required is MS SQL Express for data base which is free. Staff savings per year will be at least 12000 Euros which means two extra employees. As described before Bar / Restaurant can’t afford more employees so our software can save some money and increase efficiency. By paying extra 4690 </w:t>
-      </w:r>
-      <w:r>
-        <w:rPr>
-          <w:rFonts w:ascii="Tahoma" w:hAnsi="Tahoma" w:cs="Tahoma"/>
-        </w:rPr>
-        <w:lastRenderedPageBreak/>
-        <w:t>Euros first year the efficiency will increase as there would be 2 more employees and save on those salaries 7310 Euros. Next year and in the future the profit will increase even more as the Bar / Restaurant won’t need to buy hardware anymore. Only costs that will be required are hardware maintenance, software support and antivirus license renewal which sums up to 2150 Euros a year. The prices and salaries where examined based on the average wages and prices in Latvia [Trading economics], [X Net].</w:t>
-      </w:r>
-    </w:p>
-    <w:p>
-      <w:pPr>
-        <w:spacing w:after="0" w:line="360" w:lineRule="auto"/>
-      </w:pPr>
+        <w:t xml:space="preserve"> license cost 150 Euros a year  for all computers and requires renewal every year. Another software that will be required is MS SQL Express for data base which is free. Staff savings per year will be at least 12000 Euros which means two extra employees. As described before Bar / Restaurant can’t afford more employees so our software can save some money and increase efficiency. By paying extra 4690 Euros first year the efficiency will increase as there would be 2 more employees and save on those salaries 7310 Euros. Next year and in the future the profit will increase even more as the Bar / Restaurant won’t need to buy hardware anymore. Only costs that will be required are hardware maintenance, software support and antivirus license renewal which sums up to 2150 Euros a year. The prices and salaries where examined based on the average wages and prices in Latvia [Trading economics], [X Net].</w:t>
+      </w:r>
     </w:p>
     <w:p>
       <w:pPr>
@@ -3470,6 +4061,7 @@
                 <w:sz w:val="26"/>
                 <w:szCs w:val="26"/>
               </w:rPr>
+              <w:lastRenderedPageBreak/>
               <w:t>Cumulative savings</w:t>
             </w:r>
           </w:p>
@@ -3764,6 +4356,32 @@
       <w:pPr>
         <w:spacing w:line="360" w:lineRule="auto"/>
         <w:rPr>
+          <w:rFonts w:ascii="Tahoma" w:hAnsi="Tahoma" w:cs="Tahoma"/>
+        </w:rPr>
+      </w:pPr>
+      <w:r>
+        <w:rPr>
+          <w:rFonts w:ascii="Tahoma" w:hAnsi="Tahoma" w:cs="Tahoma"/>
+        </w:rPr>
+        <w:t>According to our cost-benefit analysis, the owner will already have profit and savings in the first year even after investing in the software. The following years the bar</w:t>
+      </w:r>
+      <w:r>
+        <w:rPr>
+          <w:rFonts w:ascii="Tahoma" w:hAnsi="Tahoma" w:cs="Tahoma"/>
+        </w:rPr>
+        <w:t xml:space="preserve"> / restaurant</w:t>
+      </w:r>
+      <w:r>
+        <w:rPr>
+          <w:rFonts w:ascii="Tahoma" w:hAnsi="Tahoma" w:cs="Tahoma"/>
+        </w:rPr>
+        <w:t xml:space="preserve"> can increase its profit and have more savings. This suggests that the benefit of the software will overcome the costs and the project is worth doing.</w:t>
+      </w:r>
+    </w:p>
+    <w:p>
+      <w:pPr>
+        <w:spacing w:line="360" w:lineRule="auto"/>
+        <w:rPr>
           <w:b/>
           <w:sz w:val="28"/>
         </w:rPr>
@@ -3777,14 +4395,29 @@
           <w:sz w:val="28"/>
         </w:rPr>
       </w:pPr>
-      <w:bookmarkStart w:id="0" w:name="_GoBack"/>
-      <w:bookmarkEnd w:id="0"/>
-      <w:r>
+    </w:p>
+    <w:p>
+      <w:pPr>
+        <w:spacing w:line="360" w:lineRule="auto"/>
         <w:rPr>
           <w:b/>
           <w:sz w:val="28"/>
         </w:rPr>
-        <w:lastRenderedPageBreak/>
+      </w:pPr>
+    </w:p>
+    <w:p>
+      <w:pPr>
+        <w:spacing w:line="360" w:lineRule="auto"/>
+        <w:rPr>
+          <w:b/>
+          <w:sz w:val="28"/>
+        </w:rPr>
+      </w:pPr>
+      <w:r>
+        <w:rPr>
+          <w:b/>
+          <w:sz w:val="28"/>
+        </w:rPr>
         <w:t>References</w:t>
       </w:r>
     </w:p>
@@ -3833,37 +4466,23 @@
           <w:rFonts w:ascii="Tahoma" w:hAnsi="Tahoma" w:cs="Tahoma"/>
           <w:lang w:val="en-GB"/>
         </w:rPr>
-        <w:t>Management and Organisational Behaviour</w:t>
-      </w:r>
+        <w:t xml:space="preserve">Management and Organisational Behaviour </w:t>
+      </w:r>
+      <w:proofErr w:type="spellStart"/>
       <w:r>
         <w:rPr>
           <w:rFonts w:ascii="Tahoma" w:hAnsi="Tahoma" w:cs="Tahoma"/>
           <w:lang w:val="en-GB"/>
         </w:rPr>
-        <w:t xml:space="preserve"> </w:t>
-      </w:r>
-      <w:proofErr w:type="spellStart"/>
+        <w:t>Chp</w:t>
+      </w:r>
+      <w:proofErr w:type="spellEnd"/>
       <w:r>
         <w:rPr>
           <w:rFonts w:ascii="Tahoma" w:hAnsi="Tahoma" w:cs="Tahoma"/>
           <w:lang w:val="en-GB"/>
         </w:rPr>
-        <w:t>Chp</w:t>
-      </w:r>
-      <w:proofErr w:type="spellEnd"/>
-      <w:r>
-        <w:rPr>
-          <w:rFonts w:ascii="Tahoma" w:hAnsi="Tahoma" w:cs="Tahoma"/>
-          <w:lang w:val="en-GB"/>
-        </w:rPr>
-        <w:t xml:space="preserve"> 3, </w:t>
-      </w:r>
-      <w:r>
-        <w:rPr>
-          <w:rFonts w:ascii="Tahoma" w:hAnsi="Tahoma" w:cs="Tahoma"/>
-          <w:lang w:val="en-GB"/>
-        </w:rPr>
-        <w:t xml:space="preserve">Wendy </w:t>
+        <w:t xml:space="preserve"> 3, Wendy </w:t>
       </w:r>
       <w:proofErr w:type="spellStart"/>
       <w:r>
@@ -5018,15 +5637,6 @@
   </w:num>
   <w:num w:numId="7">
     <w:abstractNumId w:val="3"/>
-    <w:lvlOverride w:ilvl="0"/>
-    <w:lvlOverride w:ilvl="1"/>
-    <w:lvlOverride w:ilvl="2"/>
-    <w:lvlOverride w:ilvl="3"/>
-    <w:lvlOverride w:ilvl="4"/>
-    <w:lvlOverride w:ilvl="5"/>
-    <w:lvlOverride w:ilvl="6"/>
-    <w:lvlOverride w:ilvl="7"/>
-    <w:lvlOverride w:ilvl="8"/>
   </w:num>
 </w:numbering>
 </file>
@@ -5453,7 +6063,6 @@
   <w:style w:type="character" w:default="1" w:styleId="DefaultParagraphFont">
     <w:name w:val="Default Paragraph Font"/>
     <w:uiPriority w:val="1"/>
-    <w:semiHidden/>
     <w:unhideWhenUsed/>
   </w:style>
   <w:style w:type="table" w:default="1" w:styleId="TableNormal">

</xml_diff>

<commit_message>
Uploaded the comments from Henrik just to not loose it
</commit_message>
<xml_diff>
--- a/Report/Report.docx
+++ b/Report/Report.docx
@@ -79,7 +79,21 @@
         <w:rPr>
           <w:rFonts w:ascii="Tahoma" w:hAnsi="Tahoma" w:cs="Tahoma"/>
         </w:rPr>
-        <w:t>t. Our task was to develop software for a company in real life situation. As it is not always easy to make an agreement with companies to allow students to use their information for study purposes</w:t>
+        <w:t xml:space="preserve">t. Our task was to develop </w:t>
+      </w:r>
+      <w:bookmarkStart w:id="0" w:name="_GoBack"/>
+      <w:r>
+        <w:rPr>
+          <w:rFonts w:ascii="Tahoma" w:hAnsi="Tahoma" w:cs="Tahoma"/>
+        </w:rPr>
+        <w:t xml:space="preserve">software for a company in real life situation. As it is not always easy to make an agreement with </w:t>
+      </w:r>
+      <w:bookmarkEnd w:id="0"/>
+      <w:r>
+        <w:rPr>
+          <w:rFonts w:ascii="Tahoma" w:hAnsi="Tahoma" w:cs="Tahoma"/>
+        </w:rPr>
+        <w:t>companies to allow students to use their information for study purposes</w:t>
       </w:r>
       <w:r>
         <w:rPr>
@@ -127,7 +141,13 @@
         <w:rPr>
           <w:rFonts w:ascii="Tahoma" w:hAnsi="Tahoma" w:cs="Tahoma"/>
         </w:rPr>
-        <w:t>. This approach was successful and we found friend of Janis that founded his own bar / restaurant “</w:t>
+        <w:t>. This approach was successful and we found friend of Janis that founded</w:t>
+      </w:r>
+      <w:r>
+        <w:rPr>
+          <w:rFonts w:ascii="Tahoma" w:hAnsi="Tahoma" w:cs="Tahoma"/>
+        </w:rPr>
+        <w:t xml:space="preserve"> his own bar / restaurant “</w:t>
       </w:r>
       <w:proofErr w:type="spellStart"/>
       <w:r>
@@ -141,14 +161,26 @@
         <w:rPr>
           <w:rFonts w:ascii="Tahoma" w:hAnsi="Tahoma" w:cs="Tahoma"/>
         </w:rPr>
-        <w:t xml:space="preserve"> zebras </w:t>
+        <w:t xml:space="preserve"> Z</w:t>
+      </w:r>
+      <w:r>
+        <w:rPr>
+          <w:rFonts w:ascii="Tahoma" w:hAnsi="Tahoma" w:cs="Tahoma"/>
+        </w:rPr>
+        <w:t xml:space="preserve">ebras </w:t>
       </w:r>
       <w:proofErr w:type="spellStart"/>
       <w:r>
         <w:rPr>
           <w:rFonts w:ascii="Tahoma" w:hAnsi="Tahoma" w:cs="Tahoma"/>
         </w:rPr>
-        <w:t>deg</w:t>
+        <w:t>D</w:t>
+      </w:r>
+      <w:r>
+        <w:rPr>
+          <w:rFonts w:ascii="Tahoma" w:hAnsi="Tahoma" w:cs="Tahoma"/>
+        </w:rPr>
+        <w:t>eg</w:t>
       </w:r>
       <w:proofErr w:type="spellEnd"/>
       <w:r>
@@ -281,7 +313,19 @@
         <w:rPr>
           <w:rFonts w:ascii="Tahoma" w:hAnsi="Tahoma" w:cs="Tahoma"/>
         </w:rPr>
-        <w:t xml:space="preserve">For the work process we chose to follow </w:t>
+        <w:t>For the work process we chose to follow</w:t>
+      </w:r>
+      <w:r>
+        <w:rPr>
+          <w:rFonts w:ascii="Tahoma" w:hAnsi="Tahoma" w:cs="Tahoma"/>
+        </w:rPr>
+        <w:t xml:space="preserve"> iterative</w:t>
+      </w:r>
+      <w:r>
+        <w:rPr>
+          <w:rFonts w:ascii="Tahoma" w:hAnsi="Tahoma" w:cs="Tahoma"/>
+        </w:rPr>
+        <w:t xml:space="preserve"> </w:t>
       </w:r>
       <w:r>
         <w:rPr>
@@ -491,8 +535,6 @@
         </w:rPr>
         <w:t xml:space="preserve"> use case diagram, mock-up, brief use cases, fully dressed use cases, </w:t>
       </w:r>
-      <w:bookmarkStart w:id="0" w:name="_GoBack"/>
-      <w:bookmarkEnd w:id="0"/>
     </w:p>
     <w:p>
       <w:pPr>
@@ -6063,6 +6105,7 @@
   <w:style w:type="character" w:default="1" w:styleId="DefaultParagraphFont">
     <w:name w:val="Default Paragraph Font"/>
     <w:uiPriority w:val="1"/>
+    <w:semiHidden/>
     <w:unhideWhenUsed/>
   </w:style>
   <w:style w:type="table" w:default="1" w:styleId="TableNormal">

</xml_diff>

<commit_message>
Motivation added to Report
</commit_message>
<xml_diff>
--- a/Report/Report.docx
+++ b/Report/Report.docx
@@ -990,7 +990,39 @@
         <w:rPr>
           <w:rFonts w:ascii="Tahoma" w:hAnsi="Tahoma" w:cs="Tahoma"/>
         </w:rPr>
-        <w:t xml:space="preserve"> bar / restaurant” in Latvia where you can come to fix your bike using the tools in his premises outside the bar / restaurant. It failed because it coasted more than he could afford. This shows that he feels guilt if falls short of his own standards.</w:t>
+        <w:t xml:space="preserve"> bar / restaurant” in Latvia where you can come to fix your bike using the tools in his premises outside the bar / restaurant. </w:t>
+      </w:r>
+      <w:r>
+        <w:rPr>
+          <w:rFonts w:ascii="Tahoma" w:hAnsi="Tahoma" w:cs="Tahoma"/>
+        </w:rPr>
+        <w:t xml:space="preserve">. It failed because it coasted more than he could afford and for a while he could not come up with any new ideas and let the employees make decisions in everyday tasks. This shows that he feels guilt if falls short of his own standards. </w:t>
+      </w:r>
+    </w:p>
+    <w:p>
+      <w:pPr>
+        <w:spacing w:after="120" w:line="360" w:lineRule="auto"/>
+        <w:rPr>
+          <w:rFonts w:ascii="Tahoma" w:hAnsi="Tahoma" w:cs="Tahoma"/>
+        </w:rPr>
+      </w:pPr>
+      <w:r>
+        <w:rPr>
+          <w:rFonts w:ascii="Tahoma" w:hAnsi="Tahoma" w:cs="Tahoma"/>
+        </w:rPr>
+        <w:t>From this analysis we can assume that the most valuable information is that his style of management includes long term goals, which means that when developed system will be implemented he will be patient until employees fully adopt to it. That’s when efficiency of his business will rapidly increase. As he takes employees feedback in consideration we can assume that they will respect his decision about implementing system as he knows that employees are getting more tired as the bar / restaurant is getting more popular and the amount of customers grows, which means that</w:t>
+      </w:r>
+      <w:r>
+        <w:rPr>
+          <w:rFonts w:ascii="Tahoma" w:hAnsi="Tahoma" w:cs="Tahoma"/>
+        </w:rPr>
+        <w:t xml:space="preserve"> the</w:t>
+      </w:r>
+      <w:r>
+        <w:rPr>
+          <w:rFonts w:ascii="Tahoma" w:hAnsi="Tahoma" w:cs="Tahoma"/>
+        </w:rPr>
+        <w:t xml:space="preserve"> employees work increases and they need to find a way to be more efficient and find a way to make the work easier.</w:t>
       </w:r>
     </w:p>
     <w:p>
@@ -1010,62 +1042,658 @@
           <w:sz w:val="26"/>
           <w:szCs w:val="26"/>
         </w:rPr>
-        <w:t>4</w:t>
-      </w:r>
-      <w:r>
+        <w:t>4. Motivation</w:t>
+      </w:r>
+    </w:p>
+    <w:p>
+      <w:pPr>
+        <w:spacing w:after="120" w:line="360" w:lineRule="auto"/>
+        <w:rPr>
+          <w:rFonts w:ascii="Tahoma" w:hAnsi="Tahoma" w:cs="Tahoma"/>
+        </w:rPr>
+      </w:pPr>
+      <w:r>
+        <w:rPr>
+          <w:rFonts w:ascii="Tahoma" w:hAnsi="Tahoma" w:cs="Tahoma"/>
+        </w:rPr>
+        <w:t>To motivate staff in fairly small companies like bars and restaurants usually</w:t>
+      </w:r>
+      <w:r>
+        <w:rPr>
+          <w:rFonts w:ascii="Tahoma" w:hAnsi="Tahoma" w:cs="Tahoma"/>
+        </w:rPr>
+        <w:t xml:space="preserve"> it</w:t>
+      </w:r>
+      <w:r>
+        <w:rPr>
+          <w:rFonts w:ascii="Tahoma" w:hAnsi="Tahoma" w:cs="Tahoma"/>
+        </w:rPr>
+        <w:t xml:space="preserve"> is not that easy as the growth in that kind of sphere of business is quite small. At this point where the company is still young the promotions are almost impossible. This is the reason why </w:t>
+      </w:r>
+      <w:r>
+        <w:rPr>
+          <w:rFonts w:ascii="Tahoma" w:hAnsi="Tahoma" w:cs="Tahoma"/>
+        </w:rPr>
+        <w:t>owner / manager</w:t>
+      </w:r>
+      <w:r>
+        <w:rPr>
+          <w:rFonts w:ascii="Tahoma" w:hAnsi="Tahoma" w:cs="Tahoma"/>
+        </w:rPr>
+        <w:t xml:space="preserve"> is trying different approaches to motivate his staff. </w:t>
+      </w:r>
+      <w:r>
+        <w:rPr>
+          <w:rFonts w:ascii="Tahoma" w:hAnsi="Tahoma" w:cs="Tahoma"/>
+        </w:rPr>
+        <w:t xml:space="preserve">Based on Herzberg’s two-factor theory </w:t>
+      </w:r>
+      <w:proofErr w:type="spellStart"/>
+      <w:r>
+        <w:rPr>
+          <w:rFonts w:ascii="Tahoma" w:hAnsi="Tahoma" w:cs="Tahoma"/>
+        </w:rPr>
+        <w:t>Renars</w:t>
+      </w:r>
+      <w:proofErr w:type="spellEnd"/>
+      <w:r>
+        <w:rPr>
+          <w:rFonts w:ascii="Tahoma" w:hAnsi="Tahoma" w:cs="Tahoma"/>
+        </w:rPr>
+        <w:t xml:space="preserve"> provides some of the extrinsic and intrinsic rewards [Herzberg</w:t>
+      </w:r>
+      <w:r>
+        <w:rPr>
+          <w:rFonts w:ascii="Tahoma" w:hAnsi="Tahoma" w:cs="Tahoma"/>
+        </w:rPr>
+        <w:t xml:space="preserve"> 1968</w:t>
+      </w:r>
+      <w:r>
+        <w:rPr>
+          <w:rFonts w:ascii="Tahoma" w:hAnsi="Tahoma" w:cs="Tahoma"/>
+        </w:rPr>
+        <w:t>]. By exploring the information provide</w:t>
+      </w:r>
+      <w:r>
+        <w:rPr>
+          <w:rFonts w:ascii="Tahoma" w:hAnsi="Tahoma" w:cs="Tahoma"/>
+        </w:rPr>
+        <w:t>d</w:t>
+      </w:r>
+      <w:r>
+        <w:rPr>
+          <w:rFonts w:ascii="Tahoma" w:hAnsi="Tahoma" w:cs="Tahoma"/>
+        </w:rPr>
+        <w:t>,</w:t>
+      </w:r>
+      <w:bookmarkStart w:id="0" w:name="_GoBack"/>
+      <w:bookmarkEnd w:id="0"/>
+      <w:r>
+        <w:rPr>
+          <w:rFonts w:ascii="Tahoma" w:hAnsi="Tahoma" w:cs="Tahoma"/>
+        </w:rPr>
+        <w:t xml:space="preserve"> following rewards</w:t>
+      </w:r>
+      <w:r>
+        <w:rPr>
+          <w:rFonts w:ascii="Tahoma" w:hAnsi="Tahoma" w:cs="Tahoma"/>
+        </w:rPr>
+        <w:t xml:space="preserve"> where identified</w:t>
+      </w:r>
+      <w:r>
+        <w:rPr>
+          <w:rFonts w:ascii="Tahoma" w:hAnsi="Tahoma" w:cs="Tahoma"/>
+        </w:rPr>
+        <w:t>:</w:t>
+      </w:r>
+    </w:p>
+    <w:p>
+      <w:pPr>
+        <w:pStyle w:val="ListParagraph"/>
+        <w:spacing w:after="120" w:line="360" w:lineRule="auto"/>
+        <w:ind w:left="787"/>
+        <w:rPr>
+          <w:rFonts w:ascii="Tahoma" w:hAnsi="Tahoma" w:cs="Tahoma"/>
+          <w:b/>
+        </w:rPr>
+      </w:pPr>
+      <w:r>
+        <w:rPr>
+          <w:rFonts w:ascii="Tahoma" w:hAnsi="Tahoma" w:cs="Tahoma"/>
+          <w:b/>
+        </w:rPr>
+        <w:lastRenderedPageBreak/>
+        <w:t>Extrinsic</w:t>
+      </w:r>
+    </w:p>
+    <w:p>
+      <w:pPr>
+        <w:pStyle w:val="ListParagraph"/>
+        <w:numPr>
+          <w:ilvl w:val="0"/>
+          <w:numId w:val="9"/>
+        </w:numPr>
+        <w:spacing w:after="120" w:line="360" w:lineRule="auto"/>
+        <w:rPr>
+          <w:rFonts w:ascii="Tahoma" w:hAnsi="Tahoma" w:cs="Tahoma"/>
+          <w:b/>
+        </w:rPr>
+      </w:pPr>
+      <w:r>
+        <w:rPr>
+          <w:rFonts w:ascii="Tahoma" w:hAnsi="Tahoma" w:cs="Tahoma"/>
+          <w:b/>
+        </w:rPr>
+        <w:t>Supervision/relationship with supervisor</w:t>
+      </w:r>
+    </w:p>
+    <w:p>
+      <w:pPr>
+        <w:pStyle w:val="ListParagraph"/>
+        <w:numPr>
+          <w:ilvl w:val="0"/>
+          <w:numId w:val="9"/>
+        </w:numPr>
+        <w:spacing w:after="120" w:line="360" w:lineRule="auto"/>
+        <w:rPr>
+          <w:rFonts w:ascii="Tahoma" w:hAnsi="Tahoma" w:cs="Tahoma"/>
+          <w:b/>
+        </w:rPr>
+      </w:pPr>
+      <w:r>
+        <w:rPr>
+          <w:rFonts w:ascii="Tahoma" w:hAnsi="Tahoma" w:cs="Tahoma"/>
+          <w:b/>
+        </w:rPr>
+        <w:t>Working conditions</w:t>
+      </w:r>
+    </w:p>
+    <w:p>
+      <w:pPr>
+        <w:pStyle w:val="ListParagraph"/>
+        <w:numPr>
+          <w:ilvl w:val="0"/>
+          <w:numId w:val="9"/>
+        </w:numPr>
+        <w:spacing w:after="120" w:line="360" w:lineRule="auto"/>
+        <w:rPr>
+          <w:rFonts w:ascii="Tahoma" w:hAnsi="Tahoma" w:cs="Tahoma"/>
+          <w:b/>
+        </w:rPr>
+      </w:pPr>
+      <w:r>
+        <w:rPr>
+          <w:rFonts w:ascii="Tahoma" w:hAnsi="Tahoma" w:cs="Tahoma"/>
+          <w:b/>
+        </w:rPr>
+        <w:t>Remuneration: pay, salary</w:t>
+      </w:r>
+    </w:p>
+    <w:p>
+      <w:pPr>
+        <w:pStyle w:val="ListParagraph"/>
+        <w:numPr>
+          <w:ilvl w:val="0"/>
+          <w:numId w:val="9"/>
+        </w:numPr>
+        <w:spacing w:after="120" w:line="360" w:lineRule="auto"/>
+        <w:rPr>
+          <w:rFonts w:ascii="Tahoma" w:hAnsi="Tahoma" w:cs="Tahoma"/>
+          <w:b/>
+        </w:rPr>
+      </w:pPr>
+      <w:r>
+        <w:rPr>
+          <w:rFonts w:ascii="Tahoma" w:hAnsi="Tahoma" w:cs="Tahoma"/>
+          <w:b/>
+        </w:rPr>
+        <w:t>Relationship with peers and with subordinates</w:t>
+      </w:r>
+    </w:p>
+    <w:p>
+      <w:pPr>
+        <w:pStyle w:val="ListParagraph"/>
+        <w:numPr>
+          <w:ilvl w:val="0"/>
+          <w:numId w:val="9"/>
+        </w:numPr>
+        <w:spacing w:after="120" w:line="360" w:lineRule="auto"/>
+        <w:rPr>
+          <w:rFonts w:ascii="Tahoma" w:hAnsi="Tahoma" w:cs="Tahoma"/>
+          <w:b/>
+        </w:rPr>
+      </w:pPr>
+      <w:r>
+        <w:rPr>
+          <w:rFonts w:ascii="Tahoma" w:hAnsi="Tahoma" w:cs="Tahoma"/>
+          <w:b/>
+        </w:rPr>
+        <w:t>Job security</w:t>
+      </w:r>
+    </w:p>
+    <w:p>
+      <w:pPr>
+        <w:spacing w:after="120" w:line="360" w:lineRule="auto"/>
+        <w:ind w:left="787"/>
+        <w:rPr>
+          <w:rFonts w:ascii="Tahoma" w:hAnsi="Tahoma" w:cs="Tahoma"/>
+          <w:b/>
+        </w:rPr>
+      </w:pPr>
+      <w:r>
+        <w:rPr>
+          <w:rFonts w:ascii="Tahoma" w:hAnsi="Tahoma" w:cs="Tahoma"/>
+          <w:b/>
+        </w:rPr>
+        <w:t>Intrinsic</w:t>
+      </w:r>
+    </w:p>
+    <w:p>
+      <w:pPr>
+        <w:pStyle w:val="ListParagraph"/>
+        <w:numPr>
+          <w:ilvl w:val="0"/>
+          <w:numId w:val="10"/>
+        </w:numPr>
+        <w:spacing w:after="120" w:line="360" w:lineRule="auto"/>
+        <w:rPr>
+          <w:rFonts w:ascii="Tahoma" w:hAnsi="Tahoma" w:cs="Tahoma"/>
+          <w:b/>
+        </w:rPr>
+      </w:pPr>
+      <w:r>
+        <w:rPr>
+          <w:rFonts w:ascii="Tahoma" w:hAnsi="Tahoma" w:cs="Tahoma"/>
+          <w:b/>
+        </w:rPr>
+        <w:t>Recognition</w:t>
+      </w:r>
+    </w:p>
+    <w:p>
+      <w:pPr>
+        <w:pStyle w:val="ListParagraph"/>
+        <w:numPr>
+          <w:ilvl w:val="0"/>
+          <w:numId w:val="10"/>
+        </w:numPr>
+        <w:spacing w:after="120" w:line="360" w:lineRule="auto"/>
+        <w:rPr>
+          <w:rFonts w:ascii="Tahoma" w:hAnsi="Tahoma" w:cs="Tahoma"/>
+          <w:b/>
+        </w:rPr>
+      </w:pPr>
+      <w:r>
+        <w:rPr>
+          <w:rFonts w:ascii="Tahoma" w:hAnsi="Tahoma" w:cs="Tahoma"/>
+          <w:b/>
+        </w:rPr>
+        <w:t>The work itself</w:t>
+      </w:r>
+    </w:p>
+    <w:p>
+      <w:pPr>
+        <w:pStyle w:val="ListParagraph"/>
+        <w:numPr>
+          <w:ilvl w:val="0"/>
+          <w:numId w:val="10"/>
+        </w:numPr>
+        <w:spacing w:after="120" w:line="360" w:lineRule="auto"/>
+        <w:rPr>
+          <w:rFonts w:ascii="Tahoma" w:hAnsi="Tahoma" w:cs="Tahoma"/>
+          <w:b/>
+        </w:rPr>
+      </w:pPr>
+      <w:r>
+        <w:rPr>
+          <w:rFonts w:ascii="Tahoma" w:hAnsi="Tahoma" w:cs="Tahoma"/>
+          <w:b/>
+        </w:rPr>
+        <w:t>Responsibility</w:t>
+      </w:r>
+    </w:p>
+    <w:p>
+      <w:pPr>
+        <w:pStyle w:val="ListParagraph"/>
+        <w:numPr>
+          <w:ilvl w:val="0"/>
+          <w:numId w:val="10"/>
+        </w:numPr>
+        <w:spacing w:after="120" w:line="360" w:lineRule="auto"/>
+        <w:rPr>
+          <w:rFonts w:ascii="Tahoma" w:hAnsi="Tahoma" w:cs="Tahoma"/>
+          <w:b/>
+        </w:rPr>
+      </w:pPr>
+      <w:r>
+        <w:rPr>
+          <w:rFonts w:ascii="Tahoma" w:hAnsi="Tahoma" w:cs="Tahoma"/>
+          <w:b/>
+        </w:rPr>
+        <w:t>Personal growth</w:t>
+      </w:r>
+    </w:p>
+    <w:p>
+      <w:pPr>
+        <w:spacing w:after="120" w:line="360" w:lineRule="auto"/>
+        <w:rPr>
+          <w:rFonts w:ascii="Tahoma" w:hAnsi="Tahoma" w:cs="Tahoma"/>
+        </w:rPr>
+      </w:pPr>
+      <w:r>
+        <w:rPr>
+          <w:rFonts w:ascii="Tahoma" w:hAnsi="Tahoma" w:cs="Tahoma"/>
+        </w:rPr>
+        <w:t xml:space="preserve">Supervision/relationship with supervisor was identified by the fact that </w:t>
+      </w:r>
+      <w:proofErr w:type="spellStart"/>
+      <w:r>
+        <w:rPr>
+          <w:rFonts w:ascii="Tahoma" w:hAnsi="Tahoma" w:cs="Tahoma"/>
+        </w:rPr>
+        <w:t>Renars</w:t>
+      </w:r>
+      <w:proofErr w:type="spellEnd"/>
+      <w:r>
+        <w:rPr>
+          <w:rFonts w:ascii="Tahoma" w:hAnsi="Tahoma" w:cs="Tahoma"/>
+        </w:rPr>
+        <w:t xml:space="preserve"> has a friendly relationship with every staff member and he treats everyone equally. He doesn’t have any favo</w:t>
+      </w:r>
+      <w:r>
+        <w:rPr>
+          <w:rFonts w:ascii="Tahoma" w:hAnsi="Tahoma" w:cs="Tahoma"/>
+        </w:rPr>
+        <w:t xml:space="preserve">rites and he respects his staff. That’s also mutual. </w:t>
+      </w:r>
+    </w:p>
+    <w:p>
+      <w:pPr>
+        <w:spacing w:after="120" w:line="360" w:lineRule="auto"/>
+        <w:rPr>
+          <w:rFonts w:ascii="Tahoma" w:hAnsi="Tahoma" w:cs="Tahoma"/>
+        </w:rPr>
+      </w:pPr>
+      <w:r>
+        <w:rPr>
+          <w:rFonts w:ascii="Tahoma" w:hAnsi="Tahoma" w:cs="Tahoma"/>
+        </w:rPr>
+        <w:t>Considering that it is newly established business,</w:t>
+      </w:r>
+      <w:r>
+        <w:rPr>
+          <w:rFonts w:ascii="Tahoma" w:hAnsi="Tahoma" w:cs="Tahoma"/>
+        </w:rPr>
+        <w:t xml:space="preserve"> the</w:t>
+      </w:r>
+      <w:r>
+        <w:rPr>
+          <w:rFonts w:ascii="Tahoma" w:hAnsi="Tahoma" w:cs="Tahoma"/>
+        </w:rPr>
+        <w:t xml:space="preserve"> owner is trying to provide the staff</w:t>
+      </w:r>
+      <w:r>
+        <w:rPr>
+          <w:rFonts w:ascii="Tahoma" w:hAnsi="Tahoma" w:cs="Tahoma"/>
+        </w:rPr>
+        <w:t xml:space="preserve"> a</w:t>
+      </w:r>
+      <w:r>
+        <w:rPr>
+          <w:rFonts w:ascii="Tahoma" w:hAnsi="Tahoma" w:cs="Tahoma"/>
+        </w:rPr>
+        <w:t xml:space="preserve"> good working conditions. He provides staff with all the tools they require and tries to make their jobs easier. That helps to keep up a good relationship with staff and good service for customers. This is also a reason for why he would like to have a computer system in his bar / restaurant. </w:t>
+      </w:r>
+      <w:r>
+        <w:rPr>
+          <w:rFonts w:ascii="Tahoma" w:hAnsi="Tahoma" w:cs="Tahoma"/>
+        </w:rPr>
+        <w:t>Development of this system will clearly benefit of this factor and most likely succeed.</w:t>
+      </w:r>
+      <w:r>
+        <w:rPr>
+          <w:rFonts w:ascii="Tahoma" w:hAnsi="Tahoma" w:cs="Tahoma"/>
+        </w:rPr>
+        <w:t xml:space="preserve"> </w:t>
+      </w:r>
+    </w:p>
+    <w:p>
+      <w:pPr>
+        <w:spacing w:after="120" w:line="360" w:lineRule="auto"/>
+        <w:rPr>
+          <w:rFonts w:ascii="Tahoma" w:hAnsi="Tahoma" w:cs="Tahoma"/>
+        </w:rPr>
+      </w:pPr>
+      <w:r>
+        <w:rPr>
+          <w:rFonts w:ascii="Tahoma" w:hAnsi="Tahoma" w:cs="Tahoma"/>
+        </w:rPr>
+        <w:t>The salaries are quite good as the company tries to pay fair amount and it is the average salary in Latvia. Most people work for the minimum wage in the same sphere. Staff also knows that they will receive tips from customers and it motivates them to provide good service.</w:t>
+      </w:r>
+    </w:p>
+    <w:p>
+      <w:pPr>
+        <w:spacing w:after="120" w:line="360" w:lineRule="auto"/>
+        <w:rPr>
+          <w:rFonts w:ascii="Tahoma" w:hAnsi="Tahoma" w:cs="Tahoma"/>
+        </w:rPr>
+      </w:pPr>
+      <w:r>
+        <w:rPr>
+          <w:rFonts w:ascii="Tahoma" w:hAnsi="Tahoma" w:cs="Tahoma"/>
+        </w:rPr>
+        <w:t xml:space="preserve">Relationship between staff members are really good, not only because the environment is satisfying, but also because the owner organizes parties for company, time to time. This allows staff members to be </w:t>
+      </w:r>
+      <w:r>
+        <w:rPr>
+          <w:rFonts w:ascii="Tahoma" w:hAnsi="Tahoma" w:cs="Tahoma"/>
+        </w:rPr>
+        <w:t>closer</w:t>
+      </w:r>
+      <w:r>
+        <w:rPr>
+          <w:rFonts w:ascii="Tahoma" w:hAnsi="Tahoma" w:cs="Tahoma"/>
+        </w:rPr>
+        <w:t xml:space="preserve"> and</w:t>
+      </w:r>
+      <w:r>
+        <w:rPr>
+          <w:rFonts w:ascii="Tahoma" w:hAnsi="Tahoma" w:cs="Tahoma"/>
+        </w:rPr>
+        <w:t xml:space="preserve"> also to </w:t>
+      </w:r>
+      <w:r>
+        <w:rPr>
+          <w:rFonts w:ascii="Tahoma" w:hAnsi="Tahoma" w:cs="Tahoma"/>
+        </w:rPr>
+        <w:t xml:space="preserve">get </w:t>
+      </w:r>
+      <w:r>
+        <w:rPr>
+          <w:rFonts w:ascii="Tahoma" w:hAnsi="Tahoma" w:cs="Tahoma"/>
+        </w:rPr>
+        <w:t>know each other better. In the result it builds a good teamwork and rises the team spirit.</w:t>
+      </w:r>
+    </w:p>
+    <w:p>
+      <w:pPr>
+        <w:spacing w:after="120" w:line="360" w:lineRule="auto"/>
+        <w:rPr>
+          <w:rFonts w:ascii="Tahoma" w:hAnsi="Tahoma" w:cs="Tahoma"/>
+          <w:lang w:val="lv-LV"/>
+        </w:rPr>
+      </w:pPr>
+      <w:r>
+        <w:rPr>
+          <w:rFonts w:ascii="Tahoma" w:hAnsi="Tahoma" w:cs="Tahoma"/>
+        </w:rPr>
+        <w:t>Staff members feel</w:t>
+      </w:r>
+      <w:r>
+        <w:rPr>
+          <w:rFonts w:ascii="Tahoma" w:hAnsi="Tahoma" w:cs="Tahoma"/>
+        </w:rPr>
+        <w:t xml:space="preserve"> secure </w:t>
+      </w:r>
+      <w:r>
+        <w:rPr>
+          <w:rFonts w:ascii="Tahoma" w:hAnsi="Tahoma" w:cs="Tahoma"/>
+        </w:rPr>
+        <w:t xml:space="preserve">in </w:t>
+      </w:r>
+      <w:r>
+        <w:rPr>
+          <w:rFonts w:ascii="Tahoma" w:hAnsi="Tahoma" w:cs="Tahoma"/>
+          <w:lang w:val="lv-LV"/>
+        </w:rPr>
+        <w:t xml:space="preserve">terms of work. </w:t>
+      </w:r>
+      <w:r>
+        <w:rPr>
+          <w:rFonts w:ascii="Tahoma" w:hAnsi="Tahoma" w:cs="Tahoma"/>
+          <w:lang w:val="lv-LV"/>
+        </w:rPr>
+        <w:t>Renars is always around at bar / restaurant and will help if needed. He is a reasonable man and will understand if there were any unexpected factors that led to underperformance. If there appear disatisfied customer he will listen to both sides of the parties and come up with fair resolution.</w:t>
+      </w:r>
+    </w:p>
+    <w:p>
+      <w:pPr>
+        <w:spacing w:after="120" w:line="360" w:lineRule="auto"/>
+        <w:rPr>
+          <w:rFonts w:ascii="Tahoma" w:hAnsi="Tahoma" w:cs="Tahoma"/>
+          <w:lang w:val="lv-LV"/>
+        </w:rPr>
+      </w:pPr>
+      <w:r>
+        <w:rPr>
+          <w:rFonts w:ascii="Tahoma" w:hAnsi="Tahoma" w:cs="Tahoma"/>
+          <w:lang w:val="lv-LV"/>
+        </w:rPr>
+        <w:lastRenderedPageBreak/>
+        <w:t>Employees</w:t>
+      </w:r>
+      <w:r>
+        <w:rPr>
+          <w:rFonts w:ascii="Tahoma" w:hAnsi="Tahoma" w:cs="Tahoma"/>
+          <w:lang w:val="lv-LV"/>
+        </w:rPr>
+        <w:t xml:space="preserve"> know that if they will perform good, owner / manager will notice that and will always give a good feedback. If they have a good ideas he will also consider them and might even take in consideration. </w:t>
+      </w:r>
+      <w:r>
+        <w:rPr>
+          <w:rFonts w:ascii="Tahoma" w:hAnsi="Tahoma" w:cs="Tahoma"/>
+          <w:lang w:val="lv-LV"/>
+        </w:rPr>
+        <w:t>This covers recognition raward.</w:t>
+      </w:r>
+    </w:p>
+    <w:p>
+      <w:pPr>
+        <w:spacing w:after="120" w:line="360" w:lineRule="auto"/>
+        <w:rPr>
+          <w:rFonts w:ascii="Tahoma" w:hAnsi="Tahoma" w:cs="Tahoma"/>
+          <w:lang w:val="lv-LV"/>
+        </w:rPr>
+      </w:pPr>
+      <w:r>
+        <w:rPr>
+          <w:rFonts w:ascii="Tahoma" w:hAnsi="Tahoma" w:cs="Tahoma"/>
+          <w:lang w:val="lv-LV"/>
+        </w:rPr>
+        <w:t xml:space="preserve">The work itself is beeing made as much satisfying as Renars can make, that includes also plans for the future coputer system. Employees know what they have signed up for and keeping in mind that there is big unemployement in Latvia, they are quite happy to work there. </w:t>
+      </w:r>
+    </w:p>
+    <w:p>
+      <w:pPr>
+        <w:spacing w:after="120" w:line="360" w:lineRule="auto"/>
+        <w:rPr>
+          <w:rFonts w:ascii="Tahoma" w:hAnsi="Tahoma" w:cs="Tahoma"/>
+          <w:lang w:val="lv-LV"/>
+        </w:rPr>
+      </w:pPr>
+      <w:r>
+        <w:rPr>
+          <w:rFonts w:ascii="Tahoma" w:hAnsi="Tahoma" w:cs="Tahoma"/>
+          <w:lang w:val="lv-LV"/>
+        </w:rPr>
+        <w:t>Responisbility reward is seen in fact that Renars trusts his employees considering that they work in food business where customers must get the best service and avoid any kind of food poisonings.</w:t>
+      </w:r>
+    </w:p>
+    <w:p>
+      <w:pPr>
+        <w:spacing w:after="120" w:line="360" w:lineRule="auto"/>
+        <w:rPr>
+          <w:rFonts w:ascii="Tahoma" w:hAnsi="Tahoma" w:cs="Tahoma"/>
+          <w:lang w:val="lv-LV"/>
+        </w:rPr>
+      </w:pPr>
+      <w:r>
+        <w:rPr>
+          <w:rFonts w:ascii="Tahoma" w:hAnsi="Tahoma" w:cs="Tahoma"/>
+          <w:lang w:val="lv-LV"/>
+        </w:rPr>
+        <w:t xml:space="preserve">In bar / restaurant works mostly young people which means that owner / manager gives unexperienced </w:t>
+      </w:r>
+      <w:r>
+        <w:rPr>
+          <w:rFonts w:ascii="Tahoma" w:hAnsi="Tahoma" w:cs="Tahoma"/>
+          <w:lang w:val="lv-LV"/>
+        </w:rPr>
+        <w:t>staff members a chance for personal growth and might increase efficiency in company as the staff will gain experince. Young staff also might show better performance in busiy days by having more energy.</w:t>
+      </w:r>
+    </w:p>
+    <w:p>
+      <w:pPr>
+        <w:spacing w:after="120" w:line="360" w:lineRule="auto"/>
         <w:rPr>
           <w:rFonts w:ascii="Tahoma" w:hAnsi="Tahoma" w:cs="Tahoma"/>
           <w:b/>
           <w:sz w:val="26"/>
           <w:szCs w:val="26"/>
         </w:rPr>
-        <w:t>. Problem Statement</w:t>
-      </w:r>
-    </w:p>
-    <w:p>
-      <w:pPr>
-        <w:spacing w:after="120" w:line="360" w:lineRule="auto"/>
-        <w:rPr>
-          <w:rFonts w:ascii="Tahoma" w:hAnsi="Tahoma" w:cs="Tahoma"/>
-        </w:rPr>
-      </w:pPr>
-      <w:r>
-        <w:rPr>
-          <w:rFonts w:ascii="Tahoma" w:hAnsi="Tahoma" w:cs="Tahoma"/>
-        </w:rPr>
-        <w:t>How should we design a software for a newly established bar without having previous experiences from the customer’s side?</w:t>
-      </w:r>
-    </w:p>
-    <w:p>
-      <w:pPr>
-        <w:spacing w:after="120" w:line="360" w:lineRule="auto"/>
+      </w:pPr>
+      <w:r>
         <w:rPr>
           <w:rFonts w:ascii="Tahoma" w:hAnsi="Tahoma" w:cs="Tahoma"/>
           <w:b/>
           <w:sz w:val="26"/>
           <w:szCs w:val="26"/>
         </w:rPr>
-      </w:pPr>
-    </w:p>
-    <w:p>
-      <w:pPr>
-        <w:spacing w:after="120" w:line="360" w:lineRule="auto"/>
+        <w:t xml:space="preserve">5. </w:t>
+      </w:r>
+      <w:r>
         <w:rPr>
           <w:rFonts w:ascii="Tahoma" w:hAnsi="Tahoma" w:cs="Tahoma"/>
           <w:b/>
           <w:sz w:val="26"/>
           <w:szCs w:val="26"/>
         </w:rPr>
-      </w:pPr>
-      <w:r>
+        <w:t>Culture</w:t>
+      </w:r>
+    </w:p>
+    <w:p>
+      <w:pPr>
+        <w:spacing w:after="120" w:line="360" w:lineRule="auto"/>
+        <w:rPr>
+          <w:rFonts w:ascii="Tahoma" w:hAnsi="Tahoma" w:cs="Tahoma"/>
+        </w:rPr>
+      </w:pPr>
+      <w:r>
+        <w:rPr>
+          <w:rFonts w:ascii="Tahoma" w:hAnsi="Tahoma" w:cs="Tahoma"/>
+        </w:rPr>
+        <w:t>P 260</w:t>
+      </w:r>
+    </w:p>
+    <w:p>
+      <w:pPr>
+        <w:spacing w:after="120" w:line="360" w:lineRule="auto"/>
         <w:rPr>
           <w:rFonts w:ascii="Tahoma" w:hAnsi="Tahoma" w:cs="Tahoma"/>
           <w:b/>
           <w:sz w:val="26"/>
           <w:szCs w:val="26"/>
         </w:rPr>
-        <w:t>5</w:t>
-      </w:r>
+      </w:pPr>
       <w:r>
         <w:rPr>
           <w:rFonts w:ascii="Tahoma" w:hAnsi="Tahoma" w:cs="Tahoma"/>
@@ -1073,6 +1701,69 @@
           <w:sz w:val="26"/>
           <w:szCs w:val="26"/>
         </w:rPr>
+        <w:t>6</w:t>
+      </w:r>
+      <w:r>
+        <w:rPr>
+          <w:rFonts w:ascii="Tahoma" w:hAnsi="Tahoma" w:cs="Tahoma"/>
+          <w:b/>
+          <w:sz w:val="26"/>
+          <w:szCs w:val="26"/>
+        </w:rPr>
+        <w:t>. Problem Statement</w:t>
+      </w:r>
+    </w:p>
+    <w:p>
+      <w:pPr>
+        <w:spacing w:after="120" w:line="360" w:lineRule="auto"/>
+        <w:rPr>
+          <w:rFonts w:ascii="Tahoma" w:hAnsi="Tahoma" w:cs="Tahoma"/>
+        </w:rPr>
+      </w:pPr>
+      <w:r>
+        <w:rPr>
+          <w:rFonts w:ascii="Tahoma" w:hAnsi="Tahoma" w:cs="Tahoma"/>
+        </w:rPr>
+        <w:t>How should we design a software for a newly established bar without having previous experiences from the customer’s side?</w:t>
+      </w:r>
+    </w:p>
+    <w:p>
+      <w:pPr>
+        <w:spacing w:after="120" w:line="360" w:lineRule="auto"/>
+        <w:rPr>
+          <w:rFonts w:ascii="Tahoma" w:hAnsi="Tahoma" w:cs="Tahoma"/>
+          <w:b/>
+          <w:sz w:val="26"/>
+          <w:szCs w:val="26"/>
+        </w:rPr>
+      </w:pPr>
+    </w:p>
+    <w:p>
+      <w:pPr>
+        <w:spacing w:after="120" w:line="360" w:lineRule="auto"/>
+        <w:rPr>
+          <w:rFonts w:ascii="Tahoma" w:hAnsi="Tahoma" w:cs="Tahoma"/>
+          <w:b/>
+          <w:sz w:val="26"/>
+          <w:szCs w:val="26"/>
+        </w:rPr>
+      </w:pPr>
+      <w:r>
+        <w:rPr>
+          <w:rFonts w:ascii="Tahoma" w:hAnsi="Tahoma" w:cs="Tahoma"/>
+          <w:b/>
+          <w:sz w:val="26"/>
+          <w:szCs w:val="26"/>
+        </w:rPr>
+        <w:t>7</w:t>
+      </w:r>
+      <w:r>
+        <w:rPr>
+          <w:rFonts w:ascii="Tahoma" w:hAnsi="Tahoma" w:cs="Tahoma"/>
+          <w:b/>
+          <w:sz w:val="26"/>
+          <w:szCs w:val="26"/>
+        </w:rPr>
         <w:t>. Problem description</w:t>
       </w:r>
     </w:p>
@@ -1155,21 +1846,27 @@
         <w:rPr>
           <w:rFonts w:ascii="Tahoma" w:hAnsi="Tahoma" w:cs="Tahoma"/>
         </w:rPr>
-        <w:t>A bar in 2015 has to have an IT system to show quality and prestige in front of the customers. With an IT system it is easier for the customers to reserve a table, it is easier for the employees to register and process orders and to keep track of them. Because there was no previous system existing, there is no previous experience, no software to update, therefore a brand new system needs to be implemented.</w:t>
-      </w:r>
-    </w:p>
-    <w:p>
-      <w:pPr>
-        <w:spacing w:after="120" w:line="360" w:lineRule="auto"/>
-        <w:rPr>
-          <w:rFonts w:ascii="Tahoma" w:hAnsi="Tahoma" w:cs="Tahoma"/>
-        </w:rPr>
-      </w:pPr>
+        <w:t xml:space="preserve">A bar in 2015 has to have an IT system to show quality and prestige in front of the customers. With an IT system it is easier for the customers to reserve a table, it is easier for the employees to register and process orders and to keep track of them. Because there was no previous </w:t>
+      </w:r>
       <w:r>
         <w:rPr>
           <w:rFonts w:ascii="Tahoma" w:hAnsi="Tahoma" w:cs="Tahoma"/>
         </w:rPr>
         <w:lastRenderedPageBreak/>
+        <w:t>system existing, there is no previous experience, no software to update, therefore a brand new system needs to be implemented.</w:t>
+      </w:r>
+    </w:p>
+    <w:p>
+      <w:pPr>
+        <w:spacing w:after="120" w:line="360" w:lineRule="auto"/>
+        <w:rPr>
+          <w:rFonts w:ascii="Tahoma" w:hAnsi="Tahoma" w:cs="Tahoma"/>
+        </w:rPr>
+      </w:pPr>
+      <w:r>
+        <w:rPr>
+          <w:rFonts w:ascii="Tahoma" w:hAnsi="Tahoma" w:cs="Tahoma"/>
+        </w:rPr>
         <w:t>If the bar wants be competitive with the rest of the bars in the city it needs to develop and improve continuously in order to meet with modern day standards.</w:t>
       </w:r>
     </w:p>
@@ -1211,7 +1908,7 @@
           <w:color w:val="auto"/>
           <w:lang w:val="en-US"/>
         </w:rPr>
-        <w:t>6</w:t>
+        <w:t>8</w:t>
       </w:r>
       <w:r>
         <w:rPr>
@@ -1515,7 +2212,7 @@
           <w:sz w:val="26"/>
           <w:szCs w:val="26"/>
         </w:rPr>
-        <w:t>7</w:t>
+        <w:t>9</w:t>
       </w:r>
       <w:r>
         <w:rPr>
@@ -1691,6 +2388,7 @@
         <w:rPr>
           <w:rFonts w:ascii="Tahoma" w:hAnsi="Tahoma" w:cs="Tahoma"/>
         </w:rPr>
+        <w:lastRenderedPageBreak/>
         <w:t>Unique design</w:t>
       </w:r>
     </w:p>
@@ -1738,7 +2436,6 @@
         <w:rPr>
           <w:rFonts w:ascii="Tahoma" w:hAnsi="Tahoma" w:cs="Tahoma"/>
         </w:rPr>
-        <w:lastRenderedPageBreak/>
         <w:t>Unexperienced management</w:t>
       </w:r>
     </w:p>
@@ -2193,7 +2890,14 @@
         <w:rPr>
           <w:rFonts w:ascii="Tahoma" w:hAnsi="Tahoma" w:cs="Tahoma"/>
         </w:rPr>
-        <w:t>Depending on the success and the income of the company the owner could decide to expend the scale of business and to enter new markets. This is a very important step in this case too as the pub needs more clients and more employees. In most of the cases the more clients we have the more profit we can have. If the clients ask for it then the pub could organize bigger and better events.</w:t>
+        <w:t xml:space="preserve">Depending on the success and the income of the company the owner could decide to expend the scale of business and to enter new markets. This is a very important step in this case too as the pub needs more clients and more employees. In most of the cases the more clients we have the </w:t>
+      </w:r>
+      <w:r>
+        <w:rPr>
+          <w:rFonts w:ascii="Tahoma" w:hAnsi="Tahoma" w:cs="Tahoma"/>
+        </w:rPr>
+        <w:lastRenderedPageBreak/>
+        <w:t>more profit we can have. If the clients ask for it then the pub could organize bigger and better events.</w:t>
       </w:r>
     </w:p>
     <w:p>
@@ -2211,7 +2915,6 @@
         <w:rPr>
           <w:rFonts w:ascii="Tahoma" w:hAnsi="Tahoma" w:cs="Tahoma"/>
         </w:rPr>
-        <w:lastRenderedPageBreak/>
         <w:t>The biggest threats are losing in a price competition against another pub which can afford to offer better offers or which has a bigger capital, an economic crisis and opening of a huge number of pub in the same area.</w:t>
       </w:r>
     </w:p>
@@ -2328,7 +3031,7 @@
           <w:sz w:val="26"/>
           <w:szCs w:val="26"/>
         </w:rPr>
-        <w:t>8</w:t>
+        <w:t>10</w:t>
       </w:r>
       <w:r>
         <w:rPr>
@@ -2558,6 +3261,7 @@
         <w:rPr>
           <w:rFonts w:ascii="Tahoma" w:hAnsi="Tahoma" w:cs="Tahoma"/>
         </w:rPr>
+        <w:lastRenderedPageBreak/>
         <w:t>Working with global known brands.</w:t>
       </w:r>
     </w:p>
@@ -2574,7 +3278,6 @@
           <w:rFonts w:ascii="Tahoma" w:hAnsi="Tahoma" w:cs="Tahoma"/>
           <w:b/>
         </w:rPr>
-        <w:lastRenderedPageBreak/>
         <w:t>Rivalry among existing firms</w:t>
       </w:r>
     </w:p>
@@ -2944,7 +3647,7 @@
           <w:szCs w:val="26"/>
           <w:lang w:val="en-GB"/>
         </w:rPr>
-        <w:t>9</w:t>
+        <w:t>11</w:t>
       </w:r>
       <w:r>
         <w:rPr>
@@ -3166,7 +3869,7 @@
           <w:sz w:val="26"/>
           <w:szCs w:val="26"/>
         </w:rPr>
-        <w:t>10</w:t>
+        <w:t>12</w:t>
       </w:r>
       <w:r>
         <w:rPr>
@@ -5130,25 +5833,7 @@
         <w:rPr>
           <w:rFonts w:ascii="Tahoma" w:hAnsi="Tahoma" w:cs="Tahoma"/>
         </w:rPr>
-        <w:t xml:space="preserve"> and</w:t>
-      </w:r>
-      <w:r>
-        <w:rPr>
-          <w:rFonts w:ascii="Tahoma" w:hAnsi="Tahoma" w:cs="Tahoma"/>
-        </w:rPr>
-        <w:t xml:space="preserve"> </w:t>
-      </w:r>
-      <w:r>
-        <w:rPr>
-          <w:rFonts w:ascii="Tahoma" w:hAnsi="Tahoma" w:cs="Tahoma"/>
-        </w:rPr>
-        <w:t>Schmidt</w:t>
-      </w:r>
-      <w:r>
-        <w:rPr>
-          <w:rFonts w:ascii="Tahoma" w:hAnsi="Tahoma" w:cs="Tahoma"/>
-        </w:rPr>
-        <w:t>]</w:t>
+        <w:t xml:space="preserve"> and Schmidt]</w:t>
       </w:r>
       <w:r>
         <w:rPr>
@@ -5168,15 +5853,7 @@
         <w:rPr>
           <w:rFonts w:ascii="Tahoma" w:hAnsi="Tahoma" w:cs="Tahoma"/>
         </w:rPr>
-        <w:t xml:space="preserve"> behavior, individuals, grou</w:t>
-      </w:r>
-      <w:bookmarkStart w:id="0" w:name="_GoBack"/>
-      <w:bookmarkEnd w:id="0"/>
-      <w:r>
-        <w:rPr>
-          <w:rFonts w:ascii="Tahoma" w:hAnsi="Tahoma" w:cs="Tahoma"/>
-        </w:rPr>
-        <w:t>ps and organization, 4</w:t>
+        <w:t xml:space="preserve"> behavior, individuals, groups and organization, 4</w:t>
       </w:r>
       <w:r>
         <w:rPr>
@@ -5272,14 +5949,91 @@
         <w:rPr>
           <w:rFonts w:ascii="Tahoma" w:hAnsi="Tahoma" w:cs="Tahoma"/>
         </w:rPr>
-        <w:t xml:space="preserve"> edition, Ian Brooks.</w:t>
-      </w:r>
-      <w:r>
-        <w:rPr>
-          <w:rFonts w:ascii="Tahoma" w:hAnsi="Tahoma" w:cs="Tahoma"/>
-        </w:rPr>
-        <w:t xml:space="preserve"> Page 176.</w:t>
-      </w:r>
+        <w:t xml:space="preserve"> edition, Ian Brooks. Page 176.</w:t>
+      </w:r>
+    </w:p>
+    <w:p>
+      <w:pPr>
+        <w:spacing w:after="120" w:line="360" w:lineRule="auto"/>
+        <w:ind w:left="2880" w:hanging="2880"/>
+        <w:jc w:val="both"/>
+        <w:rPr>
+          <w:rFonts w:ascii="Tahoma" w:hAnsi="Tahoma" w:cs="Tahoma"/>
+        </w:rPr>
+      </w:pPr>
+      <w:r>
+        <w:rPr>
+          <w:rFonts w:ascii="Tahoma" w:hAnsi="Tahoma" w:cs="Tahoma"/>
+        </w:rPr>
+        <w:t>[Herzberg</w:t>
+      </w:r>
+      <w:r>
+        <w:rPr>
+          <w:rFonts w:ascii="Tahoma" w:hAnsi="Tahoma" w:cs="Tahoma"/>
+        </w:rPr>
+        <w:t xml:space="preserve"> 1968</w:t>
+      </w:r>
+      <w:r>
+        <w:rPr>
+          <w:rFonts w:ascii="Tahoma" w:hAnsi="Tahoma" w:cs="Tahoma"/>
+        </w:rPr>
+        <w:t>]</w:t>
+      </w:r>
+      <w:r>
+        <w:rPr>
+          <w:rFonts w:ascii="Tahoma" w:hAnsi="Tahoma" w:cs="Tahoma"/>
+        </w:rPr>
+        <w:tab/>
+      </w:r>
+      <w:proofErr w:type="spellStart"/>
+      <w:r>
+        <w:rPr>
+          <w:rFonts w:ascii="Tahoma" w:hAnsi="Tahoma" w:cs="Tahoma"/>
+        </w:rPr>
+        <w:t>Organisational</w:t>
+      </w:r>
+      <w:proofErr w:type="spellEnd"/>
+      <w:r>
+        <w:rPr>
+          <w:rFonts w:ascii="Tahoma" w:hAnsi="Tahoma" w:cs="Tahoma"/>
+        </w:rPr>
+        <w:t xml:space="preserve"> behavior, individuals, groups and organization, 4</w:t>
+      </w:r>
+      <w:r>
+        <w:rPr>
+          <w:rFonts w:ascii="Tahoma" w:hAnsi="Tahoma" w:cs="Tahoma"/>
+          <w:vertAlign w:val="superscript"/>
+        </w:rPr>
+        <w:t>th</w:t>
+      </w:r>
+      <w:r>
+        <w:rPr>
+          <w:rFonts w:ascii="Tahoma" w:hAnsi="Tahoma" w:cs="Tahoma"/>
+        </w:rPr>
+        <w:t xml:space="preserve"> edition, Ian Brooks. Page </w:t>
+      </w:r>
+      <w:r>
+        <w:rPr>
+          <w:rFonts w:ascii="Tahoma" w:hAnsi="Tahoma" w:cs="Tahoma"/>
+        </w:rPr>
+        <w:t>93</w:t>
+      </w:r>
+      <w:r>
+        <w:rPr>
+          <w:rFonts w:ascii="Tahoma" w:hAnsi="Tahoma" w:cs="Tahoma"/>
+        </w:rPr>
+        <w:t>.</w:t>
+      </w:r>
+    </w:p>
+    <w:p>
+      <w:pPr>
+        <w:spacing w:after="120" w:line="360" w:lineRule="auto"/>
+        <w:ind w:left="2880" w:hanging="2880"/>
+        <w:jc w:val="both"/>
+        <w:rPr>
+          <w:rFonts w:ascii="Tahoma" w:hAnsi="Tahoma" w:cs="Tahoma"/>
+        </w:rPr>
+      </w:pPr>
     </w:p>
     <w:sectPr>
       <w:pgSz w:w="12240" w:h="15840"/>
@@ -5746,6 +6500,119 @@
     </w:lvl>
   </w:abstractNum>
   <w:abstractNum w:abstractNumId="4">
+    <w:nsid w:val="2A8D147C"/>
+    <w:multiLevelType w:val="hybridMultilevel"/>
+    <w:tmpl w:val="153E454E"/>
+    <w:lvl w:ilvl="0" w:tplc="04090001">
+      <w:start w:val="1"/>
+      <w:numFmt w:val="bullet"/>
+      <w:lvlText w:val=""/>
+      <w:lvlJc w:val="left"/>
+      <w:pPr>
+        <w:ind w:left="1507" w:hanging="360"/>
+      </w:pPr>
+      <w:rPr>
+        <w:rFonts w:ascii="Symbol" w:hAnsi="Symbol" w:hint="default"/>
+      </w:rPr>
+    </w:lvl>
+    <w:lvl w:ilvl="1" w:tplc="04090003" w:tentative="1">
+      <w:start w:val="1"/>
+      <w:numFmt w:val="bullet"/>
+      <w:lvlText w:val="o"/>
+      <w:lvlJc w:val="left"/>
+      <w:pPr>
+        <w:ind w:left="2227" w:hanging="360"/>
+      </w:pPr>
+      <w:rPr>
+        <w:rFonts w:ascii="Courier New" w:hAnsi="Courier New" w:cs="Courier New" w:hint="default"/>
+      </w:rPr>
+    </w:lvl>
+    <w:lvl w:ilvl="2" w:tplc="04090005" w:tentative="1">
+      <w:start w:val="1"/>
+      <w:numFmt w:val="bullet"/>
+      <w:lvlText w:val=""/>
+      <w:lvlJc w:val="left"/>
+      <w:pPr>
+        <w:ind w:left="2947" w:hanging="360"/>
+      </w:pPr>
+      <w:rPr>
+        <w:rFonts w:ascii="Wingdings" w:hAnsi="Wingdings" w:hint="default"/>
+      </w:rPr>
+    </w:lvl>
+    <w:lvl w:ilvl="3" w:tplc="04090001" w:tentative="1">
+      <w:start w:val="1"/>
+      <w:numFmt w:val="bullet"/>
+      <w:lvlText w:val=""/>
+      <w:lvlJc w:val="left"/>
+      <w:pPr>
+        <w:ind w:left="3667" w:hanging="360"/>
+      </w:pPr>
+      <w:rPr>
+        <w:rFonts w:ascii="Symbol" w:hAnsi="Symbol" w:hint="default"/>
+      </w:rPr>
+    </w:lvl>
+    <w:lvl w:ilvl="4" w:tplc="04090003" w:tentative="1">
+      <w:start w:val="1"/>
+      <w:numFmt w:val="bullet"/>
+      <w:lvlText w:val="o"/>
+      <w:lvlJc w:val="left"/>
+      <w:pPr>
+        <w:ind w:left="4387" w:hanging="360"/>
+      </w:pPr>
+      <w:rPr>
+        <w:rFonts w:ascii="Courier New" w:hAnsi="Courier New" w:cs="Courier New" w:hint="default"/>
+      </w:rPr>
+    </w:lvl>
+    <w:lvl w:ilvl="5" w:tplc="04090005" w:tentative="1">
+      <w:start w:val="1"/>
+      <w:numFmt w:val="bullet"/>
+      <w:lvlText w:val=""/>
+      <w:lvlJc w:val="left"/>
+      <w:pPr>
+        <w:ind w:left="5107" w:hanging="360"/>
+      </w:pPr>
+      <w:rPr>
+        <w:rFonts w:ascii="Wingdings" w:hAnsi="Wingdings" w:hint="default"/>
+      </w:rPr>
+    </w:lvl>
+    <w:lvl w:ilvl="6" w:tplc="04090001" w:tentative="1">
+      <w:start w:val="1"/>
+      <w:numFmt w:val="bullet"/>
+      <w:lvlText w:val=""/>
+      <w:lvlJc w:val="left"/>
+      <w:pPr>
+        <w:ind w:left="5827" w:hanging="360"/>
+      </w:pPr>
+      <w:rPr>
+        <w:rFonts w:ascii="Symbol" w:hAnsi="Symbol" w:hint="default"/>
+      </w:rPr>
+    </w:lvl>
+    <w:lvl w:ilvl="7" w:tplc="04090003" w:tentative="1">
+      <w:start w:val="1"/>
+      <w:numFmt w:val="bullet"/>
+      <w:lvlText w:val="o"/>
+      <w:lvlJc w:val="left"/>
+      <w:pPr>
+        <w:ind w:left="6547" w:hanging="360"/>
+      </w:pPr>
+      <w:rPr>
+        <w:rFonts w:ascii="Courier New" w:hAnsi="Courier New" w:cs="Courier New" w:hint="default"/>
+      </w:rPr>
+    </w:lvl>
+    <w:lvl w:ilvl="8" w:tplc="04090005" w:tentative="1">
+      <w:start w:val="1"/>
+      <w:numFmt w:val="bullet"/>
+      <w:lvlText w:val=""/>
+      <w:lvlJc w:val="left"/>
+      <w:pPr>
+        <w:ind w:left="7267" w:hanging="360"/>
+      </w:pPr>
+      <w:rPr>
+        <w:rFonts w:ascii="Wingdings" w:hAnsi="Wingdings" w:hint="default"/>
+      </w:rPr>
+    </w:lvl>
+  </w:abstractNum>
+  <w:abstractNum w:abstractNumId="5">
     <w:nsid w:val="35845165"/>
     <w:multiLevelType w:val="hybridMultilevel"/>
     <w:tmpl w:val="B51C9460"/>
@@ -5858,7 +6725,120 @@
       </w:rPr>
     </w:lvl>
   </w:abstractNum>
-  <w:abstractNum w:abstractNumId="5">
+  <w:abstractNum w:abstractNumId="6">
+    <w:nsid w:val="551143CA"/>
+    <w:multiLevelType w:val="hybridMultilevel"/>
+    <w:tmpl w:val="CC7E9FAA"/>
+    <w:lvl w:ilvl="0" w:tplc="04090001">
+      <w:start w:val="1"/>
+      <w:numFmt w:val="bullet"/>
+      <w:lvlText w:val=""/>
+      <w:lvlJc w:val="left"/>
+      <w:pPr>
+        <w:ind w:left="787" w:hanging="360"/>
+      </w:pPr>
+      <w:rPr>
+        <w:rFonts w:ascii="Symbol" w:hAnsi="Symbol" w:hint="default"/>
+      </w:rPr>
+    </w:lvl>
+    <w:lvl w:ilvl="1" w:tplc="04090003" w:tentative="1">
+      <w:start w:val="1"/>
+      <w:numFmt w:val="bullet"/>
+      <w:lvlText w:val="o"/>
+      <w:lvlJc w:val="left"/>
+      <w:pPr>
+        <w:ind w:left="1507" w:hanging="360"/>
+      </w:pPr>
+      <w:rPr>
+        <w:rFonts w:ascii="Courier New" w:hAnsi="Courier New" w:cs="Courier New" w:hint="default"/>
+      </w:rPr>
+    </w:lvl>
+    <w:lvl w:ilvl="2" w:tplc="04090005" w:tentative="1">
+      <w:start w:val="1"/>
+      <w:numFmt w:val="bullet"/>
+      <w:lvlText w:val=""/>
+      <w:lvlJc w:val="left"/>
+      <w:pPr>
+        <w:ind w:left="2227" w:hanging="360"/>
+      </w:pPr>
+      <w:rPr>
+        <w:rFonts w:ascii="Wingdings" w:hAnsi="Wingdings" w:hint="default"/>
+      </w:rPr>
+    </w:lvl>
+    <w:lvl w:ilvl="3" w:tplc="04090001" w:tentative="1">
+      <w:start w:val="1"/>
+      <w:numFmt w:val="bullet"/>
+      <w:lvlText w:val=""/>
+      <w:lvlJc w:val="left"/>
+      <w:pPr>
+        <w:ind w:left="2947" w:hanging="360"/>
+      </w:pPr>
+      <w:rPr>
+        <w:rFonts w:ascii="Symbol" w:hAnsi="Symbol" w:hint="default"/>
+      </w:rPr>
+    </w:lvl>
+    <w:lvl w:ilvl="4" w:tplc="04090003" w:tentative="1">
+      <w:start w:val="1"/>
+      <w:numFmt w:val="bullet"/>
+      <w:lvlText w:val="o"/>
+      <w:lvlJc w:val="left"/>
+      <w:pPr>
+        <w:ind w:left="3667" w:hanging="360"/>
+      </w:pPr>
+      <w:rPr>
+        <w:rFonts w:ascii="Courier New" w:hAnsi="Courier New" w:cs="Courier New" w:hint="default"/>
+      </w:rPr>
+    </w:lvl>
+    <w:lvl w:ilvl="5" w:tplc="04090005" w:tentative="1">
+      <w:start w:val="1"/>
+      <w:numFmt w:val="bullet"/>
+      <w:lvlText w:val=""/>
+      <w:lvlJc w:val="left"/>
+      <w:pPr>
+        <w:ind w:left="4387" w:hanging="360"/>
+      </w:pPr>
+      <w:rPr>
+        <w:rFonts w:ascii="Wingdings" w:hAnsi="Wingdings" w:hint="default"/>
+      </w:rPr>
+    </w:lvl>
+    <w:lvl w:ilvl="6" w:tplc="04090001" w:tentative="1">
+      <w:start w:val="1"/>
+      <w:numFmt w:val="bullet"/>
+      <w:lvlText w:val=""/>
+      <w:lvlJc w:val="left"/>
+      <w:pPr>
+        <w:ind w:left="5107" w:hanging="360"/>
+      </w:pPr>
+      <w:rPr>
+        <w:rFonts w:ascii="Symbol" w:hAnsi="Symbol" w:hint="default"/>
+      </w:rPr>
+    </w:lvl>
+    <w:lvl w:ilvl="7" w:tplc="04090003" w:tentative="1">
+      <w:start w:val="1"/>
+      <w:numFmt w:val="bullet"/>
+      <w:lvlText w:val="o"/>
+      <w:lvlJc w:val="left"/>
+      <w:pPr>
+        <w:ind w:left="5827" w:hanging="360"/>
+      </w:pPr>
+      <w:rPr>
+        <w:rFonts w:ascii="Courier New" w:hAnsi="Courier New" w:cs="Courier New" w:hint="default"/>
+      </w:rPr>
+    </w:lvl>
+    <w:lvl w:ilvl="8" w:tplc="04090005" w:tentative="1">
+      <w:start w:val="1"/>
+      <w:numFmt w:val="bullet"/>
+      <w:lvlText w:val=""/>
+      <w:lvlJc w:val="left"/>
+      <w:pPr>
+        <w:ind w:left="6547" w:hanging="360"/>
+      </w:pPr>
+      <w:rPr>
+        <w:rFonts w:ascii="Wingdings" w:hAnsi="Wingdings" w:hint="default"/>
+      </w:rPr>
+    </w:lvl>
+  </w:abstractNum>
+  <w:abstractNum w:abstractNumId="7">
     <w:nsid w:val="66D55812"/>
     <w:multiLevelType w:val="hybridMultilevel"/>
     <w:tmpl w:val="E9CE1BB2"/>
@@ -5971,7 +6951,7 @@
       </w:rPr>
     </w:lvl>
   </w:abstractNum>
-  <w:abstractNum w:abstractNumId="6">
+  <w:abstractNum w:abstractNumId="8">
     <w:nsid w:val="6FB13A3E"/>
     <w:multiLevelType w:val="hybridMultilevel"/>
     <w:tmpl w:val="2E862B48"/>
@@ -6084,14 +7064,127 @@
       </w:rPr>
     </w:lvl>
   </w:abstractNum>
+  <w:abstractNum w:abstractNumId="9">
+    <w:nsid w:val="7D0F7AFB"/>
+    <w:multiLevelType w:val="hybridMultilevel"/>
+    <w:tmpl w:val="87706C7A"/>
+    <w:lvl w:ilvl="0" w:tplc="04090001">
+      <w:start w:val="1"/>
+      <w:numFmt w:val="bullet"/>
+      <w:lvlText w:val=""/>
+      <w:lvlJc w:val="left"/>
+      <w:pPr>
+        <w:ind w:left="1507" w:hanging="360"/>
+      </w:pPr>
+      <w:rPr>
+        <w:rFonts w:ascii="Symbol" w:hAnsi="Symbol" w:hint="default"/>
+      </w:rPr>
+    </w:lvl>
+    <w:lvl w:ilvl="1" w:tplc="04090003" w:tentative="1">
+      <w:start w:val="1"/>
+      <w:numFmt w:val="bullet"/>
+      <w:lvlText w:val="o"/>
+      <w:lvlJc w:val="left"/>
+      <w:pPr>
+        <w:ind w:left="2227" w:hanging="360"/>
+      </w:pPr>
+      <w:rPr>
+        <w:rFonts w:ascii="Courier New" w:hAnsi="Courier New" w:cs="Courier New" w:hint="default"/>
+      </w:rPr>
+    </w:lvl>
+    <w:lvl w:ilvl="2" w:tplc="04090005" w:tentative="1">
+      <w:start w:val="1"/>
+      <w:numFmt w:val="bullet"/>
+      <w:lvlText w:val=""/>
+      <w:lvlJc w:val="left"/>
+      <w:pPr>
+        <w:ind w:left="2947" w:hanging="360"/>
+      </w:pPr>
+      <w:rPr>
+        <w:rFonts w:ascii="Wingdings" w:hAnsi="Wingdings" w:hint="default"/>
+      </w:rPr>
+    </w:lvl>
+    <w:lvl w:ilvl="3" w:tplc="04090001" w:tentative="1">
+      <w:start w:val="1"/>
+      <w:numFmt w:val="bullet"/>
+      <w:lvlText w:val=""/>
+      <w:lvlJc w:val="left"/>
+      <w:pPr>
+        <w:ind w:left="3667" w:hanging="360"/>
+      </w:pPr>
+      <w:rPr>
+        <w:rFonts w:ascii="Symbol" w:hAnsi="Symbol" w:hint="default"/>
+      </w:rPr>
+    </w:lvl>
+    <w:lvl w:ilvl="4" w:tplc="04090003" w:tentative="1">
+      <w:start w:val="1"/>
+      <w:numFmt w:val="bullet"/>
+      <w:lvlText w:val="o"/>
+      <w:lvlJc w:val="left"/>
+      <w:pPr>
+        <w:ind w:left="4387" w:hanging="360"/>
+      </w:pPr>
+      <w:rPr>
+        <w:rFonts w:ascii="Courier New" w:hAnsi="Courier New" w:cs="Courier New" w:hint="default"/>
+      </w:rPr>
+    </w:lvl>
+    <w:lvl w:ilvl="5" w:tplc="04090005" w:tentative="1">
+      <w:start w:val="1"/>
+      <w:numFmt w:val="bullet"/>
+      <w:lvlText w:val=""/>
+      <w:lvlJc w:val="left"/>
+      <w:pPr>
+        <w:ind w:left="5107" w:hanging="360"/>
+      </w:pPr>
+      <w:rPr>
+        <w:rFonts w:ascii="Wingdings" w:hAnsi="Wingdings" w:hint="default"/>
+      </w:rPr>
+    </w:lvl>
+    <w:lvl w:ilvl="6" w:tplc="04090001" w:tentative="1">
+      <w:start w:val="1"/>
+      <w:numFmt w:val="bullet"/>
+      <w:lvlText w:val=""/>
+      <w:lvlJc w:val="left"/>
+      <w:pPr>
+        <w:ind w:left="5827" w:hanging="360"/>
+      </w:pPr>
+      <w:rPr>
+        <w:rFonts w:ascii="Symbol" w:hAnsi="Symbol" w:hint="default"/>
+      </w:rPr>
+    </w:lvl>
+    <w:lvl w:ilvl="7" w:tplc="04090003" w:tentative="1">
+      <w:start w:val="1"/>
+      <w:numFmt w:val="bullet"/>
+      <w:lvlText w:val="o"/>
+      <w:lvlJc w:val="left"/>
+      <w:pPr>
+        <w:ind w:left="6547" w:hanging="360"/>
+      </w:pPr>
+      <w:rPr>
+        <w:rFonts w:ascii="Courier New" w:hAnsi="Courier New" w:cs="Courier New" w:hint="default"/>
+      </w:rPr>
+    </w:lvl>
+    <w:lvl w:ilvl="8" w:tplc="04090005" w:tentative="1">
+      <w:start w:val="1"/>
+      <w:numFmt w:val="bullet"/>
+      <w:lvlText w:val=""/>
+      <w:lvlJc w:val="left"/>
+      <w:pPr>
+        <w:ind w:left="7267" w:hanging="360"/>
+      </w:pPr>
+      <w:rPr>
+        <w:rFonts w:ascii="Wingdings" w:hAnsi="Wingdings" w:hint="default"/>
+      </w:rPr>
+    </w:lvl>
+  </w:abstractNum>
   <w:num w:numId="1">
-    <w:abstractNumId w:val="6"/>
+    <w:abstractNumId w:val="8"/>
   </w:num>
   <w:num w:numId="2">
     <w:abstractNumId w:val="2"/>
   </w:num>
   <w:num w:numId="3">
-    <w:abstractNumId w:val="5"/>
+    <w:abstractNumId w:val="7"/>
   </w:num>
   <w:num w:numId="4">
     <w:abstractNumId w:val="1"/>
@@ -6100,10 +7193,19 @@
     <w:abstractNumId w:val="0"/>
   </w:num>
   <w:num w:numId="6">
-    <w:abstractNumId w:val="4"/>
+    <w:abstractNumId w:val="5"/>
   </w:num>
   <w:num w:numId="7">
     <w:abstractNumId w:val="3"/>
+  </w:num>
+  <w:num w:numId="8">
+    <w:abstractNumId w:val="6"/>
+  </w:num>
+  <w:num w:numId="9">
+    <w:abstractNumId w:val="9"/>
+  </w:num>
+  <w:num w:numId="10">
+    <w:abstractNumId w:val="4"/>
   </w:num>
 </w:numbering>
 </file>

</xml_diff>

<commit_message>
Updated report and IDMakeOrder
fuck that
</commit_message>
<xml_diff>
--- a/Report/Report.docx
+++ b/Report/Report.docx
@@ -7759,6 +7759,39 @@
     </w:p>
     <w:p>
       <w:pPr>
+        <w:rPr>
+          <w:lang w:val="en-GB"/>
+        </w:rPr>
+      </w:pPr>
+      <w:r>
+        <w:rPr>
+          <w:lang w:val="en-GB"/>
+        </w:rPr>
+        <w:t xml:space="preserve">Swot analysis is used to analyse </w:t>
+      </w:r>
+      <w:r>
+        <w:rPr>
+          <w:lang w:val="en-GB"/>
+        </w:rPr>
+        <w:t xml:space="preserve">external and internal factors which affects achieving the goal </w:t>
+      </w:r>
+      <w:r>
+        <w:rPr>
+          <w:lang w:val="en-GB"/>
+        </w:rPr>
+        <w:t xml:space="preserve">that in turn should be specified </w:t>
+      </w:r>
+      <w:r>
+        <w:rPr>
+          <w:lang w:val="en-GB"/>
+        </w:rPr>
+        <w:t>for the business.</w:t>
+      </w:r>
+      <w:bookmarkStart w:id="17" w:name="_GoBack"/>
+      <w:bookmarkEnd w:id="17"/>
+    </w:p>
+    <w:p>
+      <w:pPr>
         <w:tabs>
           <w:tab w:val="left" w:pos="2445"/>
         </w:tabs>
@@ -7991,6 +8024,7 @@
               <w:jc w:val="center"/>
               <w:rPr>
                 <w:rFonts w:cs="Times New Roman"/>
+                <w:b/>
                 <w:sz w:val="24"/>
                 <w:szCs w:val="24"/>
               </w:rPr>
@@ -7998,6 +8032,7 @@
             <w:r>
               <w:rPr>
                 <w:rFonts w:cs="Times New Roman"/>
+                <w:b/>
                 <w:sz w:val="24"/>
                 <w:szCs w:val="24"/>
               </w:rPr>
@@ -8549,7 +8584,7 @@
           <w:sz w:val="24"/>
           <w:szCs w:val="24"/>
         </w:rPr>
-        <w:t xml:space="preserve">Depending on the success and the income of the company the owner could decide to expend the scale of business and to enter new markets. This is a very important step in this case too as the pub needs more clients and more employees. In most of the cases the more clients we have the </w:t>
+        <w:t xml:space="preserve">Depending on the success and the income of the company the owner could decide to expend the scale of business and to enter new markets. This is a very important step in this case too as the </w:t>
       </w:r>
       <w:r>
         <w:rPr>
@@ -8558,7 +8593,7 @@
           <w:szCs w:val="24"/>
         </w:rPr>
         <w:lastRenderedPageBreak/>
-        <w:t>more profit we can have. If the clients ask for it then the pub could organize bigger and better events.</w:t>
+        <w:t>pub needs more clients and more employees. In most of the cases the more clients we have the more profit we can have. If the clients ask for it then the pub could organize bigger and better events.</w:t>
       </w:r>
     </w:p>
     <w:p>
@@ -8669,7 +8704,7 @@
         </w:rPr>
         <w:t xml:space="preserve"> </w:t>
       </w:r>
-      <w:bookmarkStart w:id="17" w:name="_Toc420407344"/>
+      <w:bookmarkStart w:id="18" w:name="_Toc420407344"/>
       <w:r>
         <w:rPr>
           <w:rFonts w:cs="Times New Roman"/>
@@ -8678,7 +8713,7 @@
         </w:rPr>
         <w:t>Porters Five Forces</w:t>
       </w:r>
-      <w:bookmarkEnd w:id="17"/>
+      <w:bookmarkEnd w:id="18"/>
     </w:p>
     <w:p>
       <w:pPr>
@@ -9101,6 +9136,7 @@
           <w:sz w:val="24"/>
           <w:szCs w:val="24"/>
         </w:rPr>
+        <w:lastRenderedPageBreak/>
         <w:t>Bigger and better pubs or highly kno</w:t>
       </w:r>
       <w:r>
@@ -9132,7 +9168,6 @@
           <w:sz w:val="24"/>
           <w:szCs w:val="24"/>
         </w:rPr>
-        <w:lastRenderedPageBreak/>
         <w:t xml:space="preserve">Marketing partners and using customer to </w:t>
       </w:r>
       <w:r>
@@ -9533,16 +9568,8 @@
           <w:sz w:val="24"/>
           <w:szCs w:val="24"/>
         </w:rPr>
-        <w:t xml:space="preserve">Some substitute products can be specific food restaurants. They can appear any time and there is nothing to do to prevent their launch. Also, it’s very difficult to predict they appearance.  The </w:t>
-      </w:r>
-      <w:r>
-        <w:rPr>
-          <w:rFonts w:cs="Times New Roman"/>
-          <w:sz w:val="24"/>
-          <w:szCs w:val="24"/>
-        </w:rPr>
         <w:lastRenderedPageBreak/>
-        <w:t xml:space="preserve">only </w:t>
+        <w:t xml:space="preserve">Some substitute products can be specific food restaurants. They can appear any time and there is nothing to do to prevent their launch. Also, it’s very difficult to predict they appearance.  The only </w:t>
       </w:r>
       <w:r>
         <w:rPr>
@@ -9649,7 +9676,7 @@
         </w:rPr>
         <w:t xml:space="preserve"> </w:t>
       </w:r>
-      <w:bookmarkStart w:id="18" w:name="_Toc420407345"/>
+      <w:bookmarkStart w:id="19" w:name="_Toc420407345"/>
       <w:r>
         <w:rPr>
           <w:rFonts w:cs="Times New Roman"/>
@@ -9658,7 +9685,7 @@
         </w:rPr>
         <w:t>Stakeholder Analysis</w:t>
       </w:r>
-      <w:bookmarkEnd w:id="18"/>
+      <w:bookmarkEnd w:id="19"/>
       <w:r>
         <w:rPr>
           <w:rFonts w:cs="Times New Roman"/>
@@ -9900,7 +9927,7 @@
         </w:rPr>
         <w:t xml:space="preserve"> </w:t>
       </w:r>
-      <w:bookmarkStart w:id="19" w:name="_Toc420407346"/>
+      <w:bookmarkStart w:id="20" w:name="_Toc420407346"/>
       <w:r>
         <w:rPr>
           <w:rFonts w:cs="Times New Roman"/>
@@ -9908,7 +9935,7 @@
         </w:rPr>
         <w:t>Mission / vision</w:t>
       </w:r>
-      <w:bookmarkEnd w:id="19"/>
+      <w:bookmarkEnd w:id="20"/>
     </w:p>
     <w:p>
       <w:pPr>
@@ -10180,7 +10207,7 @@
         </w:rPr>
         <w:t xml:space="preserve"> </w:t>
       </w:r>
-      <w:bookmarkStart w:id="20" w:name="_Toc420407347"/>
+      <w:bookmarkStart w:id="21" w:name="_Toc420407347"/>
       <w:r>
         <w:rPr>
           <w:rFonts w:cs="Times New Roman"/>
@@ -10189,7 +10216,7 @@
         </w:rPr>
         <w:t>Business case for the system</w:t>
       </w:r>
-      <w:bookmarkEnd w:id="20"/>
+      <w:bookmarkEnd w:id="21"/>
     </w:p>
     <w:p>
       <w:pPr>
@@ -10371,7 +10398,7 @@
           <w:lang w:val="en-GB"/>
         </w:rPr>
       </w:pPr>
-      <w:bookmarkStart w:id="21" w:name="_Toc420407348"/>
+      <w:bookmarkStart w:id="22" w:name="_Toc420407348"/>
       <w:r>
         <w:rPr>
           <w:rFonts w:cs="Times New Roman"/>
@@ -10380,7 +10407,7 @@
         </w:rPr>
         <w:t>Payback projection</w:t>
       </w:r>
-      <w:bookmarkEnd w:id="21"/>
+      <w:bookmarkEnd w:id="22"/>
     </w:p>
     <w:p>
       <w:pPr>
@@ -11849,7 +11876,7 @@
         </w:rPr>
         <w:t xml:space="preserve"> </w:t>
       </w:r>
-      <w:bookmarkStart w:id="22" w:name="_Toc420407349"/>
+      <w:bookmarkStart w:id="23" w:name="_Toc420407349"/>
       <w:r>
         <w:rPr>
           <w:rFonts w:cs="Times New Roman"/>
@@ -11858,7 +11885,7 @@
         </w:rPr>
         <w:t>Business case conclusion</w:t>
       </w:r>
-      <w:bookmarkEnd w:id="22"/>
+      <w:bookmarkEnd w:id="23"/>
       <w:r>
         <w:rPr>
           <w:rFonts w:cs="Times New Roman"/>
@@ -11929,7 +11956,7 @@
           <w:szCs w:val="24"/>
         </w:rPr>
       </w:pPr>
-      <w:bookmarkStart w:id="23" w:name="_Toc420407350"/>
+      <w:bookmarkStart w:id="24" w:name="_Toc420407350"/>
       <w:r>
         <w:rPr>
           <w:rFonts w:cs="Times New Roman"/>
@@ -11937,7 +11964,7 @@
         </w:rPr>
         <w:t>Activity diagram on business level</w:t>
       </w:r>
-      <w:bookmarkEnd w:id="23"/>
+      <w:bookmarkEnd w:id="24"/>
       <w:r>
         <w:rPr>
           <w:rFonts w:cs="Times New Roman"/>
@@ -12096,7 +12123,7 @@
           <w:szCs w:val="24"/>
         </w:rPr>
       </w:pPr>
-      <w:bookmarkStart w:id="24" w:name="_Toc420407351"/>
+      <w:bookmarkStart w:id="25" w:name="_Toc420407351"/>
       <w:r>
         <w:rPr>
           <w:rFonts w:cs="Times New Roman"/>
@@ -12104,7 +12131,7 @@
         </w:rPr>
         <w:t>Event tables</w:t>
       </w:r>
-      <w:bookmarkEnd w:id="24"/>
+      <w:bookmarkEnd w:id="25"/>
       <w:r>
         <w:rPr>
           <w:rFonts w:cs="Times New Roman"/>
@@ -13290,14 +13317,14 @@
           <w:lang w:val="en-GB"/>
         </w:rPr>
       </w:pPr>
-      <w:bookmarkStart w:id="25" w:name="_Toc420407352"/>
+      <w:bookmarkStart w:id="26" w:name="_Toc420407352"/>
       <w:r>
         <w:rPr>
           <w:lang w:val="en-GB"/>
         </w:rPr>
         <w:t>3.2 Functional Requirements</w:t>
       </w:r>
-      <w:bookmarkEnd w:id="25"/>
+      <w:bookmarkEnd w:id="26"/>
     </w:p>
     <w:p>
       <w:pPr>
@@ -13306,14 +13333,14 @@
           <w:lang w:val="en-GB"/>
         </w:rPr>
       </w:pPr>
-      <w:bookmarkStart w:id="26" w:name="_Toc420407353"/>
+      <w:bookmarkStart w:id="27" w:name="_Toc420407353"/>
       <w:r>
         <w:rPr>
           <w:lang w:val="en-GB"/>
         </w:rPr>
         <w:t>Use case diagram</w:t>
       </w:r>
-      <w:bookmarkEnd w:id="26"/>
+      <w:bookmarkEnd w:id="27"/>
     </w:p>
     <w:p>
       <w:pPr>
@@ -13446,11 +13473,11 @@
       <w:pPr>
         <w:pStyle w:val="3"/>
       </w:pPr>
-      <w:bookmarkStart w:id="27" w:name="_Toc420407354"/>
+      <w:bookmarkStart w:id="28" w:name="_Toc420407354"/>
       <w:r>
         <w:t>Brief use cases</w:t>
       </w:r>
-      <w:bookmarkEnd w:id="27"/>
+      <w:bookmarkEnd w:id="28"/>
     </w:p>
     <w:p>
       <w:r>
@@ -13851,14 +13878,14 @@
           <w:lang w:val="en-GB"/>
         </w:rPr>
       </w:pPr>
-      <w:bookmarkStart w:id="28" w:name="_Toc420407355"/>
+      <w:bookmarkStart w:id="29" w:name="_Toc420407355"/>
       <w:r>
         <w:rPr>
           <w:lang w:val="en-GB"/>
         </w:rPr>
         <w:t>Mock-ups</w:t>
       </w:r>
-      <w:bookmarkEnd w:id="28"/>
+      <w:bookmarkEnd w:id="29"/>
     </w:p>
     <w:p>
       <w:pPr>
@@ -13998,7 +14025,7 @@
           <w:lang w:val="en-GB"/>
         </w:rPr>
       </w:pPr>
-      <w:bookmarkStart w:id="29" w:name="_Toc420407356"/>
+      <w:bookmarkStart w:id="30" w:name="_Toc420407356"/>
       <w:r>
         <w:rPr>
           <w:lang w:val="en-GB"/>
@@ -14011,7 +14038,7 @@
         </w:rPr>
         <w:t>Elaboration phase</w:t>
       </w:r>
-      <w:bookmarkEnd w:id="29"/>
+      <w:bookmarkEnd w:id="30"/>
     </w:p>
     <w:p>
       <w:pPr>
@@ -14051,7 +14078,7 @@
           <w:lang w:val="en-GB"/>
         </w:rPr>
       </w:pPr>
-      <w:bookmarkStart w:id="30" w:name="_Toc420407357"/>
+      <w:bookmarkStart w:id="31" w:name="_Toc420407357"/>
       <w:r>
         <w:rPr>
           <w:lang w:val="en-GB"/>
@@ -14064,7 +14091,7 @@
         </w:rPr>
         <w:t>SCRUM</w:t>
       </w:r>
-      <w:bookmarkEnd w:id="30"/>
+      <w:bookmarkEnd w:id="31"/>
       <w:r>
         <w:rPr>
           <w:lang w:val="en-GB"/>
@@ -14204,7 +14231,7 @@
           <w:lang w:val="en-GB"/>
         </w:rPr>
       </w:pPr>
-      <w:bookmarkStart w:id="31" w:name="_Toc420407358"/>
+      <w:bookmarkStart w:id="32" w:name="_Toc420407358"/>
       <w:r>
         <w:rPr>
           <w:lang w:val="en-GB"/>
@@ -14212,7 +14239,7 @@
         <w:lastRenderedPageBreak/>
         <w:t>4.2 Use case prioritization</w:t>
       </w:r>
-      <w:bookmarkEnd w:id="31"/>
+      <w:bookmarkEnd w:id="32"/>
       <w:r>
         <w:rPr>
           <w:lang w:val="en-GB"/>
@@ -15937,14 +15964,14 @@
           <w:lang w:val="en-GB"/>
         </w:rPr>
       </w:pPr>
-      <w:bookmarkStart w:id="32" w:name="_Toc420407359"/>
+      <w:bookmarkStart w:id="33" w:name="_Toc420407359"/>
       <w:r>
         <w:rPr>
           <w:lang w:val="en-GB"/>
         </w:rPr>
         <w:t>4.3 First sprint</w:t>
       </w:r>
-      <w:bookmarkEnd w:id="32"/>
+      <w:bookmarkEnd w:id="33"/>
     </w:p>
     <w:p>
       <w:pPr>
@@ -16111,14 +16138,14 @@
           <w:lang w:val="en-GB"/>
         </w:rPr>
       </w:pPr>
-      <w:bookmarkStart w:id="33" w:name="_Toc420407360"/>
+      <w:bookmarkStart w:id="34" w:name="_Toc420407360"/>
       <w:r>
         <w:rPr>
           <w:lang w:val="en-GB"/>
         </w:rPr>
         <w:t>Fully dressed use case</w:t>
       </w:r>
-      <w:bookmarkEnd w:id="33"/>
+      <w:bookmarkEnd w:id="34"/>
     </w:p>
     <w:p>
       <w:pPr>
@@ -18387,14 +18414,14 @@
           <w:lang w:val="en-GB"/>
         </w:rPr>
       </w:pPr>
-      <w:bookmarkStart w:id="34" w:name="_Toc420407361"/>
+      <w:bookmarkStart w:id="35" w:name="_Toc420407361"/>
       <w:r>
         <w:rPr>
           <w:lang w:val="en-GB"/>
         </w:rPr>
         <w:t>Candidate class</w:t>
       </w:r>
-      <w:bookmarkEnd w:id="34"/>
+      <w:bookmarkEnd w:id="35"/>
     </w:p>
     <w:p>
       <w:r>
@@ -18592,11 +18619,11 @@
       <w:pPr>
         <w:pStyle w:val="3"/>
       </w:pPr>
-      <w:bookmarkStart w:id="35" w:name="_Toc420407362"/>
+      <w:bookmarkStart w:id="36" w:name="_Toc420407362"/>
       <w:r>
         <w:t>Domain model</w:t>
       </w:r>
-      <w:bookmarkEnd w:id="35"/>
+      <w:bookmarkEnd w:id="36"/>
     </w:p>
     <w:p>
       <w:r>
@@ -20262,14 +20289,14 @@
           <w:rFonts w:eastAsiaTheme="minorHAnsi"/>
         </w:rPr>
       </w:pPr>
-      <w:bookmarkStart w:id="36" w:name="_Toc420407363"/>
+      <w:bookmarkStart w:id="37" w:name="_Toc420407363"/>
       <w:r>
         <w:rPr>
           <w:rFonts w:eastAsiaTheme="minorHAnsi"/>
         </w:rPr>
         <w:t>System sequence diagram</w:t>
       </w:r>
-      <w:bookmarkEnd w:id="36"/>
+      <w:bookmarkEnd w:id="37"/>
     </w:p>
     <w:p>
       <w:pPr>
@@ -20394,14 +20421,14 @@
           <w:lang w:val="en-GB"/>
         </w:rPr>
       </w:pPr>
-      <w:bookmarkStart w:id="37" w:name="_Toc420407364"/>
+      <w:bookmarkStart w:id="38" w:name="_Toc420407364"/>
       <w:r>
         <w:rPr>
           <w:lang w:val="en-GB"/>
         </w:rPr>
         <w:t>Operation contracts</w:t>
       </w:r>
-      <w:bookmarkEnd w:id="37"/>
+      <w:bookmarkEnd w:id="38"/>
     </w:p>
     <w:p>
       <w:pPr>
@@ -21481,14 +21508,14 @@
           <w:lang w:val="en-GB"/>
         </w:rPr>
       </w:pPr>
-      <w:bookmarkStart w:id="38" w:name="_Toc420407365"/>
+      <w:bookmarkStart w:id="39" w:name="_Toc420407365"/>
       <w:r>
         <w:rPr>
           <w:lang w:val="en-GB"/>
         </w:rPr>
         <w:t>Interaction diagram</w:t>
       </w:r>
-      <w:bookmarkEnd w:id="38"/>
+      <w:bookmarkEnd w:id="39"/>
     </w:p>
     <w:p>
       <w:pPr>
@@ -21510,17 +21537,23 @@
         <w:t xml:space="preserve">The interaction diagram shows the three-layered architecture (model/database layer, control layer and interface layer), the classes and methods that are in connection with the given use case. The diagram also shows the order of procedure and the interaction between the classes and the layers. </w:t>
       </w:r>
     </w:p>
-    <w:p/>
-    <w:p>
-      <w:r>
+    <w:p>
+      <w:pPr>
+        <w:rPr>
+          <w:lang w:val="da-DK"/>
+        </w:rPr>
+      </w:pPr>
+      <w:r>
+        <w:rPr>
+          <w:lang w:val="da-DK"/>
+        </w:rPr>
         <w:pict>
-          <v:shape id="_x0000_i1025" type="#_x0000_t75" style="width:510.75pt;height:235.5pt">
+          <v:shape id="_x0000_i1027" type="#_x0000_t75" style="width:467.25pt;height:199.5pt">
             <v:imagedata r:id="rId16" o:title="IDMakeOrder"/>
           </v:shape>
         </w:pict>
       </w:r>
     </w:p>
-    <w:p/>
     <w:p>
       <w:pPr>
         <w:rPr>
@@ -21531,141 +21564,141 @@
         <w:rPr>
           <w:rFonts w:cs="Tahoma"/>
         </w:rPr>
+        <w:t xml:space="preserve">In all the cases the order of procedure, the different tasks start from the user interface (generally by an input) and the subtasks are in the control and model layer. In the make  order use case the waiter starts new </w:t>
+      </w:r>
+      <w:r>
+        <w:rPr>
+          <w:rFonts w:cs="Tahoma"/>
+        </w:rPr>
+        <w:t xml:space="preserve">order, system  finds waiter by </w:t>
+      </w:r>
+      <w:proofErr w:type="spellStart"/>
+      <w:r>
+        <w:rPr>
+          <w:rFonts w:cs="Tahoma"/>
+        </w:rPr>
+        <w:t>cpr</w:t>
+      </w:r>
+      <w:proofErr w:type="spellEnd"/>
+      <w:r>
+        <w:rPr>
+          <w:rFonts w:cs="Tahoma"/>
+        </w:rPr>
+        <w:t xml:space="preserve"> number in</w:t>
+      </w:r>
+      <w:r>
+        <w:rPr>
+          <w:rFonts w:cs="Tahoma"/>
+        </w:rPr>
+        <w:t xml:space="preserve"> </w:t>
+      </w:r>
+      <w:proofErr w:type="spellStart"/>
+      <w:r>
+        <w:rPr>
+          <w:rFonts w:cs="Tahoma"/>
+        </w:rPr>
+        <w:t>DBStaff</w:t>
+      </w:r>
+      <w:proofErr w:type="spellEnd"/>
+      <w:r>
+        <w:rPr>
+          <w:rFonts w:cs="Tahoma"/>
+        </w:rPr>
+        <w:t xml:space="preserve">(Database)via </w:t>
+      </w:r>
+      <w:r>
+        <w:rPr>
+          <w:rFonts w:cs="Tahoma"/>
+        </w:rPr>
+        <w:t xml:space="preserve"> staff controller and searches for free tables in </w:t>
+      </w:r>
+      <w:proofErr w:type="spellStart"/>
+      <w:r>
+        <w:rPr>
+          <w:rFonts w:cs="Tahoma"/>
+        </w:rPr>
+        <w:t>DBTable</w:t>
+      </w:r>
+      <w:proofErr w:type="spellEnd"/>
+      <w:r>
+        <w:rPr>
+          <w:rFonts w:cs="Tahoma"/>
+        </w:rPr>
+        <w:t>(Database). Through the controller system creates order instance and inserts it in database.</w:t>
+      </w:r>
+    </w:p>
+    <w:p>
+      <w:pPr>
+        <w:rPr>
+          <w:rFonts w:cs="Tahoma"/>
+        </w:rPr>
+      </w:pPr>
+      <w:r>
+        <w:rPr>
+          <w:rFonts w:cs="Tahoma"/>
+        </w:rPr>
         <w:lastRenderedPageBreak/>
-        <w:t xml:space="preserve">In all the cases the order of procedure, the different tasks start from the user interface (generally by an input) and the subtasks are in the control and model layer. In the make  order use case the waiter starts new </w:t>
-      </w:r>
+        <w:t xml:space="preserve">In order to add merchandises to the order object waiter inputs name of the merchandise and it should be retrieved from database afterwards. For adding merchandises system creates </w:t>
+      </w:r>
+      <w:proofErr w:type="spellStart"/>
       <w:r>
         <w:rPr>
           <w:rFonts w:cs="Tahoma"/>
         </w:rPr>
-        <w:t xml:space="preserve">order, system  finds waiter by </w:t>
+        <w:t>orderLine</w:t>
+      </w:r>
+      <w:proofErr w:type="spellEnd"/>
+      <w:r>
+        <w:rPr>
+          <w:rFonts w:cs="Tahoma"/>
+        </w:rPr>
+        <w:t xml:space="preserve"> object and adds there </w:t>
+      </w:r>
+      <w:proofErr w:type="gramStart"/>
+      <w:r>
+        <w:rPr>
+          <w:rFonts w:cs="Tahoma"/>
+        </w:rPr>
+        <w:t>merchandises  with</w:t>
+      </w:r>
+      <w:proofErr w:type="gramEnd"/>
+      <w:r>
+        <w:rPr>
+          <w:rFonts w:cs="Tahoma"/>
+        </w:rPr>
+        <w:t xml:space="preserve"> quantity. </w:t>
+      </w:r>
+    </w:p>
+    <w:p>
+      <w:pPr>
+        <w:rPr>
+          <w:rFonts w:cs="Tahoma"/>
+          <w:lang w:val="en-GB"/>
+        </w:rPr>
+      </w:pPr>
+      <w:r>
+        <w:rPr>
+          <w:rFonts w:cs="Tahoma"/>
+        </w:rPr>
+        <w:t xml:space="preserve">The last step is </w:t>
       </w:r>
       <w:proofErr w:type="spellStart"/>
       <w:r>
         <w:rPr>
           <w:rFonts w:cs="Tahoma"/>
         </w:rPr>
-        <w:t>cpr</w:t>
+        <w:t>makePayment</w:t>
       </w:r>
       <w:proofErr w:type="spellEnd"/>
       <w:r>
         <w:rPr>
           <w:rFonts w:cs="Tahoma"/>
         </w:rPr>
-        <w:t xml:space="preserve"> number in</w:t>
+        <w:t xml:space="preserve"> with specified order. System </w:t>
       </w:r>
       <w:r>
         <w:rPr>
           <w:rFonts w:cs="Tahoma"/>
-        </w:rPr>
-        <w:t xml:space="preserve"> </w:t>
-      </w:r>
-      <w:proofErr w:type="spellStart"/>
-      <w:r>
-        <w:rPr>
-          <w:rFonts w:cs="Tahoma"/>
-        </w:rPr>
-        <w:t>DBStaff</w:t>
-      </w:r>
-      <w:proofErr w:type="spellEnd"/>
-      <w:r>
-        <w:rPr>
-          <w:rFonts w:cs="Tahoma"/>
-        </w:rPr>
-        <w:t xml:space="preserve">(Database)via </w:t>
-      </w:r>
-      <w:r>
-        <w:rPr>
-          <w:rFonts w:cs="Tahoma"/>
-        </w:rPr>
-        <w:t xml:space="preserve"> staff controller and searches for free tables in </w:t>
-      </w:r>
-      <w:proofErr w:type="spellStart"/>
-      <w:r>
-        <w:rPr>
-          <w:rFonts w:cs="Tahoma"/>
-        </w:rPr>
-        <w:t>DBTable</w:t>
-      </w:r>
-      <w:proofErr w:type="spellEnd"/>
-      <w:r>
-        <w:rPr>
-          <w:rFonts w:cs="Tahoma"/>
-        </w:rPr>
-        <w:t>(Database). Through the controller system creates order instance and inserts it in database.</w:t>
-      </w:r>
-    </w:p>
-    <w:p>
-      <w:pPr>
-        <w:rPr>
-          <w:rFonts w:cs="Tahoma"/>
-        </w:rPr>
-      </w:pPr>
-      <w:r>
-        <w:rPr>
-          <w:rFonts w:cs="Tahoma"/>
-        </w:rPr>
-        <w:t xml:space="preserve">In order to add merchandises to the order object waiter inputs name of the merchandise and it should be retrieved from database afterwards. For adding merchandises system creates </w:t>
-      </w:r>
-      <w:proofErr w:type="spellStart"/>
-      <w:r>
-        <w:rPr>
-          <w:rFonts w:cs="Tahoma"/>
-        </w:rPr>
-        <w:t>orderLine</w:t>
-      </w:r>
-      <w:proofErr w:type="spellEnd"/>
-      <w:r>
-        <w:rPr>
-          <w:rFonts w:cs="Tahoma"/>
-        </w:rPr>
-        <w:t xml:space="preserve"> object and adds there </w:t>
-      </w:r>
-      <w:proofErr w:type="gramStart"/>
-      <w:r>
-        <w:rPr>
-          <w:rFonts w:cs="Tahoma"/>
-        </w:rPr>
-        <w:t>merchandises  with</w:t>
-      </w:r>
-      <w:proofErr w:type="gramEnd"/>
-      <w:r>
-        <w:rPr>
-          <w:rFonts w:cs="Tahoma"/>
-        </w:rPr>
-        <w:t xml:space="preserve"> quantity. </w:t>
-      </w:r>
-    </w:p>
-    <w:p>
-      <w:pPr>
-        <w:rPr>
-          <w:rFonts w:cs="Tahoma"/>
-          <w:lang w:val="en-GB"/>
-        </w:rPr>
-      </w:pPr>
-      <w:r>
-        <w:rPr>
-          <w:rFonts w:cs="Tahoma"/>
-        </w:rPr>
-        <w:t xml:space="preserve">The last step is </w:t>
-      </w:r>
-      <w:proofErr w:type="spellStart"/>
-      <w:r>
-        <w:rPr>
-          <w:rFonts w:cs="Tahoma"/>
-        </w:rPr>
-        <w:t>makePayment</w:t>
-      </w:r>
-      <w:proofErr w:type="spellEnd"/>
-      <w:r>
-        <w:rPr>
-          <w:rFonts w:cs="Tahoma"/>
-        </w:rPr>
-        <w:t xml:space="preserve"> with specified order. System </w:t>
-      </w:r>
-      <w:r>
-        <w:rPr>
-          <w:rFonts w:cs="Tahoma"/>
           <w:lang w:val="en-GB"/>
         </w:rPr>
         <w:t>computes total.</w:t>
@@ -21678,14 +21711,14 @@
           <w:lang w:val="en-GB"/>
         </w:rPr>
       </w:pPr>
-      <w:bookmarkStart w:id="39" w:name="_Toc420407366"/>
+      <w:bookmarkStart w:id="40" w:name="_Toc420407366"/>
       <w:r>
         <w:rPr>
           <w:lang w:val="en-GB"/>
         </w:rPr>
         <w:t>Design class diagram</w:t>
       </w:r>
-      <w:bookmarkEnd w:id="39"/>
+      <w:bookmarkEnd w:id="40"/>
     </w:p>
     <w:p>
       <w:pPr>
@@ -21836,11 +21869,11 @@
       <w:pPr>
         <w:pStyle w:val="3"/>
       </w:pPr>
-      <w:bookmarkStart w:id="40" w:name="_Toc420407367"/>
+      <w:bookmarkStart w:id="41" w:name="_Toc420407367"/>
       <w:r>
         <w:t>Code</w:t>
       </w:r>
-      <w:bookmarkEnd w:id="40"/>
+      <w:bookmarkEnd w:id="41"/>
     </w:p>
     <w:p>
       <w:r>
@@ -21851,11 +21884,11 @@
       <w:pPr>
         <w:pStyle w:val="3"/>
       </w:pPr>
-      <w:bookmarkStart w:id="41" w:name="_Toc420407368"/>
+      <w:bookmarkStart w:id="42" w:name="_Toc420407368"/>
       <w:r>
         <w:t>Test</w:t>
       </w:r>
-      <w:bookmarkEnd w:id="41"/>
+      <w:bookmarkEnd w:id="42"/>
     </w:p>
     <w:p>
       <w:pPr>
@@ -22280,7 +22313,6 @@
         <w:rPr>
           <w:lang w:val="en-GB"/>
         </w:rPr>
-        <w:lastRenderedPageBreak/>
         <w:t xml:space="preserve">Unit and Integration </w:t>
       </w:r>
       <w:proofErr w:type="gramStart"/>
@@ -22375,21 +22407,19 @@
         <w:rPr>
           <w:lang w:val="en-GB"/>
         </w:rPr>
-        <w:t xml:space="preserve"> is black box testing which purpose </w:t>
-      </w:r>
-      <w:proofErr w:type="gramStart"/>
-      <w:r>
-        <w:rPr>
-          <w:lang w:val="en-GB"/>
-        </w:rPr>
-        <w:t>is figure</w:t>
-      </w:r>
-      <w:proofErr w:type="gramEnd"/>
-      <w:r>
-        <w:rPr>
-          <w:lang w:val="en-GB"/>
-        </w:rPr>
-        <w:t xml:space="preserve"> out if made software </w:t>
+        <w:t xml:space="preserve"> is black box testing which purpose is</w:t>
+      </w:r>
+      <w:r>
+        <w:rPr>
+          <w:lang w:val="en-GB"/>
+        </w:rPr>
+        <w:t xml:space="preserve"> to</w:t>
+      </w:r>
+      <w:r>
+        <w:rPr>
+          <w:lang w:val="en-GB"/>
+        </w:rPr>
+        <w:t xml:space="preserve"> figure out if made software </w:t>
       </w:r>
       <w:r>
         <w:rPr>
@@ -22839,11 +22869,11 @@
       <w:pPr>
         <w:pStyle w:val="1"/>
       </w:pPr>
-      <w:bookmarkStart w:id="42" w:name="_Toc420407369"/>
+      <w:bookmarkStart w:id="43" w:name="_Toc420407369"/>
       <w:r>
         <w:t>5 Construction phase</w:t>
       </w:r>
-      <w:bookmarkEnd w:id="42"/>
+      <w:bookmarkEnd w:id="43"/>
     </w:p>
     <w:p/>
     <w:p>
@@ -22884,14 +22914,14 @@
           <w:lang w:val="en-GB"/>
         </w:rPr>
       </w:pPr>
-      <w:bookmarkStart w:id="43" w:name="_Toc420407370"/>
+      <w:bookmarkStart w:id="44" w:name="_Toc420407370"/>
       <w:r>
         <w:rPr>
           <w:lang w:val="en-GB"/>
         </w:rPr>
         <w:t>5.1 Second sprint</w:t>
       </w:r>
-      <w:bookmarkEnd w:id="43"/>
+      <w:bookmarkEnd w:id="44"/>
     </w:p>
     <w:p>
       <w:pPr>
@@ -22940,42 +22970,42 @@
       <w:pPr>
         <w:pStyle w:val="3"/>
       </w:pPr>
-      <w:bookmarkStart w:id="44" w:name="_Toc420407371"/>
+      <w:bookmarkStart w:id="45" w:name="_Toc420407371"/>
+      <w:r>
+        <w:t>Data base architecture</w:t>
+      </w:r>
+      <w:bookmarkEnd w:id="45"/>
+      <w:r>
+        <w:t xml:space="preserve"> </w:t>
+      </w:r>
+    </w:p>
+    <w:p>
+      <w:r>
+        <w:t>In order to store all data in the database in our software we have applied Data acces</w:t>
+      </w:r>
+      <w:r>
+        <w:t>s layer besides</w:t>
+      </w:r>
+      <w:r>
+        <w:t xml:space="preserve"> GUI layer and Business </w:t>
+      </w:r>
+      <w:r>
+        <w:t xml:space="preserve">Logic </w:t>
+      </w:r>
+      <w:proofErr w:type="gramStart"/>
+      <w:r>
+        <w:t>Layer(</w:t>
+      </w:r>
+      <w:proofErr w:type="gramEnd"/>
+      <w:r>
+        <w:t>Control Layer).</w:t>
+      </w:r>
+    </w:p>
+    <w:p>
       <w:r>
         <w:lastRenderedPageBreak/>
-        <w:t>Data base architecture</w:t>
-      </w:r>
-      <w:bookmarkEnd w:id="44"/>
-      <w:r>
-        <w:t xml:space="preserve"> </w:t>
-      </w:r>
-    </w:p>
-    <w:p>
-      <w:r>
-        <w:t>In order to store all data in the database in our software we have applied Data acces</w:t>
-      </w:r>
-      <w:r>
-        <w:t>s layer besides</w:t>
-      </w:r>
-      <w:r>
-        <w:t xml:space="preserve"> GUI layer and Business </w:t>
-      </w:r>
-      <w:r>
-        <w:t xml:space="preserve">Logic </w:t>
-      </w:r>
-      <w:proofErr w:type="gramStart"/>
-      <w:r>
-        <w:t>Layer(</w:t>
-      </w:r>
-      <w:proofErr w:type="gramEnd"/>
-      <w:r>
-        <w:t>Control Layer).</w:t>
-      </w:r>
-    </w:p>
-    <w:p>
-      <w:r>
         <w:pict>
-          <v:shape id="_x0000_i1026" type="#_x0000_t75" style="width:337.5pt;height:120pt">
+          <v:shape id="_x0000_i1025" type="#_x0000_t75" style="width:337.5pt;height:120pt">
             <v:imagedata r:id="rId18" o:title="DB model"/>
           </v:shape>
         </w:pict>
@@ -23007,14 +23037,14 @@
           <w:lang w:val="en-GB"/>
         </w:rPr>
       </w:pPr>
-      <w:bookmarkStart w:id="45" w:name="_Toc420407372"/>
+      <w:bookmarkStart w:id="46" w:name="_Toc420407372"/>
       <w:r>
         <w:rPr>
           <w:lang w:val="en-GB"/>
         </w:rPr>
         <w:t>Relational model</w:t>
       </w:r>
-      <w:bookmarkEnd w:id="45"/>
+      <w:bookmarkEnd w:id="46"/>
       <w:r>
         <w:rPr>
           <w:lang w:val="en-GB"/>
@@ -23088,7 +23118,7 @@
           <w:lang w:val="en-GB"/>
         </w:rPr>
         <w:pict>
-          <v:shape id="_x0000_i1027" type="#_x0000_t75" style="width:468pt;height:177pt">
+          <v:shape id="_x0000_i1026" type="#_x0000_t75" style="width:468pt;height:177pt">
             <v:imagedata r:id="rId19" o:title="DB model"/>
           </v:shape>
         </w:pict>
@@ -23144,26 +23174,315 @@
           <w:lang w:val="en-GB"/>
         </w:rPr>
       </w:pPr>
-      <w:bookmarkStart w:id="46" w:name="_Toc420407373"/>
+      <w:bookmarkStart w:id="47" w:name="_Toc420407373"/>
+      <w:r>
+        <w:rPr>
+          <w:lang w:val="en-GB"/>
+        </w:rPr>
+        <w:t xml:space="preserve">Grasp </w:t>
+      </w:r>
+      <w:bookmarkEnd w:id="47"/>
+      <w:r>
+        <w:rPr>
+          <w:lang w:val="en-GB"/>
+        </w:rPr>
+        <w:t xml:space="preserve">and </w:t>
+      </w:r>
+      <w:proofErr w:type="spellStart"/>
+      <w:r>
+        <w:rPr>
+          <w:lang w:val="en-GB"/>
+        </w:rPr>
+        <w:t>GoF</w:t>
+      </w:r>
+      <w:proofErr w:type="spellEnd"/>
+      <w:r>
+        <w:rPr>
+          <w:lang w:val="en-GB"/>
+        </w:rPr>
+        <w:t xml:space="preserve"> patterns</w:t>
+      </w:r>
+    </w:p>
+    <w:p>
+      <w:pPr>
+        <w:rPr>
+          <w:lang w:val="en-GB"/>
+        </w:rPr>
+      </w:pPr>
+      <w:r>
+        <w:rPr>
+          <w:lang w:val="en-GB"/>
+        </w:rPr>
+        <w:t>To make our code reusable</w:t>
+      </w:r>
+      <w:r>
+        <w:rPr>
+          <w:lang w:val="en-GB"/>
+        </w:rPr>
+        <w:t>, flexible and maintainable we were</w:t>
+      </w:r>
+      <w:r>
+        <w:rPr>
+          <w:lang w:val="en-GB"/>
+        </w:rPr>
+        <w:t xml:space="preserve"> designing our software according to the</w:t>
+      </w:r>
+      <w:r>
+        <w:rPr>
+          <w:lang w:val="en-GB"/>
+        </w:rPr>
+        <w:t xml:space="preserve"> GRASP</w:t>
+      </w:r>
+      <w:r>
+        <w:rPr>
+          <w:lang w:val="en-GB"/>
+        </w:rPr>
+        <w:t xml:space="preserve"> </w:t>
+      </w:r>
+      <w:proofErr w:type="gramStart"/>
+      <w:r>
+        <w:rPr>
+          <w:lang w:val="en-GB"/>
+        </w:rPr>
+        <w:t>principles(</w:t>
+      </w:r>
+      <w:proofErr w:type="gramEnd"/>
+      <w:r>
+        <w:rPr>
+          <w:lang w:val="en-GB"/>
+        </w:rPr>
+        <w:t>patterns)</w:t>
+      </w:r>
+      <w:r>
+        <w:rPr>
+          <w:lang w:val="en-GB"/>
+        </w:rPr>
+        <w:t xml:space="preserve"> which is considering as assign responsibilities patterns. We have been using </w:t>
+      </w:r>
+      <w:proofErr w:type="gramStart"/>
+      <w:r>
+        <w:rPr>
+          <w:lang w:val="en-GB"/>
+        </w:rPr>
+        <w:t xml:space="preserve">mostly </w:t>
+      </w:r>
+      <w:r>
+        <w:rPr>
+          <w:lang w:val="en-GB"/>
+        </w:rPr>
+        <w:t xml:space="preserve"> few</w:t>
+      </w:r>
+      <w:proofErr w:type="gramEnd"/>
+      <w:r>
+        <w:rPr>
+          <w:lang w:val="en-GB"/>
+        </w:rPr>
+        <w:t xml:space="preserve"> of them</w:t>
+      </w:r>
+      <w:r>
+        <w:rPr>
+          <w:lang w:val="en-GB"/>
+        </w:rPr>
+        <w:t xml:space="preserve"> – Low coupling, High </w:t>
+      </w:r>
+      <w:r>
+        <w:rPr>
+          <w:lang w:val="en-GB"/>
+        </w:rPr>
+        <w:t>cohesion</w:t>
+      </w:r>
+      <w:r>
+        <w:rPr>
+          <w:lang w:val="en-GB"/>
+        </w:rPr>
+        <w:t>, Controller and Creator.</w:t>
+      </w:r>
+    </w:p>
+    <w:p>
+      <w:pPr>
+        <w:pStyle w:val="4"/>
+        <w:rPr>
+          <w:lang w:val="en-GB"/>
+        </w:rPr>
+      </w:pPr>
       <w:r>
         <w:rPr>
           <w:lang w:val="en-GB"/>
         </w:rPr>
         <w:lastRenderedPageBreak/>
-        <w:t xml:space="preserve">Grasp </w:t>
-      </w:r>
-      <w:bookmarkEnd w:id="46"/>
-      <w:r>
-        <w:rPr>
-          <w:lang w:val="en-GB"/>
-        </w:rPr>
-        <w:t xml:space="preserve">and </w:t>
-      </w:r>
+        <w:t>Low coupling</w:t>
+      </w:r>
+    </w:p>
+    <w:p>
+      <w:pPr>
+        <w:rPr>
+          <w:lang w:val="en-GB"/>
+        </w:rPr>
+      </w:pPr>
+      <w:r>
+        <w:rPr>
+          <w:lang w:val="en-GB"/>
+        </w:rPr>
+        <w:t>To improve reusing potential of our code low coupling principle was applying all the time. We tried to reduce impaction in one class on another.</w:t>
+      </w:r>
+    </w:p>
+    <w:p>
+      <w:pPr>
+        <w:pStyle w:val="4"/>
+        <w:rPr>
+          <w:lang w:val="en-GB"/>
+        </w:rPr>
+      </w:pPr>
+      <w:r>
+        <w:rPr>
+          <w:lang w:val="en-GB"/>
+        </w:rPr>
+        <w:t>High cohesion</w:t>
+      </w:r>
+    </w:p>
+    <w:p>
+      <w:pPr>
+        <w:rPr>
+          <w:lang w:val="en-GB"/>
+        </w:rPr>
+      </w:pPr>
+      <w:r>
+        <w:rPr>
+          <w:lang w:val="en-GB"/>
+        </w:rPr>
+        <w:t xml:space="preserve">To make code more comprehensible, manageable and understandable </w:t>
+      </w:r>
+      <w:r>
+        <w:rPr>
+          <w:lang w:val="en-GB"/>
+        </w:rPr>
+        <w:t xml:space="preserve">we assigned to each class </w:t>
+      </w:r>
+      <w:r>
+        <w:rPr>
+          <w:lang w:val="en-GB"/>
+        </w:rPr>
+        <w:t>one or few responsibilities in order to avoid unrelated ones. Therefore our code was strongly related and highly focused.</w:t>
+      </w:r>
+    </w:p>
+    <w:p>
+      <w:pPr>
+        <w:pStyle w:val="4"/>
+        <w:rPr>
+          <w:lang w:val="en-GB"/>
+        </w:rPr>
+      </w:pPr>
+      <w:r>
+        <w:rPr>
+          <w:lang w:val="en-GB"/>
+        </w:rPr>
+        <w:t>Controller</w:t>
+      </w:r>
+    </w:p>
+    <w:p>
+      <w:pPr>
+        <w:rPr>
+          <w:lang w:val="en-GB"/>
+        </w:rPr>
+      </w:pPr>
+      <w:r>
+        <w:rPr>
+          <w:lang w:val="en-GB"/>
+        </w:rPr>
+        <w:t xml:space="preserve">In order to avoid appointing </w:t>
+      </w:r>
+      <w:r>
+        <w:rPr>
+          <w:lang w:val="en-GB"/>
+        </w:rPr>
+        <w:t>responsibilities to UI classes we have been employing controller principle which means that we had additional object for receiving messages from UI and delegate activity along other objects</w:t>
+      </w:r>
+    </w:p>
+    <w:p>
+      <w:pPr>
+        <w:pStyle w:val="4"/>
+        <w:rPr>
+          <w:lang w:val="en-GB"/>
+        </w:rPr>
+      </w:pPr>
+      <w:r>
+        <w:rPr>
+          <w:lang w:val="en-GB"/>
+        </w:rPr>
+        <w:t xml:space="preserve">Creator </w:t>
+      </w:r>
+    </w:p>
+    <w:p>
+      <w:pPr>
+        <w:rPr>
+          <w:lang w:val="en-GB"/>
+        </w:rPr>
+      </w:pPr>
+      <w:r>
+        <w:rPr>
+          <w:lang w:val="en-GB"/>
+        </w:rPr>
+        <w:t xml:space="preserve">We have been following few rules according to this principle </w:t>
+      </w:r>
+      <w:r>
+        <w:rPr>
+          <w:lang w:val="en-GB"/>
+        </w:rPr>
+        <w:t xml:space="preserve">whereby </w:t>
+      </w:r>
+      <w:r>
+        <w:rPr>
+          <w:lang w:val="en-GB"/>
+        </w:rPr>
+        <w:t>we were able to define which class in responsible for creation another class</w:t>
+      </w:r>
+    </w:p>
+    <w:p>
+      <w:pPr>
+        <w:pStyle w:val="4"/>
+        <w:rPr>
+          <w:lang w:val="en-GB"/>
+        </w:rPr>
+      </w:pPr>
       <w:proofErr w:type="spellStart"/>
       <w:r>
         <w:rPr>
           <w:lang w:val="en-GB"/>
         </w:rPr>
+        <w:t>Gof</w:t>
+      </w:r>
+      <w:proofErr w:type="spellEnd"/>
+    </w:p>
+    <w:p>
+      <w:pPr>
+        <w:rPr>
+          <w:lang w:val="en-GB"/>
+        </w:rPr>
+      </w:pPr>
+      <w:r>
+        <w:rPr>
+          <w:lang w:val="en-GB"/>
+        </w:rPr>
+        <w:t xml:space="preserve">Only one pattern </w:t>
+      </w:r>
+      <w:r>
+        <w:rPr>
+          <w:u w:val="single"/>
+          <w:lang w:val="en-GB"/>
+        </w:rPr>
+        <w:t>Single tone</w:t>
+      </w:r>
+      <w:r>
+        <w:rPr>
+          <w:lang w:val="en-GB"/>
+        </w:rPr>
+        <w:t xml:space="preserve"> has been employed from </w:t>
+      </w:r>
+      <w:proofErr w:type="spellStart"/>
+      <w:r>
+        <w:rPr>
+          <w:lang w:val="en-GB"/>
+        </w:rPr>
         <w:t>GoF</w:t>
       </w:r>
       <w:proofErr w:type="spellEnd"/>
@@ -23171,356 +23490,66 @@
         <w:rPr>
           <w:lang w:val="en-GB"/>
         </w:rPr>
-        <w:t xml:space="preserve"> patterns</w:t>
-      </w:r>
-    </w:p>
-    <w:p>
-      <w:pPr>
-        <w:rPr>
-          <w:lang w:val="en-GB"/>
-        </w:rPr>
-      </w:pPr>
-      <w:r>
-        <w:rPr>
-          <w:lang w:val="en-GB"/>
-        </w:rPr>
-        <w:t>To make our code reusable</w:t>
-      </w:r>
-      <w:r>
-        <w:rPr>
-          <w:lang w:val="en-GB"/>
-        </w:rPr>
-        <w:t>, flexible and maintainable we were</w:t>
-      </w:r>
-      <w:r>
-        <w:rPr>
-          <w:lang w:val="en-GB"/>
-        </w:rPr>
-        <w:t xml:space="preserve"> designing our software according to the</w:t>
-      </w:r>
-      <w:r>
-        <w:rPr>
-          <w:lang w:val="en-GB"/>
-        </w:rPr>
-        <w:t xml:space="preserve"> GRASP</w:t>
-      </w:r>
+        <w:t xml:space="preserve"> collection.</w:t>
+      </w:r>
+    </w:p>
+    <w:p>
+      <w:pPr>
+        <w:rPr>
+          <w:lang w:val="en-GB"/>
+        </w:rPr>
+      </w:pPr>
+    </w:p>
+    <w:p>
+      <w:pPr>
+        <w:pStyle w:val="1"/>
+        <w:rPr>
+          <w:lang w:val="en-GB"/>
+        </w:rPr>
+      </w:pPr>
       <w:r>
         <w:rPr>
           <w:lang w:val="en-GB"/>
         </w:rPr>
         <w:t xml:space="preserve"> </w:t>
       </w:r>
+      <w:bookmarkStart w:id="48" w:name="_Toc420407374"/>
+      <w:r>
+        <w:rPr>
+          <w:lang w:val="en-GB"/>
+        </w:rPr>
+        <w:t>6 Group Evaluation</w:t>
+      </w:r>
+      <w:bookmarkEnd w:id="48"/>
+    </w:p>
+    <w:p>
+      <w:r>
+        <w:t>According to the Insight test, our team is formed by a considerate</w:t>
+      </w:r>
+      <w:r>
+        <w:t xml:space="preserve"> </w:t>
+      </w:r>
+      <w:r>
+        <w:t xml:space="preserve">mixture of the color green and yellow but also green and blue. After working on the first semester’s final project and the second semester’s final project (with the same team members), this combination of colors in team members proved to be an efficient one, both in work process and communication between team members. </w:t>
+      </w:r>
+    </w:p>
+    <w:p/>
+    <w:p>
+      <w:r>
+        <w:t>&lt;</w:t>
+      </w:r>
       <w:proofErr w:type="gramStart"/>
       <w:r>
-        <w:rPr>
-          <w:lang w:val="en-GB"/>
-        </w:rPr>
-        <w:t>principles(</w:t>
+        <w:t>table</w:t>
       </w:r>
       <w:proofErr w:type="gramEnd"/>
       <w:r>
-        <w:rPr>
-          <w:lang w:val="en-GB"/>
-        </w:rPr>
-        <w:t>patterns)</w:t>
-      </w:r>
-      <w:r>
-        <w:rPr>
-          <w:lang w:val="en-GB"/>
-        </w:rPr>
-        <w:t xml:space="preserve"> which is considering as assign responsibilities patterns. We have been using </w:t>
-      </w:r>
-      <w:proofErr w:type="gramStart"/>
-      <w:r>
-        <w:rPr>
-          <w:lang w:val="en-GB"/>
-        </w:rPr>
-        <w:t xml:space="preserve">mostly </w:t>
-      </w:r>
-      <w:r>
-        <w:rPr>
-          <w:lang w:val="en-GB"/>
-        </w:rPr>
-        <w:t xml:space="preserve"> few</w:t>
-      </w:r>
-      <w:proofErr w:type="gramEnd"/>
-      <w:r>
-        <w:rPr>
-          <w:lang w:val="en-GB"/>
-        </w:rPr>
-        <w:t xml:space="preserve"> of them</w:t>
-      </w:r>
-      <w:r>
-        <w:rPr>
-          <w:lang w:val="en-GB"/>
-        </w:rPr>
-        <w:t xml:space="preserve"> – Low coupling, High </w:t>
-      </w:r>
-      <w:r>
-        <w:rPr>
-          <w:lang w:val="en-GB"/>
-        </w:rPr>
-        <w:t>cohesion</w:t>
-      </w:r>
-      <w:r>
-        <w:rPr>
-          <w:lang w:val="en-GB"/>
-        </w:rPr>
-        <w:t>, Controller and Creator.</w:t>
-      </w:r>
-    </w:p>
-    <w:p>
-      <w:pPr>
-        <w:pStyle w:val="4"/>
-        <w:rPr>
-          <w:lang w:val="en-GB"/>
-        </w:rPr>
-      </w:pPr>
-      <w:r>
-        <w:rPr>
-          <w:lang w:val="en-GB"/>
-        </w:rPr>
-        <w:t>Low coupling</w:t>
-      </w:r>
-    </w:p>
-    <w:p>
-      <w:pPr>
-        <w:rPr>
-          <w:lang w:val="en-GB"/>
-        </w:rPr>
-      </w:pPr>
-      <w:r>
-        <w:rPr>
-          <w:lang w:val="en-GB"/>
-        </w:rPr>
-        <w:t>To improve reusing potential of our code low coupling principle was applying all the time. We tried to reduce impaction in one class on another.</w:t>
-      </w:r>
-    </w:p>
-    <w:p>
-      <w:pPr>
-        <w:pStyle w:val="4"/>
-        <w:rPr>
-          <w:lang w:val="en-GB"/>
-        </w:rPr>
-      </w:pPr>
-      <w:r>
-        <w:rPr>
-          <w:lang w:val="en-GB"/>
-        </w:rPr>
-        <w:t>High cohesion</w:t>
-      </w:r>
-    </w:p>
-    <w:p>
-      <w:pPr>
-        <w:rPr>
-          <w:lang w:val="en-GB"/>
-        </w:rPr>
-      </w:pPr>
-      <w:r>
-        <w:rPr>
-          <w:lang w:val="en-GB"/>
-        </w:rPr>
-        <w:t xml:space="preserve">To make code more comprehensible, manageable and understandable </w:t>
-      </w:r>
-      <w:r>
-        <w:rPr>
-          <w:lang w:val="en-GB"/>
-        </w:rPr>
-        <w:t xml:space="preserve">we assigned to each class </w:t>
-      </w:r>
-      <w:r>
-        <w:rPr>
-          <w:lang w:val="en-GB"/>
-        </w:rPr>
-        <w:t>one or few responsibilities in order to avoid unrelated ones. Therefore our code was strongly related and highly focused.</w:t>
-      </w:r>
-    </w:p>
-    <w:p>
-      <w:pPr>
-        <w:pStyle w:val="4"/>
-        <w:rPr>
-          <w:lang w:val="en-GB"/>
-        </w:rPr>
-      </w:pPr>
-      <w:r>
-        <w:rPr>
-          <w:lang w:val="en-GB"/>
-        </w:rPr>
-        <w:t>Controller</w:t>
-      </w:r>
-    </w:p>
-    <w:p>
-      <w:pPr>
-        <w:rPr>
-          <w:lang w:val="en-GB"/>
-        </w:rPr>
-      </w:pPr>
-      <w:r>
-        <w:rPr>
-          <w:lang w:val="en-GB"/>
-        </w:rPr>
-        <w:t xml:space="preserve">In order to avoid appointing </w:t>
-      </w:r>
-      <w:r>
-        <w:rPr>
-          <w:lang w:val="en-GB"/>
-        </w:rPr>
-        <w:t>responsibilities to UI classes we have been employing controller principle which means that we had additional object for receiving messages from UI and delegate activity along other objects</w:t>
-      </w:r>
-    </w:p>
-    <w:p>
-      <w:pPr>
-        <w:pStyle w:val="4"/>
-        <w:rPr>
-          <w:lang w:val="en-GB"/>
-        </w:rPr>
-      </w:pPr>
-      <w:r>
-        <w:rPr>
-          <w:lang w:val="en-GB"/>
-        </w:rPr>
-        <w:t xml:space="preserve">Creator </w:t>
-      </w:r>
-    </w:p>
-    <w:p>
-      <w:pPr>
-        <w:rPr>
-          <w:lang w:val="en-GB"/>
-        </w:rPr>
-      </w:pPr>
-      <w:r>
-        <w:rPr>
-          <w:lang w:val="en-GB"/>
-        </w:rPr>
-        <w:t xml:space="preserve">We have been following few rules according to this principle </w:t>
-      </w:r>
-      <w:r>
-        <w:rPr>
-          <w:lang w:val="en-GB"/>
-        </w:rPr>
-        <w:t xml:space="preserve">whereby </w:t>
-      </w:r>
-      <w:r>
-        <w:rPr>
-          <w:lang w:val="en-GB"/>
-        </w:rPr>
-        <w:t>we were able to define which class in responsible for creation another class</w:t>
-      </w:r>
-    </w:p>
-    <w:p>
-      <w:pPr>
-        <w:pStyle w:val="4"/>
-        <w:rPr>
-          <w:lang w:val="en-GB"/>
-        </w:rPr>
-      </w:pPr>
-      <w:proofErr w:type="spellStart"/>
-      <w:r>
-        <w:rPr>
-          <w:lang w:val="en-GB"/>
-        </w:rPr>
-        <w:t>Gof</w:t>
-      </w:r>
-      <w:proofErr w:type="spellEnd"/>
-    </w:p>
-    <w:p>
-      <w:pPr>
-        <w:rPr>
-          <w:lang w:val="en-GB"/>
-        </w:rPr>
-      </w:pPr>
-      <w:r>
-        <w:rPr>
-          <w:lang w:val="en-GB"/>
-        </w:rPr>
-        <w:t xml:space="preserve">Only one pattern </w:t>
-      </w:r>
-      <w:r>
-        <w:rPr>
-          <w:u w:val="single"/>
-          <w:lang w:val="en-GB"/>
-        </w:rPr>
-        <w:t>Single tone</w:t>
-      </w:r>
-      <w:r>
-        <w:rPr>
-          <w:lang w:val="en-GB"/>
-        </w:rPr>
-        <w:t xml:space="preserve"> has been employed from </w:t>
-      </w:r>
-      <w:proofErr w:type="spellStart"/>
-      <w:r>
-        <w:rPr>
-          <w:lang w:val="en-GB"/>
-        </w:rPr>
-        <w:t>GoF</w:t>
-      </w:r>
-      <w:proofErr w:type="spellEnd"/>
-      <w:r>
-        <w:rPr>
-          <w:lang w:val="en-GB"/>
-        </w:rPr>
-        <w:t xml:space="preserve"> collection.</w:t>
-      </w:r>
-    </w:p>
-    <w:p>
-      <w:pPr>
-        <w:rPr>
-          <w:lang w:val="en-GB"/>
-        </w:rPr>
-      </w:pPr>
-    </w:p>
-    <w:p>
-      <w:pPr>
-        <w:pStyle w:val="1"/>
-        <w:rPr>
-          <w:lang w:val="en-GB"/>
-        </w:rPr>
-      </w:pPr>
-      <w:r>
-        <w:rPr>
-          <w:lang w:val="en-GB"/>
-        </w:rPr>
-        <w:t xml:space="preserve"> </w:t>
-      </w:r>
-      <w:bookmarkStart w:id="47" w:name="_Toc420407374"/>
-      <w:r>
-        <w:rPr>
-          <w:lang w:val="en-GB"/>
-        </w:rPr>
-        <w:t>6 Group Evaluation</w:t>
-      </w:r>
-      <w:bookmarkEnd w:id="47"/>
-    </w:p>
-    <w:p>
-      <w:r>
-        <w:t>According to the Insight test, our team is formed by a considerate</w:t>
-      </w:r>
-      <w:r>
-        <w:t xml:space="preserve"> </w:t>
-      </w:r>
-      <w:r>
-        <w:t xml:space="preserve">mixture of the color green and yellow but also green and blue. After working on the first semester’s final project and the second semester’s final project (with the same team members), this combination of colors in team members proved to be an efficient one, both in work process and communication between team members. </w:t>
+        <w:t xml:space="preserve"> with color for each member&gt;</w:t>
       </w:r>
     </w:p>
     <w:p/>
     <w:p>
       <w:r>
-        <w:t>&lt;</w:t>
-      </w:r>
-      <w:proofErr w:type="gramStart"/>
-      <w:r>
-        <w:t>table</w:t>
-      </w:r>
-      <w:proofErr w:type="gramEnd"/>
-      <w:r>
-        <w:t xml:space="preserve"> with color for each member&gt;</w:t>
-      </w:r>
-    </w:p>
-    <w:p/>
-    <w:p>
-      <w:r>
-        <w:lastRenderedPageBreak/>
         <w:t xml:space="preserve">During the entire project, our approach in working on it was to divide the tasks to each team member, in order to be efficient regarding the time consume. Even though we split the tasks, everyone had a contribution to everything, resulting in fully understanding of the project for every team member. Every member of the group got involved from the outset, proving strong commitment and involvement in every phase of the project. </w:t>
       </w:r>
     </w:p>
@@ -23552,15 +23581,13 @@
           <w:lang w:val="ru-RU"/>
         </w:rPr>
       </w:pPr>
-      <w:bookmarkStart w:id="48" w:name="_Toc420407375"/>
+      <w:bookmarkStart w:id="49" w:name="_Toc420407375"/>
       <w:r>
         <w:rPr>
           <w:lang w:val="en-GB"/>
         </w:rPr>
         <w:t>7 Conclusion</w:t>
       </w:r>
-      <w:bookmarkStart w:id="49" w:name="_GoBack"/>
-      <w:bookmarkEnd w:id="48"/>
       <w:bookmarkEnd w:id="49"/>
     </w:p>
     <w:p>
@@ -23700,6 +23727,7 @@
         <w:r>
           <w:rPr>
             <w:noProof/>
+            <w:lang w:val="da-DK" w:eastAsia="da-DK"/>
           </w:rPr>
           <mc:AlternateContent>
             <mc:Choice Requires="wps">
@@ -23781,7 +23809,7 @@
                                   <w:color w:val="ED7D31" w:themeColor="accent2"/>
                                   <w:lang w:val="ru-RU"/>
                                 </w:rPr>
-                                <w:t>37</w:t>
+                                <w:t>10</w:t>
                               </w:r>
                               <w:r>
                                 <w:rPr>
@@ -23837,7 +23865,7 @@
                             <w:color w:val="ED7D31" w:themeColor="accent2"/>
                             <w:lang w:val="ru-RU"/>
                           </w:rPr>
-                          <w:t>37</w:t>
+                          <w:t>10</w:t>
                         </w:r>
                         <w:r>
                           <w:rPr>
@@ -23960,7 +23988,7 @@
         <v:path o:extrusionok="f" gradientshapeok="t" o:connecttype="rect"/>
         <o:lock v:ext="edit" aspectratio="t"/>
       </v:shapetype>
-      <v:shape id="_x0000_i1212" type="#_x0000_t75" style="width:9.75pt;height:9.75pt" o:bullet="t">
+      <v:shape id="_x0000_i1028" type="#_x0000_t75" style="width:9.75pt;height:9.75pt" o:bullet="t">
         <v:imagedata r:id="rId1" o:title="art2DD0"/>
       </v:shape>
     </w:pict>
@@ -31637,7 +31665,7 @@
   <a:extraClrSchemeLst/>
   <a:extLst>
     <a:ext uri="{05A4C25C-085E-4340-85A3-A5531E510DB2}">
-      <thm15:themeFamily xmlns="" xmlns:thm15="http://schemas.microsoft.com/office/thememl/2012/main" name="Office Theme" id="{62F939B6-93AF-4DB8-9C6B-D6C7DFDC589F}" vid="{4A3C46E8-61CC-4603-A589-7422A47A8E4A}"/>
+      <thm15:themeFamily xmlns:thm15="http://schemas.microsoft.com/office/thememl/2012/main" xmlns="" name="Office Theme" id="{62F939B6-93AF-4DB8-9C6B-D6C7DFDC589F}" vid="{4A3C46E8-61CC-4603-A589-7422A47A8E4A}"/>
     </a:ext>
   </a:extLst>
 </a:theme>
@@ -31648,7 +31676,7 @@
 </file>
 
 <file path=customXml/itemProps1.xml><?xml version="1.0" encoding="utf-8"?>
-<ds:datastoreItem xmlns:ds="http://schemas.openxmlformats.org/officeDocument/2006/customXml" ds:itemID="{5359DD33-0DCA-4790-B0DF-9C4BEFF73797}">
+<ds:datastoreItem xmlns:ds="http://schemas.openxmlformats.org/officeDocument/2006/customXml" ds:itemID="{3DEE356A-130C-4112-8E97-908DF630DF99}">
   <ds:schemaRefs>
     <ds:schemaRef ds:uri="http://schemas.openxmlformats.org/officeDocument/2006/bibliography"/>
   </ds:schemaRefs>

</xml_diff>